<commit_message>
Menambahkan nama anggota kelompok & topik pengerjaan
</commit_message>
<xml_diff>
--- a/LolKocakWKWK_Tugas2.docx
+++ b/LolKocakWKWK_Tugas2.docx
@@ -15,7 +15,122 @@
         <w:t>Nama Kelompok: Lol Kocak WkWk</w:t>
       </w:r>
     </w:p>
-    <w:p/>
+    <w:p>
+      <w:pPr>
+        <w:rPr>
+          <w:lang w:val="id-ID"/>
+        </w:rPr>
+      </w:pPr>
+      <w:r>
+        <w:rPr>
+          <w:lang w:val="id-ID"/>
+        </w:rPr>
+        <w:t>Anggota Kelompok:</w:t>
+      </w:r>
+    </w:p>
+    <w:p>
+      <w:pPr>
+        <w:pStyle w:val="ListParagraph"/>
+        <w:numPr>
+          <w:ilvl w:val="0"/>
+          <w:numId w:val="1"/>
+        </w:numPr>
+        <w:rPr>
+          <w:lang w:val="id-ID"/>
+        </w:rPr>
+      </w:pPr>
+      <w:r>
+        <w:rPr>
+          <w:lang w:val="id-ID"/>
+        </w:rPr>
+        <w:t>Wilbert Huberta (211111746,SCRUM MASTER)</w:t>
+      </w:r>
+    </w:p>
+    <w:p>
+      <w:pPr>
+        <w:pStyle w:val="ListParagraph"/>
+        <w:numPr>
+          <w:ilvl w:val="0"/>
+          <w:numId w:val="1"/>
+        </w:numPr>
+        <w:rPr>
+          <w:lang w:val="id-ID"/>
+        </w:rPr>
+      </w:pPr>
+      <w:r>
+        <w:rPr>
+          <w:lang w:val="id-ID"/>
+        </w:rPr>
+        <w:t>Vincent (211111031)</w:t>
+      </w:r>
+    </w:p>
+    <w:p>
+      <w:pPr>
+        <w:pStyle w:val="ListParagraph"/>
+        <w:numPr>
+          <w:ilvl w:val="0"/>
+          <w:numId w:val="1"/>
+        </w:numPr>
+        <w:rPr>
+          <w:lang w:val="id-ID"/>
+        </w:rPr>
+      </w:pPr>
+      <w:r>
+        <w:rPr>
+          <w:lang w:val="id-ID"/>
+        </w:rPr>
+        <w:t>Khendi (211112117)</w:t>
+      </w:r>
+      <w:r>
+        <w:rPr>
+          <w:lang w:val="id-ID"/>
+        </w:rPr>
+        <w:softHyphen/>
+      </w:r>
+      <w:r>
+        <w:rPr>
+          <w:lang w:val="id-ID"/>
+        </w:rPr>
+        <w:softHyphen/>
+      </w:r>
+      <w:r>
+        <w:rPr>
+          <w:lang w:val="id-ID"/>
+        </w:rPr>
+        <w:softHyphen/>
+      </w:r>
+      <w:r>
+        <w:rPr>
+          <w:lang w:val="id-ID"/>
+        </w:rPr>
+        <w:softHyphen/>
+      </w:r>
+      <w:r>
+        <w:rPr>
+          <w:lang w:val="id-ID"/>
+        </w:rPr>
+        <w:softHyphen/>
+      </w:r>
+      <w:r>
+        <w:rPr>
+          <w:lang w:val="id-ID"/>
+        </w:rPr>
+        <w:softHyphen/>
+      </w:r>
+    </w:p>
+    <w:p>
+      <w:pPr>
+        <w:rPr>
+          <w:lang w:val="id-ID"/>
+        </w:rPr>
+      </w:pPr>
+      <w:r>
+        <w:rPr>
+          <w:lang w:val="id-ID"/>
+        </w:rPr>
+        <w:t>Topik Pengerjaan: Musik</w:t>
+      </w:r>
+    </w:p>
     <w:p/>
     <w:sectPr>
       <w:pgSz w:w="12240" w:h="15840"/>
@@ -25,6 +140,103 @@
     </w:sectPr>
   </w:body>
 </w:document>
+</file>
+
+<file path=word/numbering.xml><?xml version="1.0" encoding="utf-8"?>
+<w:numbering xmlns:wpc="http://schemas.microsoft.com/office/word/2010/wordprocessingCanvas" xmlns:cx="http://schemas.microsoft.com/office/drawing/2014/chartex" xmlns:cx1="http://schemas.microsoft.com/office/drawing/2015/9/8/chartex" xmlns:cx2="http://schemas.microsoft.com/office/drawing/2015/10/21/chartex" xmlns:cx3="http://schemas.microsoft.com/office/drawing/2016/5/9/chartex" xmlns:cx4="http://schemas.microsoft.com/office/drawing/2016/5/10/chartex" xmlns:cx5="http://schemas.microsoft.com/office/drawing/2016/5/11/chartex" xmlns:cx6="http://schemas.microsoft.com/office/drawing/2016/5/12/chartex" xmlns:cx7="http://schemas.microsoft.com/office/drawing/2016/5/13/chartex" xmlns:cx8="http://schemas.microsoft.com/office/drawing/2016/5/14/chartex" xmlns:mc="http://schemas.openxmlformats.org/markup-compatibility/2006" xmlns:aink="http://schemas.microsoft.com/office/drawing/2016/ink" xmlns:am3d="http://schemas.microsoft.com/office/drawing/2017/model3d" xmlns:o="urn:schemas-microsoft-com:office:office" xmlns:oel="http://schemas.microsoft.com/office/2019/extlst" xmlns:r="http://schemas.openxmlformats.org/officeDocument/2006/relationships" xmlns:m="http://schemas.openxmlformats.org/officeDocument/2006/math" xmlns:v="urn:schemas-microsoft-com:vml" xmlns:wp14="http://schemas.microsoft.com/office/word/2010/wordprocessingDrawing" xmlns:wp="http://schemas.openxmlformats.org/drawingml/2006/wordprocessingDrawing" xmlns:w10="urn:schemas-microsoft-com:office:word" xmlns:w="http://schemas.openxmlformats.org/wordprocessingml/2006/main" xmlns:w14="http://schemas.microsoft.com/office/word/2010/wordml" xmlns:w15="http://schemas.microsoft.com/office/word/2012/wordml" xmlns:w16cex="http://schemas.microsoft.com/office/word/2018/wordml/cex" xmlns:w16cid="http://schemas.microsoft.com/office/word/2016/wordml/cid" xmlns:w16="http://schemas.microsoft.com/office/word/2018/wordml" xmlns:w16sdtdh="http://schemas.microsoft.com/office/word/2020/wordml/sdtdatahash" xmlns:w16se="http://schemas.microsoft.com/office/word/2015/wordml/symex" xmlns:wpg="http://schemas.microsoft.com/office/word/2010/wordprocessingGroup" xmlns:wpi="http://schemas.microsoft.com/office/word/2010/wordprocessingInk" xmlns:wne="http://schemas.microsoft.com/office/word/2006/wordml" xmlns:wps="http://schemas.microsoft.com/office/word/2010/wordprocessingShape" mc:Ignorable="w14 w15 w16se w16cid w16 w16cex w16sdtdh wp14">
+  <w:abstractNum w:abstractNumId="0" w15:restartNumberingAfterBreak="0">
+    <w:nsid w:val="3D9A740A"/>
+    <w:multiLevelType w:val="hybridMultilevel"/>
+    <w:tmpl w:val="E7BCCC08"/>
+    <w:lvl w:ilvl="0" w:tplc="0409000F">
+      <w:start w:val="1"/>
+      <w:numFmt w:val="decimal"/>
+      <w:lvlText w:val="%1."/>
+      <w:lvlJc w:val="left"/>
+      <w:pPr>
+        <w:ind w:left="720" w:hanging="360"/>
+      </w:pPr>
+      <w:rPr>
+        <w:rFonts w:hint="default"/>
+      </w:rPr>
+    </w:lvl>
+    <w:lvl w:ilvl="1" w:tplc="04090019" w:tentative="1">
+      <w:start w:val="1"/>
+      <w:numFmt w:val="lowerLetter"/>
+      <w:lvlText w:val="%2."/>
+      <w:lvlJc w:val="left"/>
+      <w:pPr>
+        <w:ind w:left="1440" w:hanging="360"/>
+      </w:pPr>
+    </w:lvl>
+    <w:lvl w:ilvl="2" w:tplc="0409001B" w:tentative="1">
+      <w:start w:val="1"/>
+      <w:numFmt w:val="lowerRoman"/>
+      <w:lvlText w:val="%3."/>
+      <w:lvlJc w:val="right"/>
+      <w:pPr>
+        <w:ind w:left="2160" w:hanging="180"/>
+      </w:pPr>
+    </w:lvl>
+    <w:lvl w:ilvl="3" w:tplc="0409000F" w:tentative="1">
+      <w:start w:val="1"/>
+      <w:numFmt w:val="decimal"/>
+      <w:lvlText w:val="%4."/>
+      <w:lvlJc w:val="left"/>
+      <w:pPr>
+        <w:ind w:left="2880" w:hanging="360"/>
+      </w:pPr>
+    </w:lvl>
+    <w:lvl w:ilvl="4" w:tplc="04090019" w:tentative="1">
+      <w:start w:val="1"/>
+      <w:numFmt w:val="lowerLetter"/>
+      <w:lvlText w:val="%5."/>
+      <w:lvlJc w:val="left"/>
+      <w:pPr>
+        <w:ind w:left="3600" w:hanging="360"/>
+      </w:pPr>
+    </w:lvl>
+    <w:lvl w:ilvl="5" w:tplc="0409001B" w:tentative="1">
+      <w:start w:val="1"/>
+      <w:numFmt w:val="lowerRoman"/>
+      <w:lvlText w:val="%6."/>
+      <w:lvlJc w:val="right"/>
+      <w:pPr>
+        <w:ind w:left="4320" w:hanging="180"/>
+      </w:pPr>
+    </w:lvl>
+    <w:lvl w:ilvl="6" w:tplc="0409000F" w:tentative="1">
+      <w:start w:val="1"/>
+      <w:numFmt w:val="decimal"/>
+      <w:lvlText w:val="%7."/>
+      <w:lvlJc w:val="left"/>
+      <w:pPr>
+        <w:ind w:left="5040" w:hanging="360"/>
+      </w:pPr>
+    </w:lvl>
+    <w:lvl w:ilvl="7" w:tplc="04090019" w:tentative="1">
+      <w:start w:val="1"/>
+      <w:numFmt w:val="lowerLetter"/>
+      <w:lvlText w:val="%8."/>
+      <w:lvlJc w:val="left"/>
+      <w:pPr>
+        <w:ind w:left="5760" w:hanging="360"/>
+      </w:pPr>
+    </w:lvl>
+    <w:lvl w:ilvl="8" w:tplc="0409001B" w:tentative="1">
+      <w:start w:val="1"/>
+      <w:numFmt w:val="lowerRoman"/>
+      <w:lvlText w:val="%9."/>
+      <w:lvlJc w:val="right"/>
+      <w:pPr>
+        <w:ind w:left="6480" w:hanging="180"/>
+      </w:pPr>
+    </w:lvl>
+  </w:abstractNum>
+  <w:num w:numId="1" w16cid:durableId="2034186653">
+    <w:abstractNumId w:val="0"/>
+  </w:num>
+</w:numbering>
 </file>
 
 <file path=word/styles.xml><?xml version="1.0" encoding="utf-8"?>
@@ -460,6 +672,17 @@
     <w:semiHidden/>
     <w:unhideWhenUsed/>
   </w:style>
+  <w:style w:type="paragraph" w:styleId="ListParagraph">
+    <w:name w:val="List Paragraph"/>
+    <w:basedOn w:val="Normal"/>
+    <w:uiPriority w:val="34"/>
+    <w:qFormat/>
+    <w:rsid w:val="008C1E4A"/>
+    <w:pPr>
+      <w:ind w:left="720"/>
+      <w:contextualSpacing/>
+    </w:pPr>
+  </w:style>
 </w:styles>
 </file>
 

</xml_diff>

<commit_message>
Menambahkan produk backlog dan user story tugas UTS
</commit_message>
<xml_diff>
--- a/LolKocakWKWK_Tugas2.docx
+++ b/LolKocakWKWK_Tugas2.docx
@@ -131,6 +131,1526 @@
         <w:t>Topik Pengerjaan: Musik</w:t>
       </w:r>
     </w:p>
+    <w:p>
+      <w:pPr>
+        <w:rPr>
+          <w:lang w:val="id-ID"/>
+        </w:rPr>
+      </w:pPr>
+    </w:p>
+    <w:p>
+      <w:pPr>
+        <w:rPr>
+          <w:b/>
+          <w:bCs/>
+          <w:sz w:val="36"/>
+          <w:szCs w:val="36"/>
+          <w:lang w:val="id-ID"/>
+        </w:rPr>
+      </w:pPr>
+      <w:r>
+        <w:rPr>
+          <w:b/>
+          <w:bCs/>
+          <w:sz w:val="36"/>
+          <w:szCs w:val="36"/>
+          <w:lang w:val="id-ID"/>
+        </w:rPr>
+        <w:t>Tugas UTS</w:t>
+      </w:r>
+    </w:p>
+    <w:p>
+      <w:pPr>
+        <w:rPr>
+          <w:lang w:val="id-ID"/>
+        </w:rPr>
+      </w:pPr>
+      <w:r>
+        <w:rPr>
+          <w:lang w:val="id-ID"/>
+        </w:rPr>
+        <w:t>Product Backlog &amp; User Sto</w:t>
+      </w:r>
+      <w:r>
+        <w:t>r</w:t>
+      </w:r>
+      <w:r>
+        <w:rPr>
+          <w:lang w:val="id-ID"/>
+        </w:rPr>
+        <w:t>y</w:t>
+      </w:r>
+    </w:p>
+    <w:tbl>
+      <w:tblPr>
+        <w:tblStyle w:val="TableGrid"/>
+        <w:tblpPr w:leftFromText="180" w:rightFromText="180" w:vertAnchor="text" w:horzAnchor="margin" w:tblpXSpec="center" w:tblpY="92"/>
+        <w:tblW w:w="11099" w:type="dxa"/>
+        <w:tblLook w:val="04A0" w:firstRow="1" w:lastRow="0" w:firstColumn="1" w:lastColumn="0" w:noHBand="0" w:noVBand="1"/>
+      </w:tblPr>
+      <w:tblGrid>
+        <w:gridCol w:w="551"/>
+        <w:gridCol w:w="847"/>
+        <w:gridCol w:w="672"/>
+        <w:gridCol w:w="1181"/>
+        <w:gridCol w:w="2093"/>
+        <w:gridCol w:w="3374"/>
+        <w:gridCol w:w="1210"/>
+        <w:gridCol w:w="1171"/>
+      </w:tblGrid>
+      <w:tr>
+        <w:tc>
+          <w:tcPr>
+            <w:tcW w:w="551" w:type="dxa"/>
+            <w:shd w:val="clear" w:color="auto" w:fill="ED7D31" w:themeFill="accent2"/>
+          </w:tcPr>
+          <w:p>
+            <w:pPr>
+              <w:rPr>
+                <w:lang w:val="id-ID"/>
+              </w:rPr>
+            </w:pPr>
+            <w:r>
+              <w:rPr>
+                <w:lang w:val="id-ID"/>
+              </w:rPr>
+              <w:t>ID</w:t>
+            </w:r>
+          </w:p>
+        </w:tc>
+        <w:tc>
+          <w:tcPr>
+            <w:tcW w:w="1519" w:type="dxa"/>
+            <w:gridSpan w:val="2"/>
+            <w:shd w:val="clear" w:color="auto" w:fill="ED7D31" w:themeFill="accent2"/>
+          </w:tcPr>
+          <w:p>
+            <w:pPr>
+              <w:rPr>
+                <w:lang w:val="id-ID"/>
+              </w:rPr>
+            </w:pPr>
+            <w:r>
+              <w:rPr>
+                <w:lang w:val="id-ID"/>
+              </w:rPr>
+              <w:t>Nama Epic</w:t>
+            </w:r>
+          </w:p>
+        </w:tc>
+        <w:tc>
+          <w:tcPr>
+            <w:tcW w:w="1181" w:type="dxa"/>
+            <w:shd w:val="clear" w:color="auto" w:fill="ED7D31" w:themeFill="accent2"/>
+          </w:tcPr>
+          <w:p>
+            <w:pPr>
+              <w:rPr>
+                <w:lang w:val="id-ID"/>
+              </w:rPr>
+            </w:pPr>
+            <w:r>
+              <w:rPr>
+                <w:lang w:val="id-ID"/>
+              </w:rPr>
+              <w:t>As A..</w:t>
+            </w:r>
+          </w:p>
+        </w:tc>
+        <w:tc>
+          <w:tcPr>
+            <w:tcW w:w="2093" w:type="dxa"/>
+            <w:shd w:val="clear" w:color="auto" w:fill="ED7D31" w:themeFill="accent2"/>
+          </w:tcPr>
+          <w:p>
+            <w:pPr>
+              <w:rPr>
+                <w:lang w:val="id-ID"/>
+              </w:rPr>
+            </w:pPr>
+            <w:r>
+              <w:rPr>
+                <w:lang w:val="id-ID"/>
+              </w:rPr>
+              <w:t>I WANT TO ...</w:t>
+            </w:r>
+          </w:p>
+        </w:tc>
+        <w:tc>
+          <w:tcPr>
+            <w:tcW w:w="3374" w:type="dxa"/>
+            <w:shd w:val="clear" w:color="auto" w:fill="ED7D31" w:themeFill="accent2"/>
+          </w:tcPr>
+          <w:p>
+            <w:pPr>
+              <w:rPr>
+                <w:lang w:val="id-ID"/>
+              </w:rPr>
+            </w:pPr>
+            <w:r>
+              <w:rPr>
+                <w:lang w:val="id-ID"/>
+              </w:rPr>
+              <w:t>SO THAT ...</w:t>
+            </w:r>
+          </w:p>
+        </w:tc>
+        <w:tc>
+          <w:tcPr>
+            <w:tcW w:w="1210" w:type="dxa"/>
+            <w:shd w:val="clear" w:color="auto" w:fill="ED7D31" w:themeFill="accent2"/>
+          </w:tcPr>
+          <w:p>
+            <w:pPr>
+              <w:rPr>
+                <w:lang w:val="id-ID"/>
+              </w:rPr>
+            </w:pPr>
+            <w:r>
+              <w:rPr>
+                <w:lang w:val="id-ID"/>
+              </w:rPr>
+              <w:t>PRIORITY</w:t>
+            </w:r>
+          </w:p>
+        </w:tc>
+        <w:tc>
+          <w:tcPr>
+            <w:tcW w:w="1171" w:type="dxa"/>
+            <w:shd w:val="clear" w:color="auto" w:fill="ED7D31" w:themeFill="accent2"/>
+          </w:tcPr>
+          <w:p>
+            <w:pPr>
+              <w:rPr>
+                <w:lang w:val="id-ID"/>
+              </w:rPr>
+            </w:pPr>
+            <w:r>
+              <w:rPr>
+                <w:lang w:val="id-ID"/>
+              </w:rPr>
+              <w:t>Estimation</w:t>
+            </w:r>
+          </w:p>
+        </w:tc>
+      </w:tr>
+      <w:tr>
+        <w:tc>
+          <w:tcPr>
+            <w:tcW w:w="551" w:type="dxa"/>
+          </w:tcPr>
+          <w:p>
+            <w:pPr>
+              <w:rPr>
+                <w:lang w:val="id-ID"/>
+              </w:rPr>
+            </w:pPr>
+            <w:r>
+              <w:rPr>
+                <w:lang w:val="id-ID"/>
+              </w:rPr>
+              <w:t>111</w:t>
+            </w:r>
+          </w:p>
+        </w:tc>
+        <w:tc>
+          <w:tcPr>
+            <w:tcW w:w="1519" w:type="dxa"/>
+            <w:gridSpan w:val="2"/>
+            <w:vMerge w:val="restart"/>
+          </w:tcPr>
+          <w:p>
+            <w:pPr>
+              <w:jc w:val="center"/>
+              <w:rPr>
+                <w:lang w:val="id-ID"/>
+              </w:rPr>
+            </w:pPr>
+          </w:p>
+          <w:p>
+            <w:pPr>
+              <w:jc w:val="center"/>
+              <w:rPr>
+                <w:lang w:val="id-ID"/>
+              </w:rPr>
+            </w:pPr>
+            <w:r>
+              <w:rPr>
+                <w:lang w:val="id-ID"/>
+              </w:rPr>
+              <w:t>Sistem Registrasi dan login akun</w:t>
+            </w:r>
+          </w:p>
+        </w:tc>
+        <w:tc>
+          <w:tcPr>
+            <w:tcW w:w="1181" w:type="dxa"/>
+          </w:tcPr>
+          <w:p>
+            <w:pPr>
+              <w:rPr>
+                <w:lang w:val="id-ID"/>
+              </w:rPr>
+            </w:pPr>
+            <w:r>
+              <w:rPr>
+                <w:lang w:val="id-ID"/>
+              </w:rPr>
+              <w:t>Pendengar Musik</w:t>
+            </w:r>
+          </w:p>
+        </w:tc>
+        <w:tc>
+          <w:tcPr>
+            <w:tcW w:w="2093" w:type="dxa"/>
+          </w:tcPr>
+          <w:p>
+            <w:pPr>
+              <w:rPr>
+                <w:lang w:val="id-ID"/>
+              </w:rPr>
+            </w:pPr>
+            <w:r>
+              <w:rPr>
+                <w:lang w:val="id-ID"/>
+              </w:rPr>
+              <w:t>Dapat melakukan register/pendaftaran akun</w:t>
+            </w:r>
+          </w:p>
+        </w:tc>
+        <w:tc>
+          <w:tcPr>
+            <w:tcW w:w="3374" w:type="dxa"/>
+          </w:tcPr>
+          <w:p>
+            <w:pPr>
+              <w:rPr>
+                <w:lang w:val="id-ID"/>
+              </w:rPr>
+            </w:pPr>
+            <w:r>
+              <w:rPr>
+                <w:lang w:val="id-ID"/>
+              </w:rPr>
+              <w:t>Saya tidak akan kehilangan akun saya jika sudah melakukan register</w:t>
+            </w:r>
+          </w:p>
+        </w:tc>
+        <w:tc>
+          <w:tcPr>
+            <w:tcW w:w="1210" w:type="dxa"/>
+            <w:shd w:val="clear" w:color="auto" w:fill="D9E2F3" w:themeFill="accent1" w:themeFillTint="33"/>
+          </w:tcPr>
+          <w:p>
+            <w:pPr>
+              <w:jc w:val="center"/>
+              <w:rPr>
+                <w:color w:val="000000" w:themeColor="text1"/>
+                <w:lang w:val="id-ID"/>
+              </w:rPr>
+            </w:pPr>
+          </w:p>
+          <w:p>
+            <w:pPr>
+              <w:jc w:val="center"/>
+              <w:rPr>
+                <w:color w:val="000000" w:themeColor="text1"/>
+                <w:lang w:val="id-ID"/>
+              </w:rPr>
+            </w:pPr>
+            <w:r>
+              <w:rPr>
+                <w:color w:val="000000" w:themeColor="text1"/>
+                <w:lang w:val="id-ID"/>
+              </w:rPr>
+              <w:t>LOW</w:t>
+            </w:r>
+          </w:p>
+        </w:tc>
+        <w:tc>
+          <w:tcPr>
+            <w:tcW w:w="1171" w:type="dxa"/>
+          </w:tcPr>
+          <w:p>
+            <w:pPr>
+              <w:rPr>
+                <w:lang w:val="id-ID"/>
+              </w:rPr>
+            </w:pPr>
+          </w:p>
+          <w:p>
+            <w:pPr>
+              <w:jc w:val="center"/>
+              <w:rPr>
+                <w:lang w:val="id-ID"/>
+              </w:rPr>
+            </w:pPr>
+            <w:r>
+              <w:rPr>
+                <w:lang w:val="id-ID"/>
+              </w:rPr>
+              <w:t>3</w:t>
+            </w:r>
+          </w:p>
+        </w:tc>
+      </w:tr>
+      <w:tr>
+        <w:tc>
+          <w:tcPr>
+            <w:tcW w:w="551" w:type="dxa"/>
+          </w:tcPr>
+          <w:p>
+            <w:pPr>
+              <w:rPr>
+                <w:lang w:val="id-ID"/>
+              </w:rPr>
+            </w:pPr>
+            <w:r>
+              <w:rPr>
+                <w:lang w:val="id-ID"/>
+              </w:rPr>
+              <w:t>222</w:t>
+            </w:r>
+          </w:p>
+        </w:tc>
+        <w:tc>
+          <w:tcPr>
+            <w:tcW w:w="1519" w:type="dxa"/>
+            <w:gridSpan w:val="2"/>
+            <w:vMerge/>
+          </w:tcPr>
+          <w:p>
+            <w:pPr>
+              <w:rPr>
+                <w:lang w:val="id-ID"/>
+              </w:rPr>
+            </w:pPr>
+          </w:p>
+        </w:tc>
+        <w:tc>
+          <w:tcPr>
+            <w:tcW w:w="1181" w:type="dxa"/>
+          </w:tcPr>
+          <w:p>
+            <w:pPr>
+              <w:rPr>
+                <w:lang w:val="id-ID"/>
+              </w:rPr>
+            </w:pPr>
+            <w:r>
+              <w:rPr>
+                <w:lang w:val="id-ID"/>
+              </w:rPr>
+              <w:t>Pendengar Musik</w:t>
+            </w:r>
+          </w:p>
+        </w:tc>
+        <w:tc>
+          <w:tcPr>
+            <w:tcW w:w="2093" w:type="dxa"/>
+          </w:tcPr>
+          <w:p>
+            <w:pPr>
+              <w:rPr>
+                <w:lang w:val="id-ID"/>
+              </w:rPr>
+            </w:pPr>
+            <w:r>
+              <w:rPr>
+                <w:lang w:val="id-ID"/>
+              </w:rPr>
+              <w:t>Dapat melakukan login setelah register dilakukan</w:t>
+            </w:r>
+          </w:p>
+        </w:tc>
+        <w:tc>
+          <w:tcPr>
+            <w:tcW w:w="3374" w:type="dxa"/>
+          </w:tcPr>
+          <w:p>
+            <w:pPr>
+              <w:rPr>
+                <w:lang w:val="id-ID"/>
+              </w:rPr>
+            </w:pPr>
+            <w:r>
+              <w:rPr>
+                <w:lang w:val="id-ID"/>
+              </w:rPr>
+              <w:t>Saya akan lebih mudah masuk ke aplikasi dengan melakukan login</w:t>
+            </w:r>
+          </w:p>
+        </w:tc>
+        <w:tc>
+          <w:tcPr>
+            <w:tcW w:w="1210" w:type="dxa"/>
+            <w:shd w:val="clear" w:color="auto" w:fill="D9E2F3" w:themeFill="accent1" w:themeFillTint="33"/>
+          </w:tcPr>
+          <w:p>
+            <w:pPr>
+              <w:jc w:val="center"/>
+              <w:rPr>
+                <w:lang w:val="id-ID"/>
+              </w:rPr>
+            </w:pPr>
+          </w:p>
+          <w:p>
+            <w:pPr>
+              <w:jc w:val="center"/>
+              <w:rPr>
+                <w:lang w:val="id-ID"/>
+              </w:rPr>
+            </w:pPr>
+            <w:r>
+              <w:rPr>
+                <w:lang w:val="id-ID"/>
+              </w:rPr>
+              <w:t>LOW</w:t>
+            </w:r>
+          </w:p>
+        </w:tc>
+        <w:tc>
+          <w:tcPr>
+            <w:tcW w:w="1171" w:type="dxa"/>
+          </w:tcPr>
+          <w:p>
+            <w:pPr>
+              <w:rPr>
+                <w:lang w:val="id-ID"/>
+              </w:rPr>
+            </w:pPr>
+          </w:p>
+          <w:p>
+            <w:pPr>
+              <w:jc w:val="center"/>
+              <w:rPr>
+                <w:lang w:val="id-ID"/>
+              </w:rPr>
+            </w:pPr>
+            <w:r>
+              <w:rPr>
+                <w:lang w:val="id-ID"/>
+              </w:rPr>
+              <w:t>3</w:t>
+            </w:r>
+          </w:p>
+        </w:tc>
+      </w:tr>
+      <w:tr>
+        <w:tc>
+          <w:tcPr>
+            <w:tcW w:w="551" w:type="dxa"/>
+          </w:tcPr>
+          <w:p>
+            <w:pPr>
+              <w:rPr>
+                <w:lang w:val="id-ID"/>
+              </w:rPr>
+            </w:pPr>
+            <w:r>
+              <w:rPr>
+                <w:lang w:val="id-ID"/>
+              </w:rPr>
+              <w:t>333</w:t>
+            </w:r>
+          </w:p>
+        </w:tc>
+        <w:tc>
+          <w:tcPr>
+            <w:tcW w:w="1519" w:type="dxa"/>
+            <w:gridSpan w:val="2"/>
+            <w:vMerge w:val="restart"/>
+          </w:tcPr>
+          <w:p>
+            <w:pPr>
+              <w:rPr>
+                <w:lang w:val="id-ID"/>
+              </w:rPr>
+            </w:pPr>
+          </w:p>
+          <w:p>
+            <w:pPr>
+              <w:rPr>
+                <w:lang w:val="id-ID"/>
+              </w:rPr>
+            </w:pPr>
+          </w:p>
+          <w:p>
+            <w:pPr>
+              <w:rPr>
+                <w:lang w:val="id-ID"/>
+              </w:rPr>
+            </w:pPr>
+          </w:p>
+          <w:p>
+            <w:pPr>
+              <w:rPr>
+                <w:lang w:val="id-ID"/>
+              </w:rPr>
+            </w:pPr>
+          </w:p>
+          <w:p>
+            <w:pPr>
+              <w:rPr>
+                <w:lang w:val="id-ID"/>
+              </w:rPr>
+            </w:pPr>
+          </w:p>
+          <w:p>
+            <w:pPr>
+              <w:rPr>
+                <w:lang w:val="id-ID"/>
+              </w:rPr>
+            </w:pPr>
+            <w:r>
+              <w:rPr>
+                <w:lang w:val="id-ID"/>
+              </w:rPr>
+              <w:t>Integrasi dan layanan musik</w:t>
+            </w:r>
+          </w:p>
+        </w:tc>
+        <w:tc>
+          <w:tcPr>
+            <w:tcW w:w="1181" w:type="dxa"/>
+          </w:tcPr>
+          <w:p>
+            <w:pPr>
+              <w:rPr>
+                <w:lang w:val="id-ID"/>
+              </w:rPr>
+            </w:pPr>
+            <w:r>
+              <w:rPr>
+                <w:lang w:val="id-ID"/>
+              </w:rPr>
+              <w:t>Pendengar Musik</w:t>
+            </w:r>
+          </w:p>
+        </w:tc>
+        <w:tc>
+          <w:tcPr>
+            <w:tcW w:w="2093" w:type="dxa"/>
+          </w:tcPr>
+          <w:p>
+            <w:pPr>
+              <w:rPr>
+                <w:lang w:val="id-ID"/>
+              </w:rPr>
+            </w:pPr>
+            <w:r>
+              <w:rPr>
+                <w:lang w:val="id-ID"/>
+              </w:rPr>
+              <w:t>Dapat melihat musik -musik yang direkomendasikan</w:t>
+            </w:r>
+          </w:p>
+        </w:tc>
+        <w:tc>
+          <w:tcPr>
+            <w:tcW w:w="3374" w:type="dxa"/>
+          </w:tcPr>
+          <w:p>
+            <w:pPr>
+              <w:rPr>
+                <w:lang w:val="id-ID"/>
+              </w:rPr>
+            </w:pPr>
+            <w:r>
+              <w:rPr>
+                <w:lang w:val="id-ID"/>
+              </w:rPr>
+              <w:t>Saya dapat lebih mudah memilih musik</w:t>
+            </w:r>
+          </w:p>
+        </w:tc>
+        <w:tc>
+          <w:tcPr>
+            <w:tcW w:w="1210" w:type="dxa"/>
+            <w:shd w:val="clear" w:color="auto" w:fill="4472C4" w:themeFill="accent1"/>
+          </w:tcPr>
+          <w:p>
+            <w:pPr>
+              <w:jc w:val="center"/>
+              <w:rPr>
+                <w:lang w:val="id-ID"/>
+              </w:rPr>
+            </w:pPr>
+          </w:p>
+          <w:p>
+            <w:pPr>
+              <w:jc w:val="center"/>
+              <w:rPr>
+                <w:lang w:val="id-ID"/>
+              </w:rPr>
+            </w:pPr>
+            <w:r>
+              <w:rPr>
+                <w:lang w:val="id-ID"/>
+              </w:rPr>
+              <w:t>LOW</w:t>
+            </w:r>
+          </w:p>
+        </w:tc>
+        <w:tc>
+          <w:tcPr>
+            <w:tcW w:w="1171" w:type="dxa"/>
+          </w:tcPr>
+          <w:p>
+            <w:pPr>
+              <w:jc w:val="center"/>
+              <w:rPr>
+                <w:lang w:val="id-ID"/>
+              </w:rPr>
+            </w:pPr>
+          </w:p>
+          <w:p>
+            <w:pPr>
+              <w:jc w:val="center"/>
+              <w:rPr>
+                <w:lang w:val="id-ID"/>
+              </w:rPr>
+            </w:pPr>
+            <w:r>
+              <w:rPr>
+                <w:lang w:val="id-ID"/>
+              </w:rPr>
+              <w:t>5</w:t>
+            </w:r>
+          </w:p>
+        </w:tc>
+      </w:tr>
+      <w:tr>
+        <w:trPr>
+          <w:trHeight w:val="948"/>
+        </w:trPr>
+        <w:tc>
+          <w:tcPr>
+            <w:tcW w:w="551" w:type="dxa"/>
+          </w:tcPr>
+          <w:p>
+            <w:pPr>
+              <w:rPr>
+                <w:lang w:val="id-ID"/>
+              </w:rPr>
+            </w:pPr>
+            <w:r>
+              <w:rPr>
+                <w:lang w:val="id-ID"/>
+              </w:rPr>
+              <w:t>444</w:t>
+            </w:r>
+          </w:p>
+        </w:tc>
+        <w:tc>
+          <w:tcPr>
+            <w:tcW w:w="1519" w:type="dxa"/>
+            <w:gridSpan w:val="2"/>
+            <w:vMerge/>
+          </w:tcPr>
+          <w:p>
+            <w:pPr>
+              <w:rPr>
+                <w:lang w:val="id-ID"/>
+              </w:rPr>
+            </w:pPr>
+          </w:p>
+        </w:tc>
+        <w:tc>
+          <w:tcPr>
+            <w:tcW w:w="1181" w:type="dxa"/>
+          </w:tcPr>
+          <w:p>
+            <w:pPr>
+              <w:rPr>
+                <w:lang w:val="id-ID"/>
+              </w:rPr>
+            </w:pPr>
+            <w:r>
+              <w:rPr>
+                <w:lang w:val="id-ID"/>
+              </w:rPr>
+              <w:t>Pendengar Musik</w:t>
+            </w:r>
+          </w:p>
+        </w:tc>
+        <w:tc>
+          <w:tcPr>
+            <w:tcW w:w="2093" w:type="dxa"/>
+          </w:tcPr>
+          <w:p>
+            <w:pPr>
+              <w:rPr>
+                <w:lang w:val="id-ID"/>
+              </w:rPr>
+            </w:pPr>
+            <w:r>
+              <w:rPr>
+                <w:lang w:val="id-ID"/>
+              </w:rPr>
+              <w:t>Dapat melakukan pencarian musik</w:t>
+            </w:r>
+          </w:p>
+        </w:tc>
+        <w:tc>
+          <w:tcPr>
+            <w:tcW w:w="3374" w:type="dxa"/>
+          </w:tcPr>
+          <w:p>
+            <w:pPr>
+              <w:rPr>
+                <w:lang w:val="id-ID"/>
+              </w:rPr>
+            </w:pPr>
+            <w:r>
+              <w:rPr>
+                <w:lang w:val="id-ID"/>
+              </w:rPr>
+              <w:t>Saya dapat lebih mudah mencari musik yang ingin saya dengarkan</w:t>
+            </w:r>
+          </w:p>
+        </w:tc>
+        <w:tc>
+          <w:tcPr>
+            <w:tcW w:w="1210" w:type="dxa"/>
+            <w:shd w:val="clear" w:color="auto" w:fill="FF0000"/>
+          </w:tcPr>
+          <w:p>
+            <w:pPr>
+              <w:jc w:val="center"/>
+              <w:rPr>
+                <w:lang w:val="id-ID"/>
+              </w:rPr>
+            </w:pPr>
+          </w:p>
+          <w:p>
+            <w:pPr>
+              <w:jc w:val="center"/>
+              <w:rPr>
+                <w:lang w:val="id-ID"/>
+              </w:rPr>
+            </w:pPr>
+            <w:r>
+              <w:rPr>
+                <w:lang w:val="id-ID"/>
+              </w:rPr>
+              <w:t>HIGH</w:t>
+            </w:r>
+          </w:p>
+        </w:tc>
+        <w:tc>
+          <w:tcPr>
+            <w:tcW w:w="1171" w:type="dxa"/>
+          </w:tcPr>
+          <w:p>
+            <w:pPr>
+              <w:rPr>
+                <w:lang w:val="id-ID"/>
+              </w:rPr>
+            </w:pPr>
+          </w:p>
+          <w:p>
+            <w:pPr>
+              <w:jc w:val="center"/>
+              <w:rPr>
+                <w:lang w:val="id-ID"/>
+              </w:rPr>
+            </w:pPr>
+            <w:r>
+              <w:rPr>
+                <w:lang w:val="id-ID"/>
+              </w:rPr>
+              <w:t>13</w:t>
+            </w:r>
+          </w:p>
+        </w:tc>
+      </w:tr>
+      <w:tr>
+        <w:tc>
+          <w:tcPr>
+            <w:tcW w:w="551" w:type="dxa"/>
+          </w:tcPr>
+          <w:p>
+            <w:pPr>
+              <w:rPr>
+                <w:lang w:val="id-ID"/>
+              </w:rPr>
+            </w:pPr>
+            <w:r>
+              <w:rPr>
+                <w:lang w:val="id-ID"/>
+              </w:rPr>
+              <w:t>555</w:t>
+            </w:r>
+          </w:p>
+        </w:tc>
+        <w:tc>
+          <w:tcPr>
+            <w:tcW w:w="1519" w:type="dxa"/>
+            <w:gridSpan w:val="2"/>
+            <w:vMerge/>
+          </w:tcPr>
+          <w:p>
+            <w:pPr>
+              <w:rPr>
+                <w:lang w:val="id-ID"/>
+              </w:rPr>
+            </w:pPr>
+          </w:p>
+        </w:tc>
+        <w:tc>
+          <w:tcPr>
+            <w:tcW w:w="1181" w:type="dxa"/>
+          </w:tcPr>
+          <w:p>
+            <w:pPr>
+              <w:rPr>
+                <w:lang w:val="id-ID"/>
+              </w:rPr>
+            </w:pPr>
+            <w:r>
+              <w:rPr>
+                <w:lang w:val="id-ID"/>
+              </w:rPr>
+              <w:t>Pendengar Musik</w:t>
+            </w:r>
+          </w:p>
+        </w:tc>
+        <w:tc>
+          <w:tcPr>
+            <w:tcW w:w="2093" w:type="dxa"/>
+          </w:tcPr>
+          <w:p>
+            <w:pPr>
+              <w:rPr>
+                <w:lang w:val="id-ID"/>
+              </w:rPr>
+            </w:pPr>
+            <w:r>
+              <w:rPr>
+                <w:lang w:val="id-ID"/>
+              </w:rPr>
+              <w:t>Dapat melihat musik – musik yang masuk dalam TOPCHART atau musik popular</w:t>
+            </w:r>
+          </w:p>
+        </w:tc>
+        <w:tc>
+          <w:tcPr>
+            <w:tcW w:w="3374" w:type="dxa"/>
+          </w:tcPr>
+          <w:p>
+            <w:pPr>
+              <w:rPr>
+                <w:lang w:val="id-ID"/>
+              </w:rPr>
+            </w:pPr>
+            <w:r>
+              <w:rPr>
+                <w:lang w:val="id-ID"/>
+              </w:rPr>
+              <w:t>Saya dapat lebih mudah mendengarkan musik yang sedang popular</w:t>
+            </w:r>
+          </w:p>
+        </w:tc>
+        <w:tc>
+          <w:tcPr>
+            <w:tcW w:w="1210" w:type="dxa"/>
+            <w:shd w:val="clear" w:color="auto" w:fill="4472C4" w:themeFill="accent1"/>
+          </w:tcPr>
+          <w:p>
+            <w:pPr>
+              <w:jc w:val="center"/>
+              <w:rPr>
+                <w:lang w:val="id-ID"/>
+              </w:rPr>
+            </w:pPr>
+          </w:p>
+          <w:p>
+            <w:pPr>
+              <w:jc w:val="center"/>
+              <w:rPr>
+                <w:lang w:val="id-ID"/>
+              </w:rPr>
+            </w:pPr>
+            <w:r>
+              <w:rPr>
+                <w:lang w:val="id-ID"/>
+              </w:rPr>
+              <w:t>LOW</w:t>
+            </w:r>
+          </w:p>
+        </w:tc>
+        <w:tc>
+          <w:tcPr>
+            <w:tcW w:w="1171" w:type="dxa"/>
+          </w:tcPr>
+          <w:p>
+            <w:pPr>
+              <w:jc w:val="center"/>
+              <w:rPr>
+                <w:lang w:val="id-ID"/>
+              </w:rPr>
+            </w:pPr>
+          </w:p>
+          <w:p>
+            <w:pPr>
+              <w:jc w:val="center"/>
+              <w:rPr>
+                <w:lang w:val="id-ID"/>
+              </w:rPr>
+            </w:pPr>
+            <w:r>
+              <w:rPr>
+                <w:lang w:val="id-ID"/>
+              </w:rPr>
+              <w:t>5</w:t>
+            </w:r>
+          </w:p>
+        </w:tc>
+      </w:tr>
+      <w:tr>
+        <w:tc>
+          <w:tcPr>
+            <w:tcW w:w="551" w:type="dxa"/>
+          </w:tcPr>
+          <w:p>
+            <w:pPr>
+              <w:rPr>
+                <w:lang w:val="id-ID"/>
+              </w:rPr>
+            </w:pPr>
+            <w:r>
+              <w:rPr>
+                <w:lang w:val="id-ID"/>
+              </w:rPr>
+              <w:t>666</w:t>
+            </w:r>
+          </w:p>
+        </w:tc>
+        <w:tc>
+          <w:tcPr>
+            <w:tcW w:w="1519" w:type="dxa"/>
+            <w:gridSpan w:val="2"/>
+            <w:vMerge/>
+          </w:tcPr>
+          <w:p>
+            <w:pPr>
+              <w:rPr>
+                <w:lang w:val="id-ID"/>
+              </w:rPr>
+            </w:pPr>
+          </w:p>
+        </w:tc>
+        <w:tc>
+          <w:tcPr>
+            <w:tcW w:w="1181" w:type="dxa"/>
+          </w:tcPr>
+          <w:p>
+            <w:pPr>
+              <w:rPr>
+                <w:lang w:val="id-ID"/>
+              </w:rPr>
+            </w:pPr>
+            <w:r>
+              <w:rPr>
+                <w:lang w:val="id-ID"/>
+              </w:rPr>
+              <w:t>Pendengar Musik</w:t>
+            </w:r>
+          </w:p>
+        </w:tc>
+        <w:tc>
+          <w:tcPr>
+            <w:tcW w:w="2093" w:type="dxa"/>
+          </w:tcPr>
+          <w:p>
+            <w:pPr>
+              <w:rPr>
+                <w:lang w:val="id-ID"/>
+              </w:rPr>
+            </w:pPr>
+            <w:r>
+              <w:rPr>
+                <w:lang w:val="id-ID"/>
+              </w:rPr>
+              <w:t>Dapat masuk ke halaman musik yang lebih detail jika musik di klik</w:t>
+            </w:r>
+          </w:p>
+        </w:tc>
+        <w:tc>
+          <w:tcPr>
+            <w:tcW w:w="3374" w:type="dxa"/>
+          </w:tcPr>
+          <w:p>
+            <w:pPr>
+              <w:rPr>
+                <w:lang w:val="id-ID"/>
+              </w:rPr>
+            </w:pPr>
+            <w:r>
+              <w:rPr>
+                <w:lang w:val="id-ID"/>
+              </w:rPr>
+              <w:t>Saya dapat melihat musik lebih detail</w:t>
+            </w:r>
+          </w:p>
+        </w:tc>
+        <w:tc>
+          <w:tcPr>
+            <w:tcW w:w="1210" w:type="dxa"/>
+            <w:shd w:val="clear" w:color="auto" w:fill="FFC000"/>
+          </w:tcPr>
+          <w:p>
+            <w:pPr>
+              <w:jc w:val="center"/>
+              <w:rPr>
+                <w:lang w:val="id-ID"/>
+              </w:rPr>
+            </w:pPr>
+          </w:p>
+          <w:p>
+            <w:pPr>
+              <w:rPr>
+                <w:lang w:val="id-ID"/>
+              </w:rPr>
+            </w:pPr>
+          </w:p>
+          <w:p>
+            <w:pPr>
+              <w:jc w:val="center"/>
+              <w:rPr>
+                <w:lang w:val="id-ID"/>
+              </w:rPr>
+            </w:pPr>
+            <w:r>
+              <w:rPr>
+                <w:lang w:val="id-ID"/>
+              </w:rPr>
+              <w:t>MEDIUM</w:t>
+            </w:r>
+          </w:p>
+          <w:p>
+            <w:pPr>
+              <w:jc w:val="center"/>
+              <w:rPr>
+                <w:lang w:val="id-ID"/>
+              </w:rPr>
+            </w:pPr>
+          </w:p>
+        </w:tc>
+        <w:tc>
+          <w:tcPr>
+            <w:tcW w:w="1171" w:type="dxa"/>
+          </w:tcPr>
+          <w:p>
+            <w:pPr>
+              <w:jc w:val="center"/>
+              <w:rPr>
+                <w:lang w:val="id-ID"/>
+              </w:rPr>
+            </w:pPr>
+          </w:p>
+          <w:p>
+            <w:pPr>
+              <w:jc w:val="center"/>
+              <w:rPr>
+                <w:lang w:val="id-ID"/>
+              </w:rPr>
+            </w:pPr>
+          </w:p>
+          <w:p>
+            <w:pPr>
+              <w:jc w:val="center"/>
+              <w:rPr>
+                <w:lang w:val="id-ID"/>
+              </w:rPr>
+            </w:pPr>
+            <w:r>
+              <w:rPr>
+                <w:lang w:val="id-ID"/>
+              </w:rPr>
+              <w:t>8</w:t>
+            </w:r>
+          </w:p>
+        </w:tc>
+      </w:tr>
+      <w:tr>
+        <w:tc>
+          <w:tcPr>
+            <w:tcW w:w="551" w:type="dxa"/>
+          </w:tcPr>
+          <w:p>
+            <w:pPr>
+              <w:rPr>
+                <w:lang w:val="id-ID"/>
+              </w:rPr>
+            </w:pPr>
+            <w:r>
+              <w:rPr>
+                <w:lang w:val="id-ID"/>
+              </w:rPr>
+              <w:t>777</w:t>
+            </w:r>
+          </w:p>
+        </w:tc>
+        <w:tc>
+          <w:tcPr>
+            <w:tcW w:w="1519" w:type="dxa"/>
+            <w:gridSpan w:val="2"/>
+            <w:vMerge w:val="restart"/>
+          </w:tcPr>
+          <w:p>
+            <w:pPr>
+              <w:rPr>
+                <w:lang w:val="id-ID"/>
+              </w:rPr>
+            </w:pPr>
+            <w:r>
+              <w:rPr>
+                <w:lang w:val="id-ID"/>
+              </w:rPr>
+              <w:t>Sistem pemutaran musik</w:t>
+            </w:r>
+          </w:p>
+          <w:p>
+            <w:pPr>
+              <w:rPr>
+                <w:lang w:val="id-ID"/>
+              </w:rPr>
+            </w:pPr>
+            <w:r>
+              <w:rPr>
+                <w:lang w:val="id-ID"/>
+              </w:rPr>
+              <w:t>Dan Menghentikan</w:t>
+            </w:r>
+          </w:p>
+          <w:p>
+            <w:pPr>
+              <w:rPr>
+                <w:lang w:val="id-ID"/>
+              </w:rPr>
+            </w:pPr>
+            <w:r>
+              <w:rPr>
+                <w:lang w:val="id-ID"/>
+              </w:rPr>
+              <w:t>pemutaran musik</w:t>
+            </w:r>
+          </w:p>
+        </w:tc>
+        <w:tc>
+          <w:tcPr>
+            <w:tcW w:w="1181" w:type="dxa"/>
+          </w:tcPr>
+          <w:p>
+            <w:pPr>
+              <w:rPr>
+                <w:lang w:val="id-ID"/>
+              </w:rPr>
+            </w:pPr>
+            <w:r>
+              <w:rPr>
+                <w:lang w:val="id-ID"/>
+              </w:rPr>
+              <w:t>Pendengar Musik</w:t>
+            </w:r>
+          </w:p>
+        </w:tc>
+        <w:tc>
+          <w:tcPr>
+            <w:tcW w:w="2093" w:type="dxa"/>
+          </w:tcPr>
+          <w:p>
+            <w:pPr>
+              <w:rPr>
+                <w:lang w:val="id-ID"/>
+              </w:rPr>
+            </w:pPr>
+            <w:r>
+              <w:rPr>
+                <w:lang w:val="id-ID"/>
+              </w:rPr>
+              <w:t>Dapat melakukan play musik agar musik dapat di dengarkan</w:t>
+            </w:r>
+          </w:p>
+        </w:tc>
+        <w:tc>
+          <w:tcPr>
+            <w:tcW w:w="3374" w:type="dxa"/>
+          </w:tcPr>
+          <w:p>
+            <w:pPr>
+              <w:rPr>
+                <w:lang w:val="id-ID"/>
+              </w:rPr>
+            </w:pPr>
+            <w:r>
+              <w:rPr>
+                <w:lang w:val="id-ID"/>
+              </w:rPr>
+              <w:t>Saya dapat dengan mudah memutar musik</w:t>
+            </w:r>
+          </w:p>
+        </w:tc>
+        <w:tc>
+          <w:tcPr>
+            <w:tcW w:w="1210" w:type="dxa"/>
+            <w:shd w:val="clear" w:color="auto" w:fill="FF0000"/>
+          </w:tcPr>
+          <w:p>
+            <w:pPr>
+              <w:jc w:val="center"/>
+              <w:rPr>
+                <w:lang w:val="id-ID"/>
+              </w:rPr>
+            </w:pPr>
+          </w:p>
+          <w:p>
+            <w:pPr>
+              <w:jc w:val="center"/>
+              <w:rPr>
+                <w:lang w:val="id-ID"/>
+              </w:rPr>
+            </w:pPr>
+            <w:r>
+              <w:rPr>
+                <w:lang w:val="id-ID"/>
+              </w:rPr>
+              <w:t>HIGH</w:t>
+            </w:r>
+          </w:p>
+        </w:tc>
+        <w:tc>
+          <w:tcPr>
+            <w:tcW w:w="1171" w:type="dxa"/>
+          </w:tcPr>
+          <w:p>
+            <w:pPr>
+              <w:jc w:val="center"/>
+              <w:rPr>
+                <w:lang w:val="id-ID"/>
+              </w:rPr>
+            </w:pPr>
+          </w:p>
+          <w:p>
+            <w:pPr>
+              <w:jc w:val="center"/>
+              <w:rPr>
+                <w:lang w:val="id-ID"/>
+              </w:rPr>
+            </w:pPr>
+            <w:r>
+              <w:rPr>
+                <w:lang w:val="id-ID"/>
+              </w:rPr>
+              <w:t>13</w:t>
+            </w:r>
+          </w:p>
+        </w:tc>
+      </w:tr>
+      <w:tr>
+        <w:tc>
+          <w:tcPr>
+            <w:tcW w:w="551" w:type="dxa"/>
+          </w:tcPr>
+          <w:p>
+            <w:pPr>
+              <w:rPr>
+                <w:lang w:val="id-ID"/>
+              </w:rPr>
+            </w:pPr>
+            <w:r>
+              <w:rPr>
+                <w:lang w:val="id-ID"/>
+              </w:rPr>
+              <w:t>888</w:t>
+            </w:r>
+          </w:p>
+        </w:tc>
+        <w:tc>
+          <w:tcPr>
+            <w:tcW w:w="1519" w:type="dxa"/>
+            <w:gridSpan w:val="2"/>
+            <w:vMerge/>
+          </w:tcPr>
+          <w:p>
+            <w:pPr>
+              <w:rPr>
+                <w:lang w:val="id-ID"/>
+              </w:rPr>
+            </w:pPr>
+          </w:p>
+        </w:tc>
+        <w:tc>
+          <w:tcPr>
+            <w:tcW w:w="1181" w:type="dxa"/>
+          </w:tcPr>
+          <w:p>
+            <w:pPr>
+              <w:rPr>
+                <w:lang w:val="id-ID"/>
+              </w:rPr>
+            </w:pPr>
+            <w:r>
+              <w:rPr>
+                <w:lang w:val="id-ID"/>
+              </w:rPr>
+              <w:t>Pendengar Musik</w:t>
+            </w:r>
+          </w:p>
+        </w:tc>
+        <w:tc>
+          <w:tcPr>
+            <w:tcW w:w="2093" w:type="dxa"/>
+          </w:tcPr>
+          <w:p>
+            <w:pPr>
+              <w:rPr>
+                <w:lang w:val="id-ID"/>
+              </w:rPr>
+            </w:pPr>
+            <w:r>
+              <w:rPr>
+                <w:lang w:val="id-ID"/>
+              </w:rPr>
+              <w:t xml:space="preserve">Dapat melakukan pause musik agar musik dapat berhenti </w:t>
+            </w:r>
+          </w:p>
+        </w:tc>
+        <w:tc>
+          <w:tcPr>
+            <w:tcW w:w="3374" w:type="dxa"/>
+          </w:tcPr>
+          <w:p>
+            <w:pPr>
+              <w:rPr>
+                <w:lang w:val="id-ID"/>
+              </w:rPr>
+            </w:pPr>
+            <w:r>
+              <w:rPr>
+                <w:lang w:val="id-ID"/>
+              </w:rPr>
+              <w:t>Saya dapat dengan mudah menghentikan musik</w:t>
+            </w:r>
+          </w:p>
+        </w:tc>
+        <w:tc>
+          <w:tcPr>
+            <w:tcW w:w="1210" w:type="dxa"/>
+            <w:shd w:val="clear" w:color="auto" w:fill="FF0000"/>
+          </w:tcPr>
+          <w:p>
+            <w:pPr>
+              <w:jc w:val="center"/>
+              <w:rPr>
+                <w:lang w:val="id-ID"/>
+              </w:rPr>
+            </w:pPr>
+          </w:p>
+          <w:p>
+            <w:pPr>
+              <w:jc w:val="center"/>
+              <w:rPr>
+                <w:lang w:val="id-ID"/>
+              </w:rPr>
+            </w:pPr>
+            <w:r>
+              <w:rPr>
+                <w:lang w:val="id-ID"/>
+              </w:rPr>
+              <w:t>HIGH</w:t>
+            </w:r>
+          </w:p>
+        </w:tc>
+        <w:tc>
+          <w:tcPr>
+            <w:tcW w:w="1171" w:type="dxa"/>
+          </w:tcPr>
+          <w:p>
+            <w:pPr>
+              <w:jc w:val="center"/>
+              <w:rPr>
+                <w:lang w:val="id-ID"/>
+              </w:rPr>
+            </w:pPr>
+          </w:p>
+          <w:p>
+            <w:pPr>
+              <w:jc w:val="center"/>
+              <w:rPr>
+                <w:lang w:val="id-ID"/>
+              </w:rPr>
+            </w:pPr>
+            <w:r>
+              <w:rPr>
+                <w:lang w:val="id-ID"/>
+              </w:rPr>
+              <w:t>13</w:t>
+            </w:r>
+          </w:p>
+        </w:tc>
+      </w:tr>
+      <w:tr>
+        <w:tc>
+          <w:tcPr>
+            <w:tcW w:w="1398" w:type="dxa"/>
+            <w:gridSpan w:val="2"/>
+            <w:shd w:val="clear" w:color="auto" w:fill="BFBFBF" w:themeFill="background1" w:themeFillShade="BF"/>
+          </w:tcPr>
+          <w:p>
+            <w:pPr>
+              <w:jc w:val="center"/>
+              <w:rPr>
+                <w:lang w:val="id-ID"/>
+              </w:rPr>
+            </w:pPr>
+          </w:p>
+        </w:tc>
+        <w:tc>
+          <w:tcPr>
+            <w:tcW w:w="8530" w:type="dxa"/>
+            <w:gridSpan w:val="5"/>
+            <w:shd w:val="clear" w:color="auto" w:fill="BFBFBF" w:themeFill="background1" w:themeFillShade="BF"/>
+          </w:tcPr>
+          <w:p>
+            <w:pPr>
+              <w:jc w:val="center"/>
+              <w:rPr>
+                <w:lang w:val="id-ID"/>
+              </w:rPr>
+            </w:pPr>
+            <w:r>
+              <w:rPr>
+                <w:lang w:val="id-ID"/>
+              </w:rPr>
+              <w:t>TOTAL</w:t>
+            </w:r>
+          </w:p>
+        </w:tc>
+        <w:tc>
+          <w:tcPr>
+            <w:tcW w:w="1171" w:type="dxa"/>
+            <w:shd w:val="clear" w:color="auto" w:fill="BFBFBF" w:themeFill="background1" w:themeFillShade="BF"/>
+          </w:tcPr>
+          <w:p>
+            <w:pPr>
+              <w:jc w:val="center"/>
+              <w:rPr>
+                <w:lang w:val="id-ID"/>
+              </w:rPr>
+            </w:pPr>
+            <w:r>
+              <w:rPr>
+                <w:lang w:val="id-ID"/>
+              </w:rPr>
+              <w:t>63</w:t>
+            </w:r>
+          </w:p>
+        </w:tc>
+      </w:tr>
+    </w:tbl>
     <w:p/>
     <w:sectPr>
       <w:pgSz w:w="12240" w:h="15840"/>
@@ -683,6 +2203,29 @@
       <w:contextualSpacing/>
     </w:pPr>
   </w:style>
+  <w:style w:type="table" w:styleId="TableGrid">
+    <w:name w:val="Table Grid"/>
+    <w:basedOn w:val="TableNormal"/>
+    <w:uiPriority w:val="39"/>
+    <w:rsid w:val="00A72C65"/>
+    <w:pPr>
+      <w:spacing w:after="0" w:line="240" w:lineRule="auto"/>
+    </w:pPr>
+    <w:rPr>
+      <w:kern w:val="0"/>
+      <w14:ligatures w14:val="none"/>
+    </w:rPr>
+    <w:tblPr>
+      <w:tblBorders>
+        <w:top w:val="single" w:sz="4" w:space="0" w:color="auto"/>
+        <w:left w:val="single" w:sz="4" w:space="0" w:color="auto"/>
+        <w:bottom w:val="single" w:sz="4" w:space="0" w:color="auto"/>
+        <w:right w:val="single" w:sz="4" w:space="0" w:color="auto"/>
+        <w:insideH w:val="single" w:sz="4" w:space="0" w:color="auto"/>
+        <w:insideV w:val="single" w:sz="4" w:space="0" w:color="auto"/>
+      </w:tblBorders>
+    </w:tblPr>
+  </w:style>
 </w:styles>
 </file>
 

</xml_diff>

<commit_message>
Menambahkan table sprint planning tugas UTS
</commit_message>
<xml_diff>
--- a/LolKocakWKWK_Tugas2.docx
+++ b/LolKocakWKWK_Tugas2.docx
@@ -1651,6 +1651,877 @@
         </w:tc>
       </w:tr>
     </w:tbl>
+    <w:p/>
+    <w:p>
+      <w:pPr>
+        <w:rPr>
+          <w:lang w:val="id-ID"/>
+        </w:rPr>
+      </w:pPr>
+    </w:p>
+    <w:p>
+      <w:pPr>
+        <w:rPr>
+          <w:lang w:val="id-ID"/>
+        </w:rPr>
+      </w:pPr>
+    </w:p>
+    <w:p>
+      <w:pPr>
+        <w:rPr>
+          <w:lang w:val="id-ID"/>
+        </w:rPr>
+      </w:pPr>
+    </w:p>
+    <w:p>
+      <w:pPr>
+        <w:rPr>
+          <w:lang w:val="id-ID"/>
+        </w:rPr>
+      </w:pPr>
+    </w:p>
+    <w:p>
+      <w:pPr>
+        <w:rPr>
+          <w:lang w:val="id-ID"/>
+        </w:rPr>
+      </w:pPr>
+      <w:r>
+        <w:rPr>
+          <w:lang w:val="id-ID"/>
+        </w:rPr>
+        <w:t>Table Sprint Planning</w:t>
+      </w:r>
+    </w:p>
+    <w:tbl>
+      <w:tblPr>
+        <w:tblStyle w:val="TableGrid"/>
+        <w:tblW w:w="9634" w:type="dxa"/>
+        <w:tblLook w:val="04A0" w:firstRow="1" w:lastRow="0" w:firstColumn="1" w:lastColumn="0" w:noHBand="0" w:noVBand="1"/>
+      </w:tblPr>
+      <w:tblGrid>
+        <w:gridCol w:w="562"/>
+        <w:gridCol w:w="9072"/>
+      </w:tblGrid>
+      <w:tr>
+        <w:tc>
+          <w:tcPr>
+            <w:tcW w:w="9634" w:type="dxa"/>
+            <w:gridSpan w:val="2"/>
+            <w:shd w:val="clear" w:color="auto" w:fill="000000" w:themeFill="text1"/>
+          </w:tcPr>
+          <w:p>
+            <w:pPr>
+              <w:rPr>
+                <w:noProof/>
+                <w:lang w:val="id-ID"/>
+              </w:rPr>
+            </w:pPr>
+            <w:r>
+              <w:rPr>
+                <w:noProof/>
+                <w:lang w:val="id-ID"/>
+              </w:rPr>
+              <w:t>Sprint Planning</w:t>
+            </w:r>
+          </w:p>
+        </w:tc>
+      </w:tr>
+      <w:tr>
+        <w:tc>
+          <w:tcPr>
+            <w:tcW w:w="9634" w:type="dxa"/>
+            <w:gridSpan w:val="2"/>
+            <w:shd w:val="clear" w:color="auto" w:fill="BFBFBF" w:themeFill="background1" w:themeFillShade="BF"/>
+          </w:tcPr>
+          <w:p>
+            <w:pPr>
+              <w:rPr>
+                <w:lang w:val="id-ID"/>
+              </w:rPr>
+            </w:pPr>
+            <w:r>
+              <w:rPr>
+                <w:noProof/>
+                <w:lang w:val="id-ID"/>
+              </w:rPr>
+              <w:t>Sprint 1</w:t>
+            </w:r>
+          </w:p>
+        </w:tc>
+      </w:tr>
+      <w:tr>
+        <w:tc>
+          <w:tcPr>
+            <w:tcW w:w="562" w:type="dxa"/>
+          </w:tcPr>
+          <w:p>
+            <w:pPr>
+              <w:jc w:val="center"/>
+              <w:rPr>
+                <w:lang w:val="id-ID"/>
+              </w:rPr>
+            </w:pPr>
+            <w:r>
+              <w:rPr>
+                <w:lang w:val="id-ID"/>
+              </w:rPr>
+              <w:t>NO</w:t>
+            </w:r>
+          </w:p>
+        </w:tc>
+        <w:tc>
+          <w:tcPr>
+            <w:tcW w:w="9072" w:type="dxa"/>
+            <w:shd w:val="clear" w:color="auto" w:fill="auto"/>
+          </w:tcPr>
+          <w:p>
+            <w:pPr>
+              <w:rPr>
+                <w:lang w:val="id-ID"/>
+              </w:rPr>
+            </w:pPr>
+            <w:r>
+              <w:rPr>
+                <w:noProof/>
+                <w:lang w:val="id-ID"/>
+              </w:rPr>
+              <w:t>Sprint Goals</w:t>
+            </w:r>
+          </w:p>
+        </w:tc>
+      </w:tr>
+      <w:tr>
+        <w:tc>
+          <w:tcPr>
+            <w:tcW w:w="562" w:type="dxa"/>
+          </w:tcPr>
+          <w:p>
+            <w:pPr>
+              <w:jc w:val="center"/>
+              <w:rPr>
+                <w:lang w:val="id-ID"/>
+              </w:rPr>
+            </w:pPr>
+            <w:r>
+              <w:rPr>
+                <w:lang w:val="id-ID"/>
+              </w:rPr>
+              <w:t>1</w:t>
+            </w:r>
+          </w:p>
+        </w:tc>
+        <w:tc>
+          <w:tcPr>
+            <w:tcW w:w="9072" w:type="dxa"/>
+          </w:tcPr>
+          <w:p>
+            <w:pPr>
+              <w:rPr>
+                <w:lang w:val="id-ID"/>
+              </w:rPr>
+            </w:pPr>
+            <w:r>
+              <w:rPr>
+                <w:noProof/>
+                <w:lang w:val="id-ID"/>
+              </w:rPr>
+              <w:t xml:space="preserve">Pendengar musik </w:t>
+            </w:r>
+            <w:r>
+              <w:rPr>
+                <w:noProof/>
+                <w:lang w:val="id-ID"/>
+              </w:rPr>
+              <w:t>dapat</w:t>
+            </w:r>
+            <w:r>
+              <w:rPr>
+                <w:noProof/>
+                <w:lang w:val="id-ID"/>
+              </w:rPr>
+              <w:t xml:space="preserve"> melakukan pendaftaran akun</w:t>
+            </w:r>
+          </w:p>
+        </w:tc>
+      </w:tr>
+      <w:tr>
+        <w:tc>
+          <w:tcPr>
+            <w:tcW w:w="562" w:type="dxa"/>
+          </w:tcPr>
+          <w:p>
+            <w:pPr>
+              <w:jc w:val="center"/>
+              <w:rPr>
+                <w:lang w:val="id-ID"/>
+              </w:rPr>
+            </w:pPr>
+            <w:r>
+              <w:rPr>
+                <w:lang w:val="id-ID"/>
+              </w:rPr>
+              <w:t>2</w:t>
+            </w:r>
+          </w:p>
+        </w:tc>
+        <w:tc>
+          <w:tcPr>
+            <w:tcW w:w="9072" w:type="dxa"/>
+          </w:tcPr>
+          <w:p>
+            <w:pPr>
+              <w:rPr>
+                <w:lang w:val="id-ID"/>
+              </w:rPr>
+            </w:pPr>
+            <w:r>
+              <w:rPr>
+                <w:noProof/>
+                <w:lang w:val="id-ID"/>
+              </w:rPr>
+              <w:t xml:space="preserve">Pendengar musik </w:t>
+            </w:r>
+            <w:r>
+              <w:rPr>
+                <w:noProof/>
+                <w:lang w:val="id-ID"/>
+              </w:rPr>
+              <w:t>dapat</w:t>
+            </w:r>
+            <w:r>
+              <w:rPr>
+                <w:noProof/>
+                <w:lang w:val="id-ID"/>
+              </w:rPr>
+              <w:t xml:space="preserve"> melakukan login setelah melakukan register</w:t>
+            </w:r>
+          </w:p>
+        </w:tc>
+      </w:tr>
+      <w:tr>
+        <w:tc>
+          <w:tcPr>
+            <w:tcW w:w="562" w:type="dxa"/>
+          </w:tcPr>
+          <w:p>
+            <w:pPr>
+              <w:jc w:val="center"/>
+              <w:rPr>
+                <w:lang w:val="id-ID"/>
+              </w:rPr>
+            </w:pPr>
+            <w:r>
+              <w:rPr>
+                <w:lang w:val="id-ID"/>
+              </w:rPr>
+              <w:t>3</w:t>
+            </w:r>
+          </w:p>
+        </w:tc>
+        <w:tc>
+          <w:tcPr>
+            <w:tcW w:w="9072" w:type="dxa"/>
+          </w:tcPr>
+          <w:p>
+            <w:pPr>
+              <w:rPr>
+                <w:lang w:val="id-ID"/>
+              </w:rPr>
+            </w:pPr>
+            <w:r>
+              <w:rPr>
+                <w:noProof/>
+                <w:lang w:val="id-ID"/>
+              </w:rPr>
+              <w:t>Pendengar musik dapat melihat beberapa rekomendasi musik</w:t>
+            </w:r>
+          </w:p>
+        </w:tc>
+      </w:tr>
+      <w:tr>
+        <w:tc>
+          <w:tcPr>
+            <w:tcW w:w="562" w:type="dxa"/>
+          </w:tcPr>
+          <w:p>
+            <w:pPr>
+              <w:jc w:val="center"/>
+              <w:rPr>
+                <w:lang w:val="id-ID"/>
+              </w:rPr>
+            </w:pPr>
+            <w:r>
+              <w:rPr>
+                <w:lang w:val="id-ID"/>
+              </w:rPr>
+              <w:t>4</w:t>
+            </w:r>
+          </w:p>
+        </w:tc>
+        <w:tc>
+          <w:tcPr>
+            <w:tcW w:w="9072" w:type="dxa"/>
+          </w:tcPr>
+          <w:p>
+            <w:pPr>
+              <w:rPr>
+                <w:lang w:val="id-ID"/>
+              </w:rPr>
+            </w:pPr>
+            <w:r>
+              <w:rPr>
+                <w:noProof/>
+                <w:lang w:val="id-ID"/>
+              </w:rPr>
+              <w:t>Pendengar musik dapat melakukan pencarian musik</w:t>
+            </w:r>
+          </w:p>
+        </w:tc>
+      </w:tr>
+      <w:tr>
+        <w:tc>
+          <w:tcPr>
+            <w:tcW w:w="562" w:type="dxa"/>
+          </w:tcPr>
+          <w:p>
+            <w:pPr>
+              <w:jc w:val="center"/>
+              <w:rPr>
+                <w:lang w:val="id-ID"/>
+              </w:rPr>
+            </w:pPr>
+            <w:r>
+              <w:rPr>
+                <w:lang w:val="id-ID"/>
+              </w:rPr>
+              <w:t>5</w:t>
+            </w:r>
+          </w:p>
+        </w:tc>
+        <w:tc>
+          <w:tcPr>
+            <w:tcW w:w="9072" w:type="dxa"/>
+          </w:tcPr>
+          <w:p>
+            <w:pPr>
+              <w:rPr>
+                <w:lang w:val="id-ID"/>
+              </w:rPr>
+            </w:pPr>
+            <w:r>
+              <w:rPr>
+                <w:noProof/>
+                <w:lang w:val="id-ID"/>
+              </w:rPr>
+              <w:t>Pendengar musik dapat melihat topchart yang berisi musik-musik yang popular</w:t>
+            </w:r>
+          </w:p>
+        </w:tc>
+      </w:tr>
+      <w:tr>
+        <w:tc>
+          <w:tcPr>
+            <w:tcW w:w="562" w:type="dxa"/>
+          </w:tcPr>
+          <w:p>
+            <w:pPr>
+              <w:jc w:val="center"/>
+              <w:rPr>
+                <w:lang w:val="id-ID"/>
+              </w:rPr>
+            </w:pPr>
+            <w:r>
+              <w:rPr>
+                <w:lang w:val="id-ID"/>
+              </w:rPr>
+              <w:t>6</w:t>
+            </w:r>
+          </w:p>
+        </w:tc>
+        <w:tc>
+          <w:tcPr>
+            <w:tcW w:w="9072" w:type="dxa"/>
+          </w:tcPr>
+          <w:p>
+            <w:pPr>
+              <w:rPr>
+                <w:lang w:val="id-ID"/>
+              </w:rPr>
+            </w:pPr>
+            <w:r>
+              <w:rPr>
+                <w:noProof/>
+                <w:lang w:val="id-ID"/>
+              </w:rPr>
+              <w:t>Pendengar musik ingin jika musik di klik maka musik akan berpindah ke halaman yang lebih detail</w:t>
+            </w:r>
+          </w:p>
+        </w:tc>
+      </w:tr>
+      <w:tr>
+        <w:tc>
+          <w:tcPr>
+            <w:tcW w:w="562" w:type="dxa"/>
+          </w:tcPr>
+          <w:p>
+            <w:pPr>
+              <w:jc w:val="center"/>
+              <w:rPr>
+                <w:lang w:val="id-ID"/>
+              </w:rPr>
+            </w:pPr>
+            <w:r>
+              <w:rPr>
+                <w:lang w:val="id-ID"/>
+              </w:rPr>
+              <w:t>7</w:t>
+            </w:r>
+          </w:p>
+        </w:tc>
+        <w:tc>
+          <w:tcPr>
+            <w:tcW w:w="9072" w:type="dxa"/>
+          </w:tcPr>
+          <w:p>
+            <w:pPr>
+              <w:rPr>
+                <w:noProof/>
+                <w:lang w:val="id-ID"/>
+              </w:rPr>
+            </w:pPr>
+            <w:r>
+              <w:rPr>
+                <w:noProof/>
+                <w:lang w:val="id-ID"/>
+              </w:rPr>
+              <w:t>Pendengar musik ingin bisa melakukan play musik agar musik bisa di dengarkan</w:t>
+            </w:r>
+          </w:p>
+        </w:tc>
+      </w:tr>
+      <w:tr>
+        <w:tc>
+          <w:tcPr>
+            <w:tcW w:w="562" w:type="dxa"/>
+          </w:tcPr>
+          <w:p>
+            <w:pPr>
+              <w:jc w:val="center"/>
+              <w:rPr>
+                <w:lang w:val="id-ID"/>
+              </w:rPr>
+            </w:pPr>
+            <w:r>
+              <w:rPr>
+                <w:lang w:val="id-ID"/>
+              </w:rPr>
+              <w:t>8</w:t>
+            </w:r>
+          </w:p>
+        </w:tc>
+        <w:tc>
+          <w:tcPr>
+            <w:tcW w:w="9072" w:type="dxa"/>
+          </w:tcPr>
+          <w:p>
+            <w:pPr>
+              <w:rPr>
+                <w:noProof/>
+                <w:lang w:val="id-ID"/>
+              </w:rPr>
+            </w:pPr>
+            <w:r>
+              <w:rPr>
+                <w:noProof/>
+                <w:lang w:val="id-ID"/>
+              </w:rPr>
+              <w:t>Pendengar musik ingin bisa melakukan pause musik agar musik dapat berhenti</w:t>
+            </w:r>
+          </w:p>
+        </w:tc>
+      </w:tr>
+      <w:tr>
+        <w:tc>
+          <w:tcPr>
+            <w:tcW w:w="9634" w:type="dxa"/>
+            <w:gridSpan w:val="2"/>
+            <w:shd w:val="clear" w:color="auto" w:fill="BFBFBF" w:themeFill="background1" w:themeFillShade="BF"/>
+          </w:tcPr>
+          <w:p>
+            <w:pPr>
+              <w:rPr>
+                <w:noProof/>
+                <w:lang w:val="id-ID"/>
+              </w:rPr>
+            </w:pPr>
+            <w:r>
+              <w:rPr>
+                <w:noProof/>
+                <w:lang w:val="id-ID"/>
+              </w:rPr>
+              <w:t>Sprint Backlog</w:t>
+            </w:r>
+          </w:p>
+        </w:tc>
+      </w:tr>
+      <w:tr>
+        <w:tc>
+          <w:tcPr>
+            <w:tcW w:w="562" w:type="dxa"/>
+          </w:tcPr>
+          <w:p>
+            <w:pPr>
+              <w:jc w:val="center"/>
+              <w:rPr>
+                <w:lang w:val="id-ID"/>
+              </w:rPr>
+            </w:pPr>
+            <w:r>
+              <w:rPr>
+                <w:lang w:val="id-ID"/>
+              </w:rPr>
+              <w:t>ID</w:t>
+            </w:r>
+          </w:p>
+        </w:tc>
+        <w:tc>
+          <w:tcPr>
+            <w:tcW w:w="9072" w:type="dxa"/>
+          </w:tcPr>
+          <w:p>
+            <w:pPr>
+              <w:rPr>
+                <w:lang w:val="id-ID"/>
+              </w:rPr>
+            </w:pPr>
+            <w:r>
+              <w:rPr>
+                <w:lang w:val="id-ID"/>
+              </w:rPr>
+              <w:t>Backlog Items</w:t>
+            </w:r>
+          </w:p>
+        </w:tc>
+      </w:tr>
+      <w:tr>
+        <w:tc>
+          <w:tcPr>
+            <w:tcW w:w="562" w:type="dxa"/>
+          </w:tcPr>
+          <w:p>
+            <w:pPr>
+              <w:rPr>
+                <w:lang w:val="id-ID"/>
+              </w:rPr>
+            </w:pPr>
+            <w:r>
+              <w:rPr>
+                <w:lang w:val="id-ID"/>
+              </w:rPr>
+              <w:t>111</w:t>
+            </w:r>
+          </w:p>
+        </w:tc>
+        <w:tc>
+          <w:tcPr>
+            <w:tcW w:w="9072" w:type="dxa"/>
+          </w:tcPr>
+          <w:p>
+            <w:pPr>
+              <w:rPr>
+                <w:lang w:val="id-ID"/>
+              </w:rPr>
+            </w:pPr>
+            <w:r>
+              <w:rPr>
+                <w:noProof/>
+              </w:rPr>
+              <w:t>(3) Sebagai pendengar musik saya ingin bisa mendaftarkan akun agar akun saya tidak hilang</w:t>
+            </w:r>
+          </w:p>
+        </w:tc>
+      </w:tr>
+      <w:tr>
+        <w:tc>
+          <w:tcPr>
+            <w:tcW w:w="562" w:type="dxa"/>
+          </w:tcPr>
+          <w:p>
+            <w:pPr>
+              <w:rPr>
+                <w:lang w:val="id-ID"/>
+              </w:rPr>
+            </w:pPr>
+            <w:r>
+              <w:rPr>
+                <w:lang w:val="id-ID"/>
+              </w:rPr>
+              <w:t>222</w:t>
+            </w:r>
+          </w:p>
+        </w:tc>
+        <w:tc>
+          <w:tcPr>
+            <w:tcW w:w="9072" w:type="dxa"/>
+          </w:tcPr>
+          <w:p>
+            <w:pPr>
+              <w:rPr>
+                <w:lang w:val="id-ID"/>
+              </w:rPr>
+            </w:pPr>
+            <w:r>
+              <w:rPr>
+                <w:noProof/>
+              </w:rPr>
+              <w:t>(3) Sebagai pendengar musik saya ingin bisa melakukan login akun setelah melakukan register</w:t>
+            </w:r>
+          </w:p>
+        </w:tc>
+      </w:tr>
+      <w:tr>
+        <w:tc>
+          <w:tcPr>
+            <w:tcW w:w="562" w:type="dxa"/>
+          </w:tcPr>
+          <w:p>
+            <w:pPr>
+              <w:rPr>
+                <w:lang w:val="id-ID"/>
+              </w:rPr>
+            </w:pPr>
+            <w:r>
+              <w:rPr>
+                <w:lang w:val="id-ID"/>
+              </w:rPr>
+              <w:t>333</w:t>
+            </w:r>
+          </w:p>
+        </w:tc>
+        <w:tc>
+          <w:tcPr>
+            <w:tcW w:w="9072" w:type="dxa"/>
+          </w:tcPr>
+          <w:p>
+            <w:pPr>
+              <w:rPr>
+                <w:lang w:val="id-ID"/>
+              </w:rPr>
+            </w:pPr>
+            <w:r>
+              <w:rPr>
+                <w:noProof/>
+              </w:rPr>
+              <w:t>(5) Sebagai pendengar musik saya ingin dibagian homepage terdapat fitur rekomendasi musik</w:t>
+            </w:r>
+          </w:p>
+        </w:tc>
+      </w:tr>
+      <w:tr>
+        <w:tc>
+          <w:tcPr>
+            <w:tcW w:w="562" w:type="dxa"/>
+          </w:tcPr>
+          <w:p>
+            <w:pPr>
+              <w:rPr>
+                <w:lang w:val="id-ID"/>
+              </w:rPr>
+            </w:pPr>
+            <w:r>
+              <w:rPr>
+                <w:lang w:val="id-ID"/>
+              </w:rPr>
+              <w:t>444</w:t>
+            </w:r>
+          </w:p>
+        </w:tc>
+        <w:tc>
+          <w:tcPr>
+            <w:tcW w:w="9072" w:type="dxa"/>
+          </w:tcPr>
+          <w:p>
+            <w:pPr>
+              <w:rPr>
+                <w:lang w:val="id-ID"/>
+              </w:rPr>
+            </w:pPr>
+            <w:r>
+              <w:rPr>
+                <w:noProof/>
+              </w:rPr>
+              <w:t>(13) Sebagai pendengar musik saya ingin dapat melakukan pencarian musik</w:t>
+            </w:r>
+          </w:p>
+        </w:tc>
+      </w:tr>
+      <w:tr>
+        <w:tc>
+          <w:tcPr>
+            <w:tcW w:w="562" w:type="dxa"/>
+          </w:tcPr>
+          <w:p>
+            <w:pPr>
+              <w:rPr>
+                <w:lang w:val="id-ID"/>
+              </w:rPr>
+            </w:pPr>
+            <w:r>
+              <w:rPr>
+                <w:lang w:val="id-ID"/>
+              </w:rPr>
+              <w:t>555</w:t>
+            </w:r>
+          </w:p>
+        </w:tc>
+        <w:tc>
+          <w:tcPr>
+            <w:tcW w:w="9072" w:type="dxa"/>
+          </w:tcPr>
+          <w:p>
+            <w:pPr>
+              <w:rPr>
+                <w:lang w:val="id-ID"/>
+              </w:rPr>
+            </w:pPr>
+            <w:r>
+              <w:rPr>
+                <w:noProof/>
+              </w:rPr>
+              <w:t>(5) Sebagai pendengar musik saya ingin di bagian hompage terdapat topchart yang berisi musik-musik yang sedang popular</w:t>
+            </w:r>
+          </w:p>
+        </w:tc>
+      </w:tr>
+      <w:tr>
+        <w:tc>
+          <w:tcPr>
+            <w:tcW w:w="562" w:type="dxa"/>
+          </w:tcPr>
+          <w:p>
+            <w:pPr>
+              <w:rPr>
+                <w:lang w:val="id-ID"/>
+              </w:rPr>
+            </w:pPr>
+            <w:r>
+              <w:rPr>
+                <w:lang w:val="id-ID"/>
+              </w:rPr>
+              <w:t>666</w:t>
+            </w:r>
+          </w:p>
+        </w:tc>
+        <w:tc>
+          <w:tcPr>
+            <w:tcW w:w="9072" w:type="dxa"/>
+          </w:tcPr>
+          <w:p>
+            <w:pPr>
+              <w:rPr>
+                <w:lang w:val="id-ID"/>
+              </w:rPr>
+            </w:pPr>
+            <w:r>
+              <w:rPr>
+                <w:noProof/>
+              </w:rPr>
+              <w:t>(8) Sebagai pendengar musik saya ingin jika musik di klik maka musik akan berpindah kehalaman musik yang lebih detail</w:t>
+            </w:r>
+          </w:p>
+        </w:tc>
+      </w:tr>
+      <w:tr>
+        <w:tc>
+          <w:tcPr>
+            <w:tcW w:w="562" w:type="dxa"/>
+          </w:tcPr>
+          <w:p>
+            <w:pPr>
+              <w:rPr>
+                <w:lang w:val="id-ID"/>
+              </w:rPr>
+            </w:pPr>
+            <w:r>
+              <w:rPr>
+                <w:lang w:val="id-ID"/>
+              </w:rPr>
+              <w:t>777</w:t>
+            </w:r>
+          </w:p>
+        </w:tc>
+        <w:tc>
+          <w:tcPr>
+            <w:tcW w:w="9072" w:type="dxa"/>
+          </w:tcPr>
+          <w:p>
+            <w:pPr>
+              <w:rPr>
+                <w:lang w:val="id-ID"/>
+              </w:rPr>
+            </w:pPr>
+            <w:r>
+              <w:rPr>
+                <w:noProof/>
+              </w:rPr>
+              <w:t>(</w:t>
+            </w:r>
+            <w:r>
+              <w:rPr>
+                <w:noProof/>
+              </w:rPr>
+              <w:t>13) Sebagai pendengar musik saya ingin bisa melakukan play musik agar musik dapat di dengarkan</w:t>
+            </w:r>
+          </w:p>
+        </w:tc>
+      </w:tr>
+      <w:tr>
+        <w:tc>
+          <w:tcPr>
+            <w:tcW w:w="562" w:type="dxa"/>
+          </w:tcPr>
+          <w:p>
+            <w:pPr>
+              <w:rPr>
+                <w:lang w:val="id-ID"/>
+              </w:rPr>
+            </w:pPr>
+            <w:r>
+              <w:rPr>
+                <w:lang w:val="id-ID"/>
+              </w:rPr>
+              <w:t>888</w:t>
+            </w:r>
+          </w:p>
+        </w:tc>
+        <w:tc>
+          <w:tcPr>
+            <w:tcW w:w="9072" w:type="dxa"/>
+          </w:tcPr>
+          <w:p>
+            <w:pPr>
+              <w:rPr>
+                <w:lang w:val="id-ID"/>
+              </w:rPr>
+            </w:pPr>
+            <w:r>
+              <w:rPr>
+                <w:lang w:val="id-ID"/>
+              </w:rPr>
+              <w:t>(13) Sebagai pendengar musik saya ingin bisa melakukan pause musik agar musik dapat berhenti berputar</w:t>
+            </w:r>
+          </w:p>
+        </w:tc>
+      </w:tr>
+    </w:tbl>
+    <w:p>
+      <w:pPr>
+        <w:rPr>
+          <w:lang w:val="id-ID"/>
+        </w:rPr>
+      </w:pPr>
+    </w:p>
     <w:p/>
     <w:sectPr>
       <w:pgSz w:w="12240" w:h="15840"/>

</xml_diff>

<commit_message>
Menambahkan Hasil screenshot trello tugas UTS
</commit_message>
<xml_diff>
--- a/LolKocakWKWK_Tugas2.docx
+++ b/LolKocakWKWK_Tugas2.docx
@@ -2523,6 +2523,101 @@
       </w:pPr>
     </w:p>
     <w:p/>
+    <w:p/>
+    <w:p/>
+    <w:p/>
+    <w:p/>
+    <w:p/>
+    <w:p/>
+    <w:p/>
+    <w:p>
+      <w:r>
+        <w:rPr>
+          <w:noProof/>
+        </w:rPr>
+        <w:lastRenderedPageBreak/>
+        <w:drawing>
+          <wp:inline distT="0" distB="0" distL="0" distR="0" wp14:anchorId="09C7BEA7" wp14:editId="44CCFD7B">
+            <wp:extent cx="5943600" cy="3341370"/>
+            <wp:effectExtent l="0" t="0" r="0" b="0"/>
+            <wp:docPr id="1" name="Picture 1"/>
+            <wp:cNvGraphicFramePr>
+              <a:graphicFrameLocks xmlns:a="http://schemas.openxmlformats.org/drawingml/2006/main" noChangeAspect="1"/>
+            </wp:cNvGraphicFramePr>
+            <a:graphic xmlns:a="http://schemas.openxmlformats.org/drawingml/2006/main">
+              <a:graphicData uri="http://schemas.openxmlformats.org/drawingml/2006/picture">
+                <pic:pic xmlns:pic="http://schemas.openxmlformats.org/drawingml/2006/picture">
+                  <pic:nvPicPr>
+                    <pic:cNvPr id="1" name=""/>
+                    <pic:cNvPicPr/>
+                  </pic:nvPicPr>
+                  <pic:blipFill>
+                    <a:blip r:embed="rId5"/>
+                    <a:stretch>
+                      <a:fillRect/>
+                    </a:stretch>
+                  </pic:blipFill>
+                  <pic:spPr>
+                    <a:xfrm>
+                      <a:off x="0" y="0"/>
+                      <a:ext cx="5943600" cy="3341370"/>
+                    </a:xfrm>
+                    <a:prstGeom prst="rect">
+                      <a:avLst/>
+                    </a:prstGeom>
+                  </pic:spPr>
+                </pic:pic>
+              </a:graphicData>
+            </a:graphic>
+          </wp:inline>
+        </w:drawing>
+      </w:r>
+      <w:r>
+        <w:tab/>
+      </w:r>
+    </w:p>
+    <w:p>
+      <w:r>
+        <w:rPr>
+          <w:noProof/>
+        </w:rPr>
+        <w:drawing>
+          <wp:inline distT="0" distB="0" distL="0" distR="0" wp14:anchorId="79C4A6A6" wp14:editId="1453923E">
+            <wp:extent cx="5943600" cy="3341370"/>
+            <wp:effectExtent l="0" t="0" r="0" b="0"/>
+            <wp:docPr id="3" name="Picture 3"/>
+            <wp:cNvGraphicFramePr>
+              <a:graphicFrameLocks xmlns:a="http://schemas.openxmlformats.org/drawingml/2006/main" noChangeAspect="1"/>
+            </wp:cNvGraphicFramePr>
+            <a:graphic xmlns:a="http://schemas.openxmlformats.org/drawingml/2006/main">
+              <a:graphicData uri="http://schemas.openxmlformats.org/drawingml/2006/picture">
+                <pic:pic xmlns:pic="http://schemas.openxmlformats.org/drawingml/2006/picture">
+                  <pic:nvPicPr>
+                    <pic:cNvPr id="1" name=""/>
+                    <pic:cNvPicPr/>
+                  </pic:nvPicPr>
+                  <pic:blipFill>
+                    <a:blip r:embed="rId6"/>
+                    <a:stretch>
+                      <a:fillRect/>
+                    </a:stretch>
+                  </pic:blipFill>
+                  <pic:spPr>
+                    <a:xfrm>
+                      <a:off x="0" y="0"/>
+                      <a:ext cx="5943600" cy="3341370"/>
+                    </a:xfrm>
+                    <a:prstGeom prst="rect">
+                      <a:avLst/>
+                    </a:prstGeom>
+                  </pic:spPr>
+                </pic:pic>
+              </a:graphicData>
+            </a:graphic>
+          </wp:inline>
+        </w:drawing>
+      </w:r>
+    </w:p>
     <w:sectPr>
       <w:pgSz w:w="12240" w:h="15840"/>
       <w:pgMar w:top="1440" w:right="1440" w:bottom="1440" w:left="1440" w:header="720" w:footer="720" w:gutter="0"/>

</xml_diff>

<commit_message>
Menambahkan table produck backlog tugas UAS
</commit_message>
<xml_diff>
--- a/LolKocakWKWK_Tugas2.docx
+++ b/LolKocakWKWK_Tugas2.docx
@@ -2535,7 +2535,6 @@
         <w:rPr>
           <w:noProof/>
         </w:rPr>
-        <w:lastRenderedPageBreak/>
         <w:drawing>
           <wp:inline distT="0" distB="0" distL="0" distR="0" wp14:anchorId="09C7BEA7" wp14:editId="44CCFD7B">
             <wp:extent cx="5943600" cy="3341370"/>
@@ -2618,6 +2617,3196 @@
         </w:drawing>
       </w:r>
     </w:p>
+    <w:p/>
+    <w:p/>
+    <w:p/>
+    <w:p/>
+    <w:p>
+      <w:pPr>
+        <w:spacing w:line="256" w:lineRule="auto"/>
+        <w:rPr>
+          <w:rFonts w:ascii="Calibri" w:eastAsia="Calibri" w:hAnsi="Calibri" w:cs="Times New Roman"/>
+          <w:b/>
+          <w:bCs/>
+          <w:sz w:val="28"/>
+          <w:szCs w:val="28"/>
+          <w:lang w:val="id-ID"/>
+        </w:rPr>
+      </w:pPr>
+      <w:r>
+        <w:rPr>
+          <w:rFonts w:ascii="Calibri" w:eastAsia="Calibri" w:hAnsi="Calibri" w:cs="Times New Roman"/>
+          <w:b/>
+          <w:bCs/>
+          <w:sz w:val="28"/>
+          <w:szCs w:val="28"/>
+          <w:lang w:val="id-ID"/>
+        </w:rPr>
+        <w:t>Tugas UAS</w:t>
+      </w:r>
+    </w:p>
+    <w:p>
+      <w:pPr>
+        <w:spacing w:line="256" w:lineRule="auto"/>
+        <w:rPr>
+          <w:rFonts w:ascii="Calibri" w:eastAsia="Calibri" w:hAnsi="Calibri" w:cs="Times New Roman"/>
+          <w:b/>
+          <w:bCs/>
+          <w:sz w:val="36"/>
+          <w:szCs w:val="36"/>
+          <w:lang w:val="id-ID"/>
+        </w:rPr>
+      </w:pPr>
+      <w:r>
+        <w:rPr>
+          <w:rFonts w:ascii="Calibri" w:eastAsia="Calibri" w:hAnsi="Calibri" w:cs="Times New Roman"/>
+          <w:lang w:val="id-ID"/>
+        </w:rPr>
+        <w:t>Tabel Product Backlog</w:t>
+      </w:r>
+    </w:p>
+    <w:tbl>
+      <w:tblPr>
+        <w:tblStyle w:val="TableGrid1"/>
+        <w:tblpPr w:leftFromText="180" w:rightFromText="180" w:vertAnchor="text" w:horzAnchor="margin" w:tblpXSpec="center" w:tblpY="92"/>
+        <w:tblW w:w="11099" w:type="dxa"/>
+        <w:tblInd w:w="0" w:type="dxa"/>
+        <w:tblLook w:val="04A0" w:firstRow="1" w:lastRow="0" w:firstColumn="1" w:lastColumn="0" w:noHBand="0" w:noVBand="1"/>
+      </w:tblPr>
+      <w:tblGrid>
+        <w:gridCol w:w="663"/>
+        <w:gridCol w:w="847"/>
+        <w:gridCol w:w="672"/>
+        <w:gridCol w:w="1181"/>
+        <w:gridCol w:w="2093"/>
+        <w:gridCol w:w="3272"/>
+        <w:gridCol w:w="1200"/>
+        <w:gridCol w:w="1171"/>
+      </w:tblGrid>
+      <w:tr>
+        <w:tc>
+          <w:tcPr>
+            <w:tcW w:w="663" w:type="dxa"/>
+            <w:tcBorders>
+              <w:top w:val="single" w:sz="4" w:space="0" w:color="auto"/>
+              <w:left w:val="single" w:sz="4" w:space="0" w:color="auto"/>
+              <w:bottom w:val="single" w:sz="4" w:space="0" w:color="auto"/>
+              <w:right w:val="single" w:sz="4" w:space="0" w:color="auto"/>
+            </w:tcBorders>
+            <w:shd w:val="clear" w:color="auto" w:fill="ED7D31" w:themeFill="accent2"/>
+            <w:hideMark/>
+          </w:tcPr>
+          <w:p>
+            <w:pPr>
+              <w:rPr>
+                <w:lang w:val="id-ID"/>
+              </w:rPr>
+            </w:pPr>
+            <w:r>
+              <w:rPr>
+                <w:lang w:val="id-ID"/>
+              </w:rPr>
+              <w:t>ID</w:t>
+            </w:r>
+          </w:p>
+        </w:tc>
+        <w:tc>
+          <w:tcPr>
+            <w:tcW w:w="1519" w:type="dxa"/>
+            <w:gridSpan w:val="2"/>
+            <w:tcBorders>
+              <w:top w:val="single" w:sz="4" w:space="0" w:color="auto"/>
+              <w:left w:val="single" w:sz="4" w:space="0" w:color="auto"/>
+              <w:bottom w:val="single" w:sz="4" w:space="0" w:color="auto"/>
+              <w:right w:val="single" w:sz="4" w:space="0" w:color="auto"/>
+            </w:tcBorders>
+            <w:shd w:val="clear" w:color="auto" w:fill="ED7D31" w:themeFill="accent2"/>
+            <w:hideMark/>
+          </w:tcPr>
+          <w:p>
+            <w:pPr>
+              <w:rPr>
+                <w:lang w:val="id-ID"/>
+              </w:rPr>
+            </w:pPr>
+            <w:r>
+              <w:rPr>
+                <w:lang w:val="id-ID"/>
+              </w:rPr>
+              <w:t>Nama Epic</w:t>
+            </w:r>
+          </w:p>
+        </w:tc>
+        <w:tc>
+          <w:tcPr>
+            <w:tcW w:w="1181" w:type="dxa"/>
+            <w:tcBorders>
+              <w:top w:val="single" w:sz="4" w:space="0" w:color="auto"/>
+              <w:left w:val="single" w:sz="4" w:space="0" w:color="auto"/>
+              <w:bottom w:val="single" w:sz="4" w:space="0" w:color="auto"/>
+              <w:right w:val="single" w:sz="4" w:space="0" w:color="auto"/>
+            </w:tcBorders>
+            <w:shd w:val="clear" w:color="auto" w:fill="ED7D31" w:themeFill="accent2"/>
+            <w:hideMark/>
+          </w:tcPr>
+          <w:p>
+            <w:pPr>
+              <w:rPr>
+                <w:lang w:val="id-ID"/>
+              </w:rPr>
+            </w:pPr>
+            <w:r>
+              <w:rPr>
+                <w:lang w:val="id-ID"/>
+              </w:rPr>
+              <w:t>As A..</w:t>
+            </w:r>
+          </w:p>
+        </w:tc>
+        <w:tc>
+          <w:tcPr>
+            <w:tcW w:w="2093" w:type="dxa"/>
+            <w:tcBorders>
+              <w:top w:val="single" w:sz="4" w:space="0" w:color="auto"/>
+              <w:left w:val="single" w:sz="4" w:space="0" w:color="auto"/>
+              <w:bottom w:val="single" w:sz="4" w:space="0" w:color="auto"/>
+              <w:right w:val="single" w:sz="4" w:space="0" w:color="auto"/>
+            </w:tcBorders>
+            <w:shd w:val="clear" w:color="auto" w:fill="ED7D31" w:themeFill="accent2"/>
+            <w:hideMark/>
+          </w:tcPr>
+          <w:p>
+            <w:pPr>
+              <w:rPr>
+                <w:lang w:val="id-ID"/>
+              </w:rPr>
+            </w:pPr>
+            <w:r>
+              <w:rPr>
+                <w:lang w:val="id-ID"/>
+              </w:rPr>
+              <w:t>I WANT TO ...</w:t>
+            </w:r>
+          </w:p>
+        </w:tc>
+        <w:tc>
+          <w:tcPr>
+            <w:tcW w:w="3272" w:type="dxa"/>
+            <w:tcBorders>
+              <w:top w:val="single" w:sz="4" w:space="0" w:color="auto"/>
+              <w:left w:val="single" w:sz="4" w:space="0" w:color="auto"/>
+              <w:bottom w:val="single" w:sz="4" w:space="0" w:color="auto"/>
+              <w:right w:val="single" w:sz="4" w:space="0" w:color="auto"/>
+            </w:tcBorders>
+            <w:shd w:val="clear" w:color="auto" w:fill="ED7D31" w:themeFill="accent2"/>
+            <w:hideMark/>
+          </w:tcPr>
+          <w:p>
+            <w:pPr>
+              <w:rPr>
+                <w:lang w:val="id-ID"/>
+              </w:rPr>
+            </w:pPr>
+            <w:r>
+              <w:rPr>
+                <w:lang w:val="id-ID"/>
+              </w:rPr>
+              <w:t>SO THAT ...</w:t>
+            </w:r>
+          </w:p>
+        </w:tc>
+        <w:tc>
+          <w:tcPr>
+            <w:tcW w:w="1200" w:type="dxa"/>
+            <w:tcBorders>
+              <w:top w:val="single" w:sz="4" w:space="0" w:color="auto"/>
+              <w:left w:val="single" w:sz="4" w:space="0" w:color="auto"/>
+              <w:bottom w:val="single" w:sz="4" w:space="0" w:color="auto"/>
+              <w:right w:val="single" w:sz="4" w:space="0" w:color="auto"/>
+            </w:tcBorders>
+            <w:shd w:val="clear" w:color="auto" w:fill="ED7D31" w:themeFill="accent2"/>
+            <w:hideMark/>
+          </w:tcPr>
+          <w:p>
+            <w:pPr>
+              <w:rPr>
+                <w:lang w:val="id-ID"/>
+              </w:rPr>
+            </w:pPr>
+            <w:r>
+              <w:rPr>
+                <w:lang w:val="id-ID"/>
+              </w:rPr>
+              <w:t>PRIORITY</w:t>
+            </w:r>
+          </w:p>
+        </w:tc>
+        <w:tc>
+          <w:tcPr>
+            <w:tcW w:w="1171" w:type="dxa"/>
+            <w:tcBorders>
+              <w:top w:val="single" w:sz="4" w:space="0" w:color="auto"/>
+              <w:left w:val="single" w:sz="4" w:space="0" w:color="auto"/>
+              <w:bottom w:val="single" w:sz="4" w:space="0" w:color="auto"/>
+              <w:right w:val="single" w:sz="4" w:space="0" w:color="auto"/>
+            </w:tcBorders>
+            <w:shd w:val="clear" w:color="auto" w:fill="ED7D31" w:themeFill="accent2"/>
+            <w:hideMark/>
+          </w:tcPr>
+          <w:p>
+            <w:pPr>
+              <w:rPr>
+                <w:lang w:val="id-ID"/>
+              </w:rPr>
+            </w:pPr>
+            <w:r>
+              <w:rPr>
+                <w:lang w:val="id-ID"/>
+              </w:rPr>
+              <w:t>Estimation</w:t>
+            </w:r>
+          </w:p>
+        </w:tc>
+      </w:tr>
+      <w:tr>
+        <w:tc>
+          <w:tcPr>
+            <w:tcW w:w="663" w:type="dxa"/>
+            <w:tcBorders>
+              <w:top w:val="single" w:sz="4" w:space="0" w:color="auto"/>
+              <w:left w:val="single" w:sz="4" w:space="0" w:color="auto"/>
+              <w:bottom w:val="single" w:sz="4" w:space="0" w:color="auto"/>
+              <w:right w:val="single" w:sz="4" w:space="0" w:color="auto"/>
+            </w:tcBorders>
+            <w:hideMark/>
+          </w:tcPr>
+          <w:p>
+            <w:pPr>
+              <w:rPr>
+                <w:lang w:val="id-ID"/>
+              </w:rPr>
+            </w:pPr>
+            <w:r>
+              <w:rPr>
+                <w:lang w:val="id-ID"/>
+              </w:rPr>
+              <w:t>111</w:t>
+            </w:r>
+          </w:p>
+        </w:tc>
+        <w:tc>
+          <w:tcPr>
+            <w:tcW w:w="1519" w:type="dxa"/>
+            <w:gridSpan w:val="2"/>
+            <w:vMerge w:val="restart"/>
+            <w:tcBorders>
+              <w:top w:val="single" w:sz="4" w:space="0" w:color="auto"/>
+              <w:left w:val="single" w:sz="4" w:space="0" w:color="auto"/>
+              <w:bottom w:val="single" w:sz="4" w:space="0" w:color="auto"/>
+              <w:right w:val="single" w:sz="4" w:space="0" w:color="auto"/>
+            </w:tcBorders>
+          </w:tcPr>
+          <w:p>
+            <w:pPr>
+              <w:jc w:val="center"/>
+              <w:rPr>
+                <w:lang w:val="id-ID"/>
+              </w:rPr>
+            </w:pPr>
+          </w:p>
+          <w:p>
+            <w:pPr>
+              <w:jc w:val="center"/>
+              <w:rPr>
+                <w:lang w:val="id-ID"/>
+              </w:rPr>
+            </w:pPr>
+            <w:r>
+              <w:rPr>
+                <w:lang w:val="id-ID"/>
+              </w:rPr>
+              <w:t>Sistem Registrasi dan login akun</w:t>
+            </w:r>
+          </w:p>
+        </w:tc>
+        <w:tc>
+          <w:tcPr>
+            <w:tcW w:w="1181" w:type="dxa"/>
+            <w:tcBorders>
+              <w:top w:val="single" w:sz="4" w:space="0" w:color="auto"/>
+              <w:left w:val="single" w:sz="4" w:space="0" w:color="auto"/>
+              <w:bottom w:val="single" w:sz="4" w:space="0" w:color="auto"/>
+              <w:right w:val="single" w:sz="4" w:space="0" w:color="auto"/>
+            </w:tcBorders>
+            <w:hideMark/>
+          </w:tcPr>
+          <w:p>
+            <w:pPr>
+              <w:rPr>
+                <w:lang w:val="id-ID"/>
+              </w:rPr>
+            </w:pPr>
+            <w:r>
+              <w:rPr>
+                <w:lang w:val="id-ID"/>
+              </w:rPr>
+              <w:t>Pendengar Musik</w:t>
+            </w:r>
+          </w:p>
+        </w:tc>
+        <w:tc>
+          <w:tcPr>
+            <w:tcW w:w="2093" w:type="dxa"/>
+            <w:tcBorders>
+              <w:top w:val="single" w:sz="4" w:space="0" w:color="auto"/>
+              <w:left w:val="single" w:sz="4" w:space="0" w:color="auto"/>
+              <w:bottom w:val="single" w:sz="4" w:space="0" w:color="auto"/>
+              <w:right w:val="single" w:sz="4" w:space="0" w:color="auto"/>
+            </w:tcBorders>
+            <w:hideMark/>
+          </w:tcPr>
+          <w:p>
+            <w:pPr>
+              <w:rPr>
+                <w:lang w:val="id-ID"/>
+              </w:rPr>
+            </w:pPr>
+            <w:r>
+              <w:rPr>
+                <w:lang w:val="id-ID"/>
+              </w:rPr>
+              <w:t>Dapat melakukan register/pendaftaran akun</w:t>
+            </w:r>
+          </w:p>
+        </w:tc>
+        <w:tc>
+          <w:tcPr>
+            <w:tcW w:w="3272" w:type="dxa"/>
+            <w:tcBorders>
+              <w:top w:val="single" w:sz="4" w:space="0" w:color="auto"/>
+              <w:left w:val="single" w:sz="4" w:space="0" w:color="auto"/>
+              <w:bottom w:val="single" w:sz="4" w:space="0" w:color="auto"/>
+              <w:right w:val="single" w:sz="4" w:space="0" w:color="auto"/>
+            </w:tcBorders>
+            <w:hideMark/>
+          </w:tcPr>
+          <w:p>
+            <w:pPr>
+              <w:rPr>
+                <w:lang w:val="id-ID"/>
+              </w:rPr>
+            </w:pPr>
+            <w:r>
+              <w:rPr>
+                <w:lang w:val="id-ID"/>
+              </w:rPr>
+              <w:t>Saya tidak akan kehilangan akun saya jika sudah melakukan register</w:t>
+            </w:r>
+          </w:p>
+        </w:tc>
+        <w:tc>
+          <w:tcPr>
+            <w:tcW w:w="1200" w:type="dxa"/>
+            <w:tcBorders>
+              <w:top w:val="single" w:sz="4" w:space="0" w:color="auto"/>
+              <w:left w:val="single" w:sz="4" w:space="0" w:color="auto"/>
+              <w:bottom w:val="single" w:sz="4" w:space="0" w:color="auto"/>
+              <w:right w:val="single" w:sz="4" w:space="0" w:color="auto"/>
+            </w:tcBorders>
+            <w:shd w:val="clear" w:color="auto" w:fill="D9E2F3" w:themeFill="accent1" w:themeFillTint="33"/>
+          </w:tcPr>
+          <w:p>
+            <w:pPr>
+              <w:jc w:val="center"/>
+              <w:rPr>
+                <w:color w:val="000000" w:themeColor="text1"/>
+                <w:lang w:val="id-ID"/>
+              </w:rPr>
+            </w:pPr>
+          </w:p>
+          <w:p>
+            <w:pPr>
+              <w:jc w:val="center"/>
+              <w:rPr>
+                <w:color w:val="000000" w:themeColor="text1"/>
+                <w:lang w:val="id-ID"/>
+              </w:rPr>
+            </w:pPr>
+            <w:r>
+              <w:rPr>
+                <w:color w:val="000000" w:themeColor="text1"/>
+                <w:lang w:val="id-ID"/>
+              </w:rPr>
+              <w:t>LOW</w:t>
+            </w:r>
+          </w:p>
+        </w:tc>
+        <w:tc>
+          <w:tcPr>
+            <w:tcW w:w="1171" w:type="dxa"/>
+            <w:tcBorders>
+              <w:top w:val="single" w:sz="4" w:space="0" w:color="auto"/>
+              <w:left w:val="single" w:sz="4" w:space="0" w:color="auto"/>
+              <w:bottom w:val="single" w:sz="4" w:space="0" w:color="auto"/>
+              <w:right w:val="single" w:sz="4" w:space="0" w:color="auto"/>
+            </w:tcBorders>
+          </w:tcPr>
+          <w:p>
+            <w:pPr>
+              <w:rPr>
+                <w:lang w:val="id-ID"/>
+              </w:rPr>
+            </w:pPr>
+          </w:p>
+          <w:p>
+            <w:pPr>
+              <w:jc w:val="center"/>
+              <w:rPr>
+                <w:lang w:val="id-ID"/>
+              </w:rPr>
+            </w:pPr>
+            <w:r>
+              <w:rPr>
+                <w:lang w:val="id-ID"/>
+              </w:rPr>
+              <w:t>3</w:t>
+            </w:r>
+          </w:p>
+        </w:tc>
+      </w:tr>
+      <w:tr>
+        <w:tc>
+          <w:tcPr>
+            <w:tcW w:w="663" w:type="dxa"/>
+            <w:tcBorders>
+              <w:top w:val="single" w:sz="4" w:space="0" w:color="auto"/>
+              <w:left w:val="single" w:sz="4" w:space="0" w:color="auto"/>
+              <w:bottom w:val="single" w:sz="4" w:space="0" w:color="auto"/>
+              <w:right w:val="single" w:sz="4" w:space="0" w:color="auto"/>
+            </w:tcBorders>
+            <w:hideMark/>
+          </w:tcPr>
+          <w:p>
+            <w:pPr>
+              <w:rPr>
+                <w:lang w:val="id-ID"/>
+              </w:rPr>
+            </w:pPr>
+            <w:r>
+              <w:rPr>
+                <w:lang w:val="id-ID"/>
+              </w:rPr>
+              <w:t>222</w:t>
+            </w:r>
+          </w:p>
+        </w:tc>
+        <w:tc>
+          <w:tcPr>
+            <w:tcW w:w="0" w:type="auto"/>
+            <w:gridSpan w:val="2"/>
+            <w:vMerge/>
+            <w:tcBorders>
+              <w:top w:val="single" w:sz="4" w:space="0" w:color="auto"/>
+              <w:left w:val="single" w:sz="4" w:space="0" w:color="auto"/>
+              <w:bottom w:val="single" w:sz="4" w:space="0" w:color="auto"/>
+              <w:right w:val="single" w:sz="4" w:space="0" w:color="auto"/>
+            </w:tcBorders>
+            <w:vAlign w:val="center"/>
+            <w:hideMark/>
+          </w:tcPr>
+          <w:p>
+            <w:pPr>
+              <w:rPr>
+                <w:lang w:val="id-ID"/>
+              </w:rPr>
+            </w:pPr>
+          </w:p>
+        </w:tc>
+        <w:tc>
+          <w:tcPr>
+            <w:tcW w:w="1181" w:type="dxa"/>
+            <w:tcBorders>
+              <w:top w:val="single" w:sz="4" w:space="0" w:color="auto"/>
+              <w:left w:val="single" w:sz="4" w:space="0" w:color="auto"/>
+              <w:bottom w:val="single" w:sz="4" w:space="0" w:color="auto"/>
+              <w:right w:val="single" w:sz="4" w:space="0" w:color="auto"/>
+            </w:tcBorders>
+            <w:hideMark/>
+          </w:tcPr>
+          <w:p>
+            <w:pPr>
+              <w:rPr>
+                <w:lang w:val="id-ID"/>
+              </w:rPr>
+            </w:pPr>
+            <w:r>
+              <w:rPr>
+                <w:lang w:val="id-ID"/>
+              </w:rPr>
+              <w:t>Pendengar Musik</w:t>
+            </w:r>
+          </w:p>
+        </w:tc>
+        <w:tc>
+          <w:tcPr>
+            <w:tcW w:w="2093" w:type="dxa"/>
+            <w:tcBorders>
+              <w:top w:val="single" w:sz="4" w:space="0" w:color="auto"/>
+              <w:left w:val="single" w:sz="4" w:space="0" w:color="auto"/>
+              <w:bottom w:val="single" w:sz="4" w:space="0" w:color="auto"/>
+              <w:right w:val="single" w:sz="4" w:space="0" w:color="auto"/>
+            </w:tcBorders>
+            <w:hideMark/>
+          </w:tcPr>
+          <w:p>
+            <w:pPr>
+              <w:rPr>
+                <w:lang w:val="id-ID"/>
+              </w:rPr>
+            </w:pPr>
+            <w:r>
+              <w:rPr>
+                <w:lang w:val="id-ID"/>
+              </w:rPr>
+              <w:t>Dapat melakukan login setelah register dilakukan</w:t>
+            </w:r>
+          </w:p>
+        </w:tc>
+        <w:tc>
+          <w:tcPr>
+            <w:tcW w:w="3272" w:type="dxa"/>
+            <w:tcBorders>
+              <w:top w:val="single" w:sz="4" w:space="0" w:color="auto"/>
+              <w:left w:val="single" w:sz="4" w:space="0" w:color="auto"/>
+              <w:bottom w:val="single" w:sz="4" w:space="0" w:color="auto"/>
+              <w:right w:val="single" w:sz="4" w:space="0" w:color="auto"/>
+            </w:tcBorders>
+            <w:hideMark/>
+          </w:tcPr>
+          <w:p>
+            <w:pPr>
+              <w:rPr>
+                <w:lang w:val="id-ID"/>
+              </w:rPr>
+            </w:pPr>
+            <w:r>
+              <w:rPr>
+                <w:lang w:val="id-ID"/>
+              </w:rPr>
+              <w:t>Saya akan lebih mudah masuk ke aplikasi dengan melakukan login</w:t>
+            </w:r>
+          </w:p>
+        </w:tc>
+        <w:tc>
+          <w:tcPr>
+            <w:tcW w:w="1200" w:type="dxa"/>
+            <w:tcBorders>
+              <w:top w:val="single" w:sz="4" w:space="0" w:color="auto"/>
+              <w:left w:val="single" w:sz="4" w:space="0" w:color="auto"/>
+              <w:bottom w:val="single" w:sz="4" w:space="0" w:color="auto"/>
+              <w:right w:val="single" w:sz="4" w:space="0" w:color="auto"/>
+            </w:tcBorders>
+            <w:shd w:val="clear" w:color="auto" w:fill="D9E2F3" w:themeFill="accent1" w:themeFillTint="33"/>
+          </w:tcPr>
+          <w:p>
+            <w:pPr>
+              <w:jc w:val="center"/>
+              <w:rPr>
+                <w:lang w:val="id-ID"/>
+              </w:rPr>
+            </w:pPr>
+          </w:p>
+          <w:p>
+            <w:pPr>
+              <w:jc w:val="center"/>
+              <w:rPr>
+                <w:lang w:val="id-ID"/>
+              </w:rPr>
+            </w:pPr>
+            <w:r>
+              <w:rPr>
+                <w:lang w:val="id-ID"/>
+              </w:rPr>
+              <w:t>LOW</w:t>
+            </w:r>
+          </w:p>
+        </w:tc>
+        <w:tc>
+          <w:tcPr>
+            <w:tcW w:w="1171" w:type="dxa"/>
+            <w:tcBorders>
+              <w:top w:val="single" w:sz="4" w:space="0" w:color="auto"/>
+              <w:left w:val="single" w:sz="4" w:space="0" w:color="auto"/>
+              <w:bottom w:val="single" w:sz="4" w:space="0" w:color="auto"/>
+              <w:right w:val="single" w:sz="4" w:space="0" w:color="auto"/>
+            </w:tcBorders>
+          </w:tcPr>
+          <w:p>
+            <w:pPr>
+              <w:rPr>
+                <w:lang w:val="id-ID"/>
+              </w:rPr>
+            </w:pPr>
+          </w:p>
+          <w:p>
+            <w:pPr>
+              <w:jc w:val="center"/>
+              <w:rPr>
+                <w:lang w:val="id-ID"/>
+              </w:rPr>
+            </w:pPr>
+            <w:r>
+              <w:rPr>
+                <w:lang w:val="id-ID"/>
+              </w:rPr>
+              <w:t>3</w:t>
+            </w:r>
+          </w:p>
+        </w:tc>
+      </w:tr>
+      <w:tr>
+        <w:tc>
+          <w:tcPr>
+            <w:tcW w:w="663" w:type="dxa"/>
+            <w:tcBorders>
+              <w:top w:val="single" w:sz="4" w:space="0" w:color="auto"/>
+              <w:left w:val="single" w:sz="4" w:space="0" w:color="auto"/>
+              <w:bottom w:val="single" w:sz="4" w:space="0" w:color="auto"/>
+              <w:right w:val="single" w:sz="4" w:space="0" w:color="auto"/>
+            </w:tcBorders>
+            <w:hideMark/>
+          </w:tcPr>
+          <w:p>
+            <w:pPr>
+              <w:rPr>
+                <w:lang w:val="id-ID"/>
+              </w:rPr>
+            </w:pPr>
+            <w:r>
+              <w:rPr>
+                <w:lang w:val="id-ID"/>
+              </w:rPr>
+              <w:t>333</w:t>
+            </w:r>
+          </w:p>
+        </w:tc>
+        <w:tc>
+          <w:tcPr>
+            <w:tcW w:w="1519" w:type="dxa"/>
+            <w:gridSpan w:val="2"/>
+            <w:vMerge w:val="restart"/>
+            <w:tcBorders>
+              <w:top w:val="single" w:sz="4" w:space="0" w:color="auto"/>
+              <w:left w:val="single" w:sz="4" w:space="0" w:color="auto"/>
+              <w:bottom w:val="single" w:sz="4" w:space="0" w:color="auto"/>
+              <w:right w:val="single" w:sz="4" w:space="0" w:color="auto"/>
+            </w:tcBorders>
+          </w:tcPr>
+          <w:p>
+            <w:pPr>
+              <w:rPr>
+                <w:lang w:val="id-ID"/>
+              </w:rPr>
+            </w:pPr>
+          </w:p>
+          <w:p>
+            <w:pPr>
+              <w:rPr>
+                <w:lang w:val="id-ID"/>
+              </w:rPr>
+            </w:pPr>
+          </w:p>
+          <w:p>
+            <w:pPr>
+              <w:rPr>
+                <w:lang w:val="id-ID"/>
+              </w:rPr>
+            </w:pPr>
+          </w:p>
+          <w:p>
+            <w:pPr>
+              <w:rPr>
+                <w:lang w:val="id-ID"/>
+              </w:rPr>
+            </w:pPr>
+          </w:p>
+          <w:p>
+            <w:pPr>
+              <w:rPr>
+                <w:lang w:val="id-ID"/>
+              </w:rPr>
+            </w:pPr>
+          </w:p>
+          <w:p>
+            <w:pPr>
+              <w:rPr>
+                <w:lang w:val="id-ID"/>
+              </w:rPr>
+            </w:pPr>
+            <w:r>
+              <w:rPr>
+                <w:lang w:val="id-ID"/>
+              </w:rPr>
+              <w:t>Integrasi dan layanan musik</w:t>
+            </w:r>
+          </w:p>
+        </w:tc>
+        <w:tc>
+          <w:tcPr>
+            <w:tcW w:w="1181" w:type="dxa"/>
+            <w:tcBorders>
+              <w:top w:val="single" w:sz="4" w:space="0" w:color="auto"/>
+              <w:left w:val="single" w:sz="4" w:space="0" w:color="auto"/>
+              <w:bottom w:val="single" w:sz="4" w:space="0" w:color="auto"/>
+              <w:right w:val="single" w:sz="4" w:space="0" w:color="auto"/>
+            </w:tcBorders>
+            <w:hideMark/>
+          </w:tcPr>
+          <w:p>
+            <w:pPr>
+              <w:rPr>
+                <w:lang w:val="id-ID"/>
+              </w:rPr>
+            </w:pPr>
+            <w:r>
+              <w:rPr>
+                <w:lang w:val="id-ID"/>
+              </w:rPr>
+              <w:t>Pendengar Musik</w:t>
+            </w:r>
+          </w:p>
+        </w:tc>
+        <w:tc>
+          <w:tcPr>
+            <w:tcW w:w="2093" w:type="dxa"/>
+            <w:tcBorders>
+              <w:top w:val="single" w:sz="4" w:space="0" w:color="auto"/>
+              <w:left w:val="single" w:sz="4" w:space="0" w:color="auto"/>
+              <w:bottom w:val="single" w:sz="4" w:space="0" w:color="auto"/>
+              <w:right w:val="single" w:sz="4" w:space="0" w:color="auto"/>
+            </w:tcBorders>
+            <w:hideMark/>
+          </w:tcPr>
+          <w:p>
+            <w:pPr>
+              <w:rPr>
+                <w:lang w:val="id-ID"/>
+              </w:rPr>
+            </w:pPr>
+            <w:r>
+              <w:rPr>
+                <w:lang w:val="id-ID"/>
+              </w:rPr>
+              <w:t>Dapat melihat musik -musik yang direkomendasikan</w:t>
+            </w:r>
+          </w:p>
+        </w:tc>
+        <w:tc>
+          <w:tcPr>
+            <w:tcW w:w="3272" w:type="dxa"/>
+            <w:tcBorders>
+              <w:top w:val="single" w:sz="4" w:space="0" w:color="auto"/>
+              <w:left w:val="single" w:sz="4" w:space="0" w:color="auto"/>
+              <w:bottom w:val="single" w:sz="4" w:space="0" w:color="auto"/>
+              <w:right w:val="single" w:sz="4" w:space="0" w:color="auto"/>
+            </w:tcBorders>
+            <w:hideMark/>
+          </w:tcPr>
+          <w:p>
+            <w:pPr>
+              <w:rPr>
+                <w:lang w:val="id-ID"/>
+              </w:rPr>
+            </w:pPr>
+            <w:r>
+              <w:rPr>
+                <w:lang w:val="id-ID"/>
+              </w:rPr>
+              <w:t>Saya dapat lebih mudah memilih musik</w:t>
+            </w:r>
+          </w:p>
+        </w:tc>
+        <w:tc>
+          <w:tcPr>
+            <w:tcW w:w="1200" w:type="dxa"/>
+            <w:tcBorders>
+              <w:top w:val="single" w:sz="4" w:space="0" w:color="auto"/>
+              <w:left w:val="single" w:sz="4" w:space="0" w:color="auto"/>
+              <w:bottom w:val="single" w:sz="4" w:space="0" w:color="auto"/>
+              <w:right w:val="single" w:sz="4" w:space="0" w:color="auto"/>
+            </w:tcBorders>
+            <w:shd w:val="clear" w:color="auto" w:fill="4472C4" w:themeFill="accent1"/>
+          </w:tcPr>
+          <w:p>
+            <w:pPr>
+              <w:jc w:val="center"/>
+              <w:rPr>
+                <w:lang w:val="id-ID"/>
+              </w:rPr>
+            </w:pPr>
+          </w:p>
+          <w:p>
+            <w:pPr>
+              <w:jc w:val="center"/>
+              <w:rPr>
+                <w:lang w:val="id-ID"/>
+              </w:rPr>
+            </w:pPr>
+            <w:r>
+              <w:rPr>
+                <w:lang w:val="id-ID"/>
+              </w:rPr>
+              <w:t>LOW</w:t>
+            </w:r>
+          </w:p>
+        </w:tc>
+        <w:tc>
+          <w:tcPr>
+            <w:tcW w:w="1171" w:type="dxa"/>
+            <w:tcBorders>
+              <w:top w:val="single" w:sz="4" w:space="0" w:color="auto"/>
+              <w:left w:val="single" w:sz="4" w:space="0" w:color="auto"/>
+              <w:bottom w:val="single" w:sz="4" w:space="0" w:color="auto"/>
+              <w:right w:val="single" w:sz="4" w:space="0" w:color="auto"/>
+            </w:tcBorders>
+          </w:tcPr>
+          <w:p>
+            <w:pPr>
+              <w:jc w:val="center"/>
+              <w:rPr>
+                <w:lang w:val="id-ID"/>
+              </w:rPr>
+            </w:pPr>
+          </w:p>
+          <w:p>
+            <w:pPr>
+              <w:jc w:val="center"/>
+              <w:rPr>
+                <w:lang w:val="id-ID"/>
+              </w:rPr>
+            </w:pPr>
+            <w:r>
+              <w:rPr>
+                <w:lang w:val="id-ID"/>
+              </w:rPr>
+              <w:t>5</w:t>
+            </w:r>
+          </w:p>
+        </w:tc>
+      </w:tr>
+      <w:tr>
+        <w:trPr>
+          <w:trHeight w:val="948"/>
+        </w:trPr>
+        <w:tc>
+          <w:tcPr>
+            <w:tcW w:w="663" w:type="dxa"/>
+            <w:tcBorders>
+              <w:top w:val="single" w:sz="4" w:space="0" w:color="auto"/>
+              <w:left w:val="single" w:sz="4" w:space="0" w:color="auto"/>
+              <w:bottom w:val="single" w:sz="4" w:space="0" w:color="auto"/>
+              <w:right w:val="single" w:sz="4" w:space="0" w:color="auto"/>
+            </w:tcBorders>
+            <w:hideMark/>
+          </w:tcPr>
+          <w:p>
+            <w:pPr>
+              <w:rPr>
+                <w:lang w:val="id-ID"/>
+              </w:rPr>
+            </w:pPr>
+            <w:r>
+              <w:rPr>
+                <w:lang w:val="id-ID"/>
+              </w:rPr>
+              <w:t>444</w:t>
+            </w:r>
+          </w:p>
+        </w:tc>
+        <w:tc>
+          <w:tcPr>
+            <w:tcW w:w="0" w:type="auto"/>
+            <w:gridSpan w:val="2"/>
+            <w:vMerge/>
+            <w:tcBorders>
+              <w:top w:val="single" w:sz="4" w:space="0" w:color="auto"/>
+              <w:left w:val="single" w:sz="4" w:space="0" w:color="auto"/>
+              <w:bottom w:val="single" w:sz="4" w:space="0" w:color="auto"/>
+              <w:right w:val="single" w:sz="4" w:space="0" w:color="auto"/>
+            </w:tcBorders>
+            <w:vAlign w:val="center"/>
+            <w:hideMark/>
+          </w:tcPr>
+          <w:p>
+            <w:pPr>
+              <w:rPr>
+                <w:lang w:val="id-ID"/>
+              </w:rPr>
+            </w:pPr>
+          </w:p>
+        </w:tc>
+        <w:tc>
+          <w:tcPr>
+            <w:tcW w:w="1181" w:type="dxa"/>
+            <w:tcBorders>
+              <w:top w:val="single" w:sz="4" w:space="0" w:color="auto"/>
+              <w:left w:val="single" w:sz="4" w:space="0" w:color="auto"/>
+              <w:bottom w:val="single" w:sz="4" w:space="0" w:color="auto"/>
+              <w:right w:val="single" w:sz="4" w:space="0" w:color="auto"/>
+            </w:tcBorders>
+            <w:hideMark/>
+          </w:tcPr>
+          <w:p>
+            <w:pPr>
+              <w:rPr>
+                <w:lang w:val="id-ID"/>
+              </w:rPr>
+            </w:pPr>
+            <w:r>
+              <w:rPr>
+                <w:lang w:val="id-ID"/>
+              </w:rPr>
+              <w:t>Pendengar Musik</w:t>
+            </w:r>
+          </w:p>
+        </w:tc>
+        <w:tc>
+          <w:tcPr>
+            <w:tcW w:w="2093" w:type="dxa"/>
+            <w:tcBorders>
+              <w:top w:val="single" w:sz="4" w:space="0" w:color="auto"/>
+              <w:left w:val="single" w:sz="4" w:space="0" w:color="auto"/>
+              <w:bottom w:val="single" w:sz="4" w:space="0" w:color="auto"/>
+              <w:right w:val="single" w:sz="4" w:space="0" w:color="auto"/>
+            </w:tcBorders>
+            <w:hideMark/>
+          </w:tcPr>
+          <w:p>
+            <w:pPr>
+              <w:rPr>
+                <w:lang w:val="id-ID"/>
+              </w:rPr>
+            </w:pPr>
+            <w:r>
+              <w:rPr>
+                <w:lang w:val="id-ID"/>
+              </w:rPr>
+              <w:t>Dapat melakukan pencarian musik</w:t>
+            </w:r>
+          </w:p>
+        </w:tc>
+        <w:tc>
+          <w:tcPr>
+            <w:tcW w:w="3272" w:type="dxa"/>
+            <w:tcBorders>
+              <w:top w:val="single" w:sz="4" w:space="0" w:color="auto"/>
+              <w:left w:val="single" w:sz="4" w:space="0" w:color="auto"/>
+              <w:bottom w:val="single" w:sz="4" w:space="0" w:color="auto"/>
+              <w:right w:val="single" w:sz="4" w:space="0" w:color="auto"/>
+            </w:tcBorders>
+            <w:hideMark/>
+          </w:tcPr>
+          <w:p>
+            <w:pPr>
+              <w:rPr>
+                <w:lang w:val="id-ID"/>
+              </w:rPr>
+            </w:pPr>
+            <w:r>
+              <w:rPr>
+                <w:lang w:val="id-ID"/>
+              </w:rPr>
+              <w:t>Saya dapat lebih mudah mencari musik yang ingin saya dengarkan</w:t>
+            </w:r>
+          </w:p>
+        </w:tc>
+        <w:tc>
+          <w:tcPr>
+            <w:tcW w:w="1200" w:type="dxa"/>
+            <w:tcBorders>
+              <w:top w:val="single" w:sz="4" w:space="0" w:color="auto"/>
+              <w:left w:val="single" w:sz="4" w:space="0" w:color="auto"/>
+              <w:bottom w:val="single" w:sz="4" w:space="0" w:color="auto"/>
+              <w:right w:val="single" w:sz="4" w:space="0" w:color="auto"/>
+            </w:tcBorders>
+            <w:shd w:val="clear" w:color="auto" w:fill="FF0000"/>
+          </w:tcPr>
+          <w:p>
+            <w:pPr>
+              <w:jc w:val="center"/>
+              <w:rPr>
+                <w:lang w:val="id-ID"/>
+              </w:rPr>
+            </w:pPr>
+          </w:p>
+          <w:p>
+            <w:pPr>
+              <w:jc w:val="center"/>
+              <w:rPr>
+                <w:lang w:val="id-ID"/>
+              </w:rPr>
+            </w:pPr>
+            <w:r>
+              <w:rPr>
+                <w:lang w:val="id-ID"/>
+              </w:rPr>
+              <w:t>HIGH</w:t>
+            </w:r>
+          </w:p>
+        </w:tc>
+        <w:tc>
+          <w:tcPr>
+            <w:tcW w:w="1171" w:type="dxa"/>
+            <w:tcBorders>
+              <w:top w:val="single" w:sz="4" w:space="0" w:color="auto"/>
+              <w:left w:val="single" w:sz="4" w:space="0" w:color="auto"/>
+              <w:bottom w:val="single" w:sz="4" w:space="0" w:color="auto"/>
+              <w:right w:val="single" w:sz="4" w:space="0" w:color="auto"/>
+            </w:tcBorders>
+          </w:tcPr>
+          <w:p>
+            <w:pPr>
+              <w:rPr>
+                <w:lang w:val="id-ID"/>
+              </w:rPr>
+            </w:pPr>
+          </w:p>
+          <w:p>
+            <w:pPr>
+              <w:jc w:val="center"/>
+              <w:rPr>
+                <w:lang w:val="id-ID"/>
+              </w:rPr>
+            </w:pPr>
+            <w:r>
+              <w:rPr>
+                <w:lang w:val="id-ID"/>
+              </w:rPr>
+              <w:t>13</w:t>
+            </w:r>
+          </w:p>
+        </w:tc>
+      </w:tr>
+      <w:tr>
+        <w:tc>
+          <w:tcPr>
+            <w:tcW w:w="663" w:type="dxa"/>
+            <w:tcBorders>
+              <w:top w:val="single" w:sz="4" w:space="0" w:color="auto"/>
+              <w:left w:val="single" w:sz="4" w:space="0" w:color="auto"/>
+              <w:bottom w:val="single" w:sz="4" w:space="0" w:color="auto"/>
+              <w:right w:val="single" w:sz="4" w:space="0" w:color="auto"/>
+            </w:tcBorders>
+            <w:hideMark/>
+          </w:tcPr>
+          <w:p>
+            <w:pPr>
+              <w:rPr>
+                <w:lang w:val="id-ID"/>
+              </w:rPr>
+            </w:pPr>
+            <w:r>
+              <w:rPr>
+                <w:lang w:val="id-ID"/>
+              </w:rPr>
+              <w:t>555</w:t>
+            </w:r>
+          </w:p>
+        </w:tc>
+        <w:tc>
+          <w:tcPr>
+            <w:tcW w:w="0" w:type="auto"/>
+            <w:gridSpan w:val="2"/>
+            <w:vMerge/>
+            <w:tcBorders>
+              <w:top w:val="single" w:sz="4" w:space="0" w:color="auto"/>
+              <w:left w:val="single" w:sz="4" w:space="0" w:color="auto"/>
+              <w:bottom w:val="single" w:sz="4" w:space="0" w:color="auto"/>
+              <w:right w:val="single" w:sz="4" w:space="0" w:color="auto"/>
+            </w:tcBorders>
+            <w:vAlign w:val="center"/>
+            <w:hideMark/>
+          </w:tcPr>
+          <w:p>
+            <w:pPr>
+              <w:rPr>
+                <w:lang w:val="id-ID"/>
+              </w:rPr>
+            </w:pPr>
+          </w:p>
+        </w:tc>
+        <w:tc>
+          <w:tcPr>
+            <w:tcW w:w="1181" w:type="dxa"/>
+            <w:tcBorders>
+              <w:top w:val="single" w:sz="4" w:space="0" w:color="auto"/>
+              <w:left w:val="single" w:sz="4" w:space="0" w:color="auto"/>
+              <w:bottom w:val="single" w:sz="4" w:space="0" w:color="auto"/>
+              <w:right w:val="single" w:sz="4" w:space="0" w:color="auto"/>
+            </w:tcBorders>
+            <w:hideMark/>
+          </w:tcPr>
+          <w:p>
+            <w:pPr>
+              <w:rPr>
+                <w:lang w:val="id-ID"/>
+              </w:rPr>
+            </w:pPr>
+            <w:r>
+              <w:rPr>
+                <w:lang w:val="id-ID"/>
+              </w:rPr>
+              <w:t>Pendengar Musik</w:t>
+            </w:r>
+          </w:p>
+        </w:tc>
+        <w:tc>
+          <w:tcPr>
+            <w:tcW w:w="2093" w:type="dxa"/>
+            <w:tcBorders>
+              <w:top w:val="single" w:sz="4" w:space="0" w:color="auto"/>
+              <w:left w:val="single" w:sz="4" w:space="0" w:color="auto"/>
+              <w:bottom w:val="single" w:sz="4" w:space="0" w:color="auto"/>
+              <w:right w:val="single" w:sz="4" w:space="0" w:color="auto"/>
+            </w:tcBorders>
+            <w:hideMark/>
+          </w:tcPr>
+          <w:p>
+            <w:pPr>
+              <w:rPr>
+                <w:lang w:val="id-ID"/>
+              </w:rPr>
+            </w:pPr>
+            <w:r>
+              <w:rPr>
+                <w:lang w:val="id-ID"/>
+              </w:rPr>
+              <w:t>Dapat melihat musik – musik yang masuk dalam TOPCHART atau musik popular</w:t>
+            </w:r>
+          </w:p>
+        </w:tc>
+        <w:tc>
+          <w:tcPr>
+            <w:tcW w:w="3272" w:type="dxa"/>
+            <w:tcBorders>
+              <w:top w:val="single" w:sz="4" w:space="0" w:color="auto"/>
+              <w:left w:val="single" w:sz="4" w:space="0" w:color="auto"/>
+              <w:bottom w:val="single" w:sz="4" w:space="0" w:color="auto"/>
+              <w:right w:val="single" w:sz="4" w:space="0" w:color="auto"/>
+            </w:tcBorders>
+            <w:hideMark/>
+          </w:tcPr>
+          <w:p>
+            <w:pPr>
+              <w:rPr>
+                <w:lang w:val="id-ID"/>
+              </w:rPr>
+            </w:pPr>
+            <w:r>
+              <w:rPr>
+                <w:lang w:val="id-ID"/>
+              </w:rPr>
+              <w:t>Saya dapat lebih mudah mendengarkan musik yang sedang popular</w:t>
+            </w:r>
+          </w:p>
+        </w:tc>
+        <w:tc>
+          <w:tcPr>
+            <w:tcW w:w="1200" w:type="dxa"/>
+            <w:tcBorders>
+              <w:top w:val="single" w:sz="4" w:space="0" w:color="auto"/>
+              <w:left w:val="single" w:sz="4" w:space="0" w:color="auto"/>
+              <w:bottom w:val="single" w:sz="4" w:space="0" w:color="auto"/>
+              <w:right w:val="single" w:sz="4" w:space="0" w:color="auto"/>
+            </w:tcBorders>
+            <w:shd w:val="clear" w:color="auto" w:fill="4472C4" w:themeFill="accent1"/>
+          </w:tcPr>
+          <w:p>
+            <w:pPr>
+              <w:jc w:val="center"/>
+              <w:rPr>
+                <w:lang w:val="id-ID"/>
+              </w:rPr>
+            </w:pPr>
+          </w:p>
+          <w:p>
+            <w:pPr>
+              <w:jc w:val="center"/>
+              <w:rPr>
+                <w:lang w:val="id-ID"/>
+              </w:rPr>
+            </w:pPr>
+            <w:r>
+              <w:rPr>
+                <w:lang w:val="id-ID"/>
+              </w:rPr>
+              <w:t>LOW</w:t>
+            </w:r>
+          </w:p>
+        </w:tc>
+        <w:tc>
+          <w:tcPr>
+            <w:tcW w:w="1171" w:type="dxa"/>
+            <w:tcBorders>
+              <w:top w:val="single" w:sz="4" w:space="0" w:color="auto"/>
+              <w:left w:val="single" w:sz="4" w:space="0" w:color="auto"/>
+              <w:bottom w:val="single" w:sz="4" w:space="0" w:color="auto"/>
+              <w:right w:val="single" w:sz="4" w:space="0" w:color="auto"/>
+            </w:tcBorders>
+          </w:tcPr>
+          <w:p>
+            <w:pPr>
+              <w:jc w:val="center"/>
+              <w:rPr>
+                <w:lang w:val="id-ID"/>
+              </w:rPr>
+            </w:pPr>
+          </w:p>
+          <w:p>
+            <w:pPr>
+              <w:jc w:val="center"/>
+              <w:rPr>
+                <w:lang w:val="id-ID"/>
+              </w:rPr>
+            </w:pPr>
+            <w:r>
+              <w:rPr>
+                <w:lang w:val="id-ID"/>
+              </w:rPr>
+              <w:t>5</w:t>
+            </w:r>
+          </w:p>
+        </w:tc>
+      </w:tr>
+      <w:tr>
+        <w:tc>
+          <w:tcPr>
+            <w:tcW w:w="663" w:type="dxa"/>
+            <w:tcBorders>
+              <w:top w:val="single" w:sz="4" w:space="0" w:color="auto"/>
+              <w:left w:val="single" w:sz="4" w:space="0" w:color="auto"/>
+              <w:bottom w:val="single" w:sz="4" w:space="0" w:color="auto"/>
+              <w:right w:val="single" w:sz="4" w:space="0" w:color="auto"/>
+            </w:tcBorders>
+            <w:hideMark/>
+          </w:tcPr>
+          <w:p>
+            <w:pPr>
+              <w:rPr>
+                <w:lang w:val="id-ID"/>
+              </w:rPr>
+            </w:pPr>
+            <w:r>
+              <w:rPr>
+                <w:lang w:val="id-ID"/>
+              </w:rPr>
+              <w:t>666</w:t>
+            </w:r>
+          </w:p>
+        </w:tc>
+        <w:tc>
+          <w:tcPr>
+            <w:tcW w:w="0" w:type="auto"/>
+            <w:gridSpan w:val="2"/>
+            <w:vMerge/>
+            <w:tcBorders>
+              <w:top w:val="single" w:sz="4" w:space="0" w:color="auto"/>
+              <w:left w:val="single" w:sz="4" w:space="0" w:color="auto"/>
+              <w:bottom w:val="single" w:sz="4" w:space="0" w:color="auto"/>
+              <w:right w:val="single" w:sz="4" w:space="0" w:color="auto"/>
+            </w:tcBorders>
+            <w:vAlign w:val="center"/>
+            <w:hideMark/>
+          </w:tcPr>
+          <w:p>
+            <w:pPr>
+              <w:rPr>
+                <w:lang w:val="id-ID"/>
+              </w:rPr>
+            </w:pPr>
+          </w:p>
+        </w:tc>
+        <w:tc>
+          <w:tcPr>
+            <w:tcW w:w="1181" w:type="dxa"/>
+            <w:tcBorders>
+              <w:top w:val="single" w:sz="4" w:space="0" w:color="auto"/>
+              <w:left w:val="single" w:sz="4" w:space="0" w:color="auto"/>
+              <w:bottom w:val="single" w:sz="4" w:space="0" w:color="auto"/>
+              <w:right w:val="single" w:sz="4" w:space="0" w:color="auto"/>
+            </w:tcBorders>
+            <w:hideMark/>
+          </w:tcPr>
+          <w:p>
+            <w:pPr>
+              <w:rPr>
+                <w:lang w:val="id-ID"/>
+              </w:rPr>
+            </w:pPr>
+            <w:r>
+              <w:rPr>
+                <w:lang w:val="id-ID"/>
+              </w:rPr>
+              <w:t>Pendengar Musik</w:t>
+            </w:r>
+          </w:p>
+        </w:tc>
+        <w:tc>
+          <w:tcPr>
+            <w:tcW w:w="2093" w:type="dxa"/>
+            <w:tcBorders>
+              <w:top w:val="single" w:sz="4" w:space="0" w:color="auto"/>
+              <w:left w:val="single" w:sz="4" w:space="0" w:color="auto"/>
+              <w:bottom w:val="single" w:sz="4" w:space="0" w:color="auto"/>
+              <w:right w:val="single" w:sz="4" w:space="0" w:color="auto"/>
+            </w:tcBorders>
+            <w:hideMark/>
+          </w:tcPr>
+          <w:p>
+            <w:pPr>
+              <w:rPr>
+                <w:lang w:val="id-ID"/>
+              </w:rPr>
+            </w:pPr>
+            <w:r>
+              <w:rPr>
+                <w:lang w:val="id-ID"/>
+              </w:rPr>
+              <w:t>Dapat masuk ke halaman musik yang lebih detail jika musik di klik</w:t>
+            </w:r>
+          </w:p>
+        </w:tc>
+        <w:tc>
+          <w:tcPr>
+            <w:tcW w:w="3272" w:type="dxa"/>
+            <w:tcBorders>
+              <w:top w:val="single" w:sz="4" w:space="0" w:color="auto"/>
+              <w:left w:val="single" w:sz="4" w:space="0" w:color="auto"/>
+              <w:bottom w:val="single" w:sz="4" w:space="0" w:color="auto"/>
+              <w:right w:val="single" w:sz="4" w:space="0" w:color="auto"/>
+            </w:tcBorders>
+            <w:hideMark/>
+          </w:tcPr>
+          <w:p>
+            <w:pPr>
+              <w:rPr>
+                <w:lang w:val="id-ID"/>
+              </w:rPr>
+            </w:pPr>
+            <w:r>
+              <w:rPr>
+                <w:lang w:val="id-ID"/>
+              </w:rPr>
+              <w:t>Saya dapat melihat musik lebih detail</w:t>
+            </w:r>
+          </w:p>
+        </w:tc>
+        <w:tc>
+          <w:tcPr>
+            <w:tcW w:w="1200" w:type="dxa"/>
+            <w:tcBorders>
+              <w:top w:val="single" w:sz="4" w:space="0" w:color="auto"/>
+              <w:left w:val="single" w:sz="4" w:space="0" w:color="auto"/>
+              <w:bottom w:val="single" w:sz="4" w:space="0" w:color="auto"/>
+              <w:right w:val="single" w:sz="4" w:space="0" w:color="auto"/>
+            </w:tcBorders>
+            <w:shd w:val="clear" w:color="auto" w:fill="FFC000"/>
+          </w:tcPr>
+          <w:p>
+            <w:pPr>
+              <w:jc w:val="center"/>
+              <w:rPr>
+                <w:lang w:val="id-ID"/>
+              </w:rPr>
+            </w:pPr>
+          </w:p>
+          <w:p>
+            <w:pPr>
+              <w:rPr>
+                <w:lang w:val="id-ID"/>
+              </w:rPr>
+            </w:pPr>
+          </w:p>
+          <w:p>
+            <w:pPr>
+              <w:jc w:val="center"/>
+              <w:rPr>
+                <w:lang w:val="id-ID"/>
+              </w:rPr>
+            </w:pPr>
+            <w:r>
+              <w:rPr>
+                <w:lang w:val="id-ID"/>
+              </w:rPr>
+              <w:t>MEDIUM</w:t>
+            </w:r>
+          </w:p>
+          <w:p>
+            <w:pPr>
+              <w:jc w:val="center"/>
+              <w:rPr>
+                <w:lang w:val="id-ID"/>
+              </w:rPr>
+            </w:pPr>
+          </w:p>
+        </w:tc>
+        <w:tc>
+          <w:tcPr>
+            <w:tcW w:w="1171" w:type="dxa"/>
+            <w:tcBorders>
+              <w:top w:val="single" w:sz="4" w:space="0" w:color="auto"/>
+              <w:left w:val="single" w:sz="4" w:space="0" w:color="auto"/>
+              <w:bottom w:val="single" w:sz="4" w:space="0" w:color="auto"/>
+              <w:right w:val="single" w:sz="4" w:space="0" w:color="auto"/>
+            </w:tcBorders>
+          </w:tcPr>
+          <w:p>
+            <w:pPr>
+              <w:jc w:val="center"/>
+              <w:rPr>
+                <w:lang w:val="id-ID"/>
+              </w:rPr>
+            </w:pPr>
+          </w:p>
+          <w:p>
+            <w:pPr>
+              <w:jc w:val="center"/>
+              <w:rPr>
+                <w:lang w:val="id-ID"/>
+              </w:rPr>
+            </w:pPr>
+          </w:p>
+          <w:p>
+            <w:pPr>
+              <w:jc w:val="center"/>
+              <w:rPr>
+                <w:lang w:val="id-ID"/>
+              </w:rPr>
+            </w:pPr>
+            <w:r>
+              <w:rPr>
+                <w:lang w:val="id-ID"/>
+              </w:rPr>
+              <w:t>8</w:t>
+            </w:r>
+          </w:p>
+        </w:tc>
+      </w:tr>
+      <w:tr>
+        <w:tc>
+          <w:tcPr>
+            <w:tcW w:w="663" w:type="dxa"/>
+            <w:tcBorders>
+              <w:top w:val="single" w:sz="4" w:space="0" w:color="auto"/>
+              <w:left w:val="single" w:sz="4" w:space="0" w:color="auto"/>
+              <w:bottom w:val="single" w:sz="4" w:space="0" w:color="auto"/>
+              <w:right w:val="single" w:sz="4" w:space="0" w:color="auto"/>
+            </w:tcBorders>
+            <w:hideMark/>
+          </w:tcPr>
+          <w:p>
+            <w:pPr>
+              <w:rPr>
+                <w:lang w:val="id-ID"/>
+              </w:rPr>
+            </w:pPr>
+            <w:r>
+              <w:rPr>
+                <w:lang w:val="id-ID"/>
+              </w:rPr>
+              <w:t>777</w:t>
+            </w:r>
+          </w:p>
+        </w:tc>
+        <w:tc>
+          <w:tcPr>
+            <w:tcW w:w="1519" w:type="dxa"/>
+            <w:gridSpan w:val="2"/>
+            <w:vMerge w:val="restart"/>
+            <w:tcBorders>
+              <w:top w:val="single" w:sz="4" w:space="0" w:color="auto"/>
+              <w:left w:val="single" w:sz="4" w:space="0" w:color="auto"/>
+              <w:bottom w:val="single" w:sz="4" w:space="0" w:color="auto"/>
+              <w:right w:val="single" w:sz="4" w:space="0" w:color="auto"/>
+            </w:tcBorders>
+            <w:hideMark/>
+          </w:tcPr>
+          <w:p>
+            <w:pPr>
+              <w:rPr>
+                <w:lang w:val="id-ID"/>
+              </w:rPr>
+            </w:pPr>
+            <w:r>
+              <w:rPr>
+                <w:lang w:val="id-ID"/>
+              </w:rPr>
+              <w:t>Sistem pemutaran musik</w:t>
+            </w:r>
+          </w:p>
+          <w:p>
+            <w:pPr>
+              <w:rPr>
+                <w:lang w:val="id-ID"/>
+              </w:rPr>
+            </w:pPr>
+            <w:r>
+              <w:rPr>
+                <w:lang w:val="id-ID"/>
+              </w:rPr>
+              <w:t>Dan Menghentikan</w:t>
+            </w:r>
+          </w:p>
+          <w:p>
+            <w:pPr>
+              <w:rPr>
+                <w:lang w:val="id-ID"/>
+              </w:rPr>
+            </w:pPr>
+            <w:r>
+              <w:rPr>
+                <w:lang w:val="id-ID"/>
+              </w:rPr>
+              <w:t>pemutaran musik</w:t>
+            </w:r>
+          </w:p>
+        </w:tc>
+        <w:tc>
+          <w:tcPr>
+            <w:tcW w:w="1181" w:type="dxa"/>
+            <w:tcBorders>
+              <w:top w:val="single" w:sz="4" w:space="0" w:color="auto"/>
+              <w:left w:val="single" w:sz="4" w:space="0" w:color="auto"/>
+              <w:bottom w:val="single" w:sz="4" w:space="0" w:color="auto"/>
+              <w:right w:val="single" w:sz="4" w:space="0" w:color="auto"/>
+            </w:tcBorders>
+            <w:hideMark/>
+          </w:tcPr>
+          <w:p>
+            <w:pPr>
+              <w:rPr>
+                <w:lang w:val="id-ID"/>
+              </w:rPr>
+            </w:pPr>
+            <w:r>
+              <w:rPr>
+                <w:lang w:val="id-ID"/>
+              </w:rPr>
+              <w:t>Pendengar Musik</w:t>
+            </w:r>
+          </w:p>
+        </w:tc>
+        <w:tc>
+          <w:tcPr>
+            <w:tcW w:w="2093" w:type="dxa"/>
+            <w:tcBorders>
+              <w:top w:val="single" w:sz="4" w:space="0" w:color="auto"/>
+              <w:left w:val="single" w:sz="4" w:space="0" w:color="auto"/>
+              <w:bottom w:val="single" w:sz="4" w:space="0" w:color="auto"/>
+              <w:right w:val="single" w:sz="4" w:space="0" w:color="auto"/>
+            </w:tcBorders>
+            <w:hideMark/>
+          </w:tcPr>
+          <w:p>
+            <w:pPr>
+              <w:rPr>
+                <w:lang w:val="id-ID"/>
+              </w:rPr>
+            </w:pPr>
+            <w:r>
+              <w:rPr>
+                <w:lang w:val="id-ID"/>
+              </w:rPr>
+              <w:t>Dapat melakukan play musik agar musik dapat di dengarkan</w:t>
+            </w:r>
+          </w:p>
+        </w:tc>
+        <w:tc>
+          <w:tcPr>
+            <w:tcW w:w="3272" w:type="dxa"/>
+            <w:tcBorders>
+              <w:top w:val="single" w:sz="4" w:space="0" w:color="auto"/>
+              <w:left w:val="single" w:sz="4" w:space="0" w:color="auto"/>
+              <w:bottom w:val="single" w:sz="4" w:space="0" w:color="auto"/>
+              <w:right w:val="single" w:sz="4" w:space="0" w:color="auto"/>
+            </w:tcBorders>
+            <w:hideMark/>
+          </w:tcPr>
+          <w:p>
+            <w:pPr>
+              <w:rPr>
+                <w:lang w:val="id-ID"/>
+              </w:rPr>
+            </w:pPr>
+            <w:r>
+              <w:rPr>
+                <w:lang w:val="id-ID"/>
+              </w:rPr>
+              <w:t>Saya dapat dengan mudah memutar musik</w:t>
+            </w:r>
+          </w:p>
+        </w:tc>
+        <w:tc>
+          <w:tcPr>
+            <w:tcW w:w="1200" w:type="dxa"/>
+            <w:tcBorders>
+              <w:top w:val="single" w:sz="4" w:space="0" w:color="auto"/>
+              <w:left w:val="single" w:sz="4" w:space="0" w:color="auto"/>
+              <w:bottom w:val="single" w:sz="4" w:space="0" w:color="auto"/>
+              <w:right w:val="single" w:sz="4" w:space="0" w:color="auto"/>
+            </w:tcBorders>
+            <w:shd w:val="clear" w:color="auto" w:fill="FF0000"/>
+          </w:tcPr>
+          <w:p>
+            <w:pPr>
+              <w:jc w:val="center"/>
+              <w:rPr>
+                <w:lang w:val="id-ID"/>
+              </w:rPr>
+            </w:pPr>
+          </w:p>
+          <w:p>
+            <w:pPr>
+              <w:jc w:val="center"/>
+              <w:rPr>
+                <w:lang w:val="id-ID"/>
+              </w:rPr>
+            </w:pPr>
+            <w:r>
+              <w:rPr>
+                <w:lang w:val="id-ID"/>
+              </w:rPr>
+              <w:t>HIGH</w:t>
+            </w:r>
+          </w:p>
+        </w:tc>
+        <w:tc>
+          <w:tcPr>
+            <w:tcW w:w="1171" w:type="dxa"/>
+            <w:tcBorders>
+              <w:top w:val="single" w:sz="4" w:space="0" w:color="auto"/>
+              <w:left w:val="single" w:sz="4" w:space="0" w:color="auto"/>
+              <w:bottom w:val="single" w:sz="4" w:space="0" w:color="auto"/>
+              <w:right w:val="single" w:sz="4" w:space="0" w:color="auto"/>
+            </w:tcBorders>
+          </w:tcPr>
+          <w:p>
+            <w:pPr>
+              <w:jc w:val="center"/>
+              <w:rPr>
+                <w:lang w:val="id-ID"/>
+              </w:rPr>
+            </w:pPr>
+          </w:p>
+          <w:p>
+            <w:pPr>
+              <w:jc w:val="center"/>
+              <w:rPr>
+                <w:lang w:val="id-ID"/>
+              </w:rPr>
+            </w:pPr>
+            <w:r>
+              <w:rPr>
+                <w:lang w:val="id-ID"/>
+              </w:rPr>
+              <w:t>13</w:t>
+            </w:r>
+          </w:p>
+        </w:tc>
+      </w:tr>
+      <w:tr>
+        <w:tc>
+          <w:tcPr>
+            <w:tcW w:w="663" w:type="dxa"/>
+            <w:tcBorders>
+              <w:top w:val="single" w:sz="4" w:space="0" w:color="auto"/>
+              <w:left w:val="single" w:sz="4" w:space="0" w:color="auto"/>
+              <w:bottom w:val="single" w:sz="4" w:space="0" w:color="auto"/>
+              <w:right w:val="single" w:sz="4" w:space="0" w:color="auto"/>
+            </w:tcBorders>
+            <w:hideMark/>
+          </w:tcPr>
+          <w:p>
+            <w:pPr>
+              <w:rPr>
+                <w:lang w:val="id-ID"/>
+              </w:rPr>
+            </w:pPr>
+            <w:r>
+              <w:rPr>
+                <w:lang w:val="id-ID"/>
+              </w:rPr>
+              <w:t>888</w:t>
+            </w:r>
+          </w:p>
+        </w:tc>
+        <w:tc>
+          <w:tcPr>
+            <w:tcW w:w="0" w:type="auto"/>
+            <w:gridSpan w:val="2"/>
+            <w:vMerge/>
+            <w:tcBorders>
+              <w:top w:val="single" w:sz="4" w:space="0" w:color="auto"/>
+              <w:left w:val="single" w:sz="4" w:space="0" w:color="auto"/>
+              <w:bottom w:val="single" w:sz="4" w:space="0" w:color="auto"/>
+              <w:right w:val="single" w:sz="4" w:space="0" w:color="auto"/>
+            </w:tcBorders>
+            <w:vAlign w:val="center"/>
+            <w:hideMark/>
+          </w:tcPr>
+          <w:p>
+            <w:pPr>
+              <w:rPr>
+                <w:lang w:val="id-ID"/>
+              </w:rPr>
+            </w:pPr>
+          </w:p>
+        </w:tc>
+        <w:tc>
+          <w:tcPr>
+            <w:tcW w:w="1181" w:type="dxa"/>
+            <w:tcBorders>
+              <w:top w:val="single" w:sz="4" w:space="0" w:color="auto"/>
+              <w:left w:val="single" w:sz="4" w:space="0" w:color="auto"/>
+              <w:bottom w:val="single" w:sz="4" w:space="0" w:color="auto"/>
+              <w:right w:val="single" w:sz="4" w:space="0" w:color="auto"/>
+            </w:tcBorders>
+            <w:hideMark/>
+          </w:tcPr>
+          <w:p>
+            <w:pPr>
+              <w:rPr>
+                <w:lang w:val="id-ID"/>
+              </w:rPr>
+            </w:pPr>
+            <w:r>
+              <w:rPr>
+                <w:lang w:val="id-ID"/>
+              </w:rPr>
+              <w:t>Pendengar Musik</w:t>
+            </w:r>
+          </w:p>
+        </w:tc>
+        <w:tc>
+          <w:tcPr>
+            <w:tcW w:w="2093" w:type="dxa"/>
+            <w:tcBorders>
+              <w:top w:val="single" w:sz="4" w:space="0" w:color="auto"/>
+              <w:left w:val="single" w:sz="4" w:space="0" w:color="auto"/>
+              <w:bottom w:val="single" w:sz="4" w:space="0" w:color="auto"/>
+              <w:right w:val="single" w:sz="4" w:space="0" w:color="auto"/>
+            </w:tcBorders>
+            <w:hideMark/>
+          </w:tcPr>
+          <w:p>
+            <w:pPr>
+              <w:rPr>
+                <w:lang w:val="id-ID"/>
+              </w:rPr>
+            </w:pPr>
+            <w:r>
+              <w:rPr>
+                <w:lang w:val="id-ID"/>
+              </w:rPr>
+              <w:t xml:space="preserve">Dapat melakukan pause musik agar musik dapat berhenti </w:t>
+            </w:r>
+          </w:p>
+        </w:tc>
+        <w:tc>
+          <w:tcPr>
+            <w:tcW w:w="3272" w:type="dxa"/>
+            <w:tcBorders>
+              <w:top w:val="single" w:sz="4" w:space="0" w:color="auto"/>
+              <w:left w:val="single" w:sz="4" w:space="0" w:color="auto"/>
+              <w:bottom w:val="single" w:sz="4" w:space="0" w:color="auto"/>
+              <w:right w:val="single" w:sz="4" w:space="0" w:color="auto"/>
+            </w:tcBorders>
+            <w:hideMark/>
+          </w:tcPr>
+          <w:p>
+            <w:pPr>
+              <w:rPr>
+                <w:lang w:val="id-ID"/>
+              </w:rPr>
+            </w:pPr>
+            <w:r>
+              <w:rPr>
+                <w:lang w:val="id-ID"/>
+              </w:rPr>
+              <w:t>Saya dapat dengan mudah menghentikan musik</w:t>
+            </w:r>
+          </w:p>
+        </w:tc>
+        <w:tc>
+          <w:tcPr>
+            <w:tcW w:w="1200" w:type="dxa"/>
+            <w:tcBorders>
+              <w:top w:val="single" w:sz="4" w:space="0" w:color="auto"/>
+              <w:left w:val="single" w:sz="4" w:space="0" w:color="auto"/>
+              <w:bottom w:val="single" w:sz="4" w:space="0" w:color="auto"/>
+              <w:right w:val="single" w:sz="4" w:space="0" w:color="auto"/>
+            </w:tcBorders>
+            <w:shd w:val="clear" w:color="auto" w:fill="FF0000"/>
+          </w:tcPr>
+          <w:p>
+            <w:pPr>
+              <w:jc w:val="center"/>
+              <w:rPr>
+                <w:lang w:val="id-ID"/>
+              </w:rPr>
+            </w:pPr>
+          </w:p>
+          <w:p>
+            <w:pPr>
+              <w:jc w:val="center"/>
+              <w:rPr>
+                <w:lang w:val="id-ID"/>
+              </w:rPr>
+            </w:pPr>
+            <w:r>
+              <w:rPr>
+                <w:lang w:val="id-ID"/>
+              </w:rPr>
+              <w:t>HIGH</w:t>
+            </w:r>
+          </w:p>
+        </w:tc>
+        <w:tc>
+          <w:tcPr>
+            <w:tcW w:w="1171" w:type="dxa"/>
+            <w:tcBorders>
+              <w:top w:val="single" w:sz="4" w:space="0" w:color="auto"/>
+              <w:left w:val="single" w:sz="4" w:space="0" w:color="auto"/>
+              <w:bottom w:val="single" w:sz="4" w:space="0" w:color="auto"/>
+              <w:right w:val="single" w:sz="4" w:space="0" w:color="auto"/>
+            </w:tcBorders>
+          </w:tcPr>
+          <w:p>
+            <w:pPr>
+              <w:jc w:val="center"/>
+              <w:rPr>
+                <w:lang w:val="id-ID"/>
+              </w:rPr>
+            </w:pPr>
+          </w:p>
+          <w:p>
+            <w:pPr>
+              <w:jc w:val="center"/>
+              <w:rPr>
+                <w:lang w:val="id-ID"/>
+              </w:rPr>
+            </w:pPr>
+            <w:r>
+              <w:rPr>
+                <w:lang w:val="id-ID"/>
+              </w:rPr>
+              <w:t>13</w:t>
+            </w:r>
+          </w:p>
+        </w:tc>
+      </w:tr>
+      <w:tr>
+        <w:tc>
+          <w:tcPr>
+            <w:tcW w:w="663" w:type="dxa"/>
+            <w:tcBorders>
+              <w:top w:val="single" w:sz="4" w:space="0" w:color="auto"/>
+              <w:left w:val="single" w:sz="4" w:space="0" w:color="auto"/>
+              <w:bottom w:val="single" w:sz="4" w:space="0" w:color="auto"/>
+              <w:right w:val="single" w:sz="4" w:space="0" w:color="auto"/>
+            </w:tcBorders>
+            <w:hideMark/>
+          </w:tcPr>
+          <w:p>
+            <w:pPr>
+              <w:rPr>
+                <w:lang w:val="id-ID"/>
+              </w:rPr>
+            </w:pPr>
+            <w:r>
+              <w:rPr>
+                <w:lang w:val="id-ID"/>
+              </w:rPr>
+              <w:t>999</w:t>
+            </w:r>
+          </w:p>
+        </w:tc>
+        <w:tc>
+          <w:tcPr>
+            <w:tcW w:w="1519" w:type="dxa"/>
+            <w:gridSpan w:val="2"/>
+            <w:vMerge w:val="restart"/>
+            <w:tcBorders>
+              <w:top w:val="single" w:sz="4" w:space="0" w:color="auto"/>
+              <w:left w:val="single" w:sz="4" w:space="0" w:color="auto"/>
+              <w:bottom w:val="single" w:sz="4" w:space="0" w:color="auto"/>
+              <w:right w:val="single" w:sz="4" w:space="0" w:color="auto"/>
+            </w:tcBorders>
+          </w:tcPr>
+          <w:p>
+            <w:pPr>
+              <w:rPr>
+                <w:lang w:val="id-ID"/>
+              </w:rPr>
+            </w:pPr>
+          </w:p>
+          <w:p>
+            <w:pPr>
+              <w:rPr>
+                <w:lang w:val="id-ID"/>
+              </w:rPr>
+            </w:pPr>
+          </w:p>
+          <w:p>
+            <w:pPr>
+              <w:rPr>
+                <w:lang w:val="id-ID"/>
+              </w:rPr>
+            </w:pPr>
+            <w:r>
+              <w:rPr>
+                <w:lang w:val="id-ID"/>
+              </w:rPr>
+              <w:t>Sistem menu yang terdapat dalam navigation drawer</w:t>
+            </w:r>
+          </w:p>
+        </w:tc>
+        <w:tc>
+          <w:tcPr>
+            <w:tcW w:w="1181" w:type="dxa"/>
+            <w:tcBorders>
+              <w:top w:val="single" w:sz="4" w:space="0" w:color="auto"/>
+              <w:left w:val="single" w:sz="4" w:space="0" w:color="auto"/>
+              <w:bottom w:val="single" w:sz="4" w:space="0" w:color="auto"/>
+              <w:right w:val="single" w:sz="4" w:space="0" w:color="auto"/>
+            </w:tcBorders>
+            <w:hideMark/>
+          </w:tcPr>
+          <w:p>
+            <w:pPr>
+              <w:rPr>
+                <w:lang w:val="id-ID"/>
+              </w:rPr>
+            </w:pPr>
+            <w:r>
+              <w:rPr>
+                <w:lang w:val="id-ID"/>
+              </w:rPr>
+              <w:t>Pendengar Musik</w:t>
+            </w:r>
+          </w:p>
+        </w:tc>
+        <w:tc>
+          <w:tcPr>
+            <w:tcW w:w="2093" w:type="dxa"/>
+            <w:tcBorders>
+              <w:top w:val="single" w:sz="4" w:space="0" w:color="auto"/>
+              <w:left w:val="single" w:sz="4" w:space="0" w:color="auto"/>
+              <w:bottom w:val="single" w:sz="4" w:space="0" w:color="auto"/>
+              <w:right w:val="single" w:sz="4" w:space="0" w:color="auto"/>
+            </w:tcBorders>
+            <w:hideMark/>
+          </w:tcPr>
+          <w:p>
+            <w:pPr>
+              <w:rPr>
+                <w:lang w:val="id-ID"/>
+              </w:rPr>
+            </w:pPr>
+            <w:r>
+              <w:rPr>
+                <w:lang w:val="id-ID"/>
+              </w:rPr>
+              <w:t>Dapat melihat beberapa menu yang ada di dalam navigation drawer jika navigation drawer di klik</w:t>
+            </w:r>
+          </w:p>
+        </w:tc>
+        <w:tc>
+          <w:tcPr>
+            <w:tcW w:w="3272" w:type="dxa"/>
+            <w:tcBorders>
+              <w:top w:val="single" w:sz="4" w:space="0" w:color="auto"/>
+              <w:left w:val="single" w:sz="4" w:space="0" w:color="auto"/>
+              <w:bottom w:val="single" w:sz="4" w:space="0" w:color="auto"/>
+              <w:right w:val="single" w:sz="4" w:space="0" w:color="auto"/>
+            </w:tcBorders>
+            <w:hideMark/>
+          </w:tcPr>
+          <w:p>
+            <w:pPr>
+              <w:rPr>
+                <w:lang w:val="id-ID"/>
+              </w:rPr>
+            </w:pPr>
+            <w:r>
+              <w:rPr>
+                <w:lang w:val="id-ID"/>
+              </w:rPr>
+              <w:t>Saya dapat dengan mudah melihat dan berpindah beberapa page dengan navigation drawer sesuai menu yang sudah ada</w:t>
+            </w:r>
+          </w:p>
+        </w:tc>
+        <w:tc>
+          <w:tcPr>
+            <w:tcW w:w="1200" w:type="dxa"/>
+            <w:tcBorders>
+              <w:top w:val="single" w:sz="4" w:space="0" w:color="auto"/>
+              <w:left w:val="single" w:sz="4" w:space="0" w:color="auto"/>
+              <w:bottom w:val="single" w:sz="4" w:space="0" w:color="auto"/>
+              <w:right w:val="single" w:sz="4" w:space="0" w:color="auto"/>
+            </w:tcBorders>
+            <w:shd w:val="clear" w:color="auto" w:fill="4472C4" w:themeFill="accent1"/>
+          </w:tcPr>
+          <w:p>
+            <w:pPr>
+              <w:jc w:val="center"/>
+              <w:rPr>
+                <w:lang w:val="id-ID"/>
+              </w:rPr>
+            </w:pPr>
+          </w:p>
+          <w:p>
+            <w:pPr>
+              <w:jc w:val="center"/>
+              <w:rPr>
+                <w:lang w:val="id-ID"/>
+              </w:rPr>
+            </w:pPr>
+          </w:p>
+          <w:p>
+            <w:pPr>
+              <w:jc w:val="center"/>
+              <w:rPr>
+                <w:lang w:val="id-ID"/>
+              </w:rPr>
+            </w:pPr>
+            <w:r>
+              <w:rPr>
+                <w:lang w:val="id-ID"/>
+              </w:rPr>
+              <w:t>LOW</w:t>
+            </w:r>
+          </w:p>
+        </w:tc>
+        <w:tc>
+          <w:tcPr>
+            <w:tcW w:w="1171" w:type="dxa"/>
+            <w:tcBorders>
+              <w:top w:val="single" w:sz="4" w:space="0" w:color="auto"/>
+              <w:left w:val="single" w:sz="4" w:space="0" w:color="auto"/>
+              <w:bottom w:val="single" w:sz="4" w:space="0" w:color="auto"/>
+              <w:right w:val="single" w:sz="4" w:space="0" w:color="auto"/>
+            </w:tcBorders>
+          </w:tcPr>
+          <w:p>
+            <w:pPr>
+              <w:jc w:val="center"/>
+              <w:rPr>
+                <w:lang w:val="id-ID"/>
+              </w:rPr>
+            </w:pPr>
+          </w:p>
+          <w:p>
+            <w:pPr>
+              <w:jc w:val="center"/>
+              <w:rPr>
+                <w:lang w:val="id-ID"/>
+              </w:rPr>
+            </w:pPr>
+          </w:p>
+          <w:p>
+            <w:pPr>
+              <w:jc w:val="center"/>
+              <w:rPr>
+                <w:lang w:val="id-ID"/>
+              </w:rPr>
+            </w:pPr>
+            <w:r>
+              <w:rPr>
+                <w:lang w:val="id-ID"/>
+              </w:rPr>
+              <w:t>5</w:t>
+            </w:r>
+          </w:p>
+        </w:tc>
+      </w:tr>
+      <w:tr>
+        <w:tc>
+          <w:tcPr>
+            <w:tcW w:w="663" w:type="dxa"/>
+            <w:tcBorders>
+              <w:top w:val="single" w:sz="4" w:space="0" w:color="auto"/>
+              <w:left w:val="single" w:sz="4" w:space="0" w:color="auto"/>
+              <w:bottom w:val="single" w:sz="4" w:space="0" w:color="auto"/>
+              <w:right w:val="single" w:sz="4" w:space="0" w:color="auto"/>
+            </w:tcBorders>
+            <w:hideMark/>
+          </w:tcPr>
+          <w:p>
+            <w:pPr>
+              <w:rPr>
+                <w:lang w:val="id-ID"/>
+              </w:rPr>
+            </w:pPr>
+            <w:r>
+              <w:rPr>
+                <w:lang w:val="id-ID"/>
+              </w:rPr>
+              <w:t>1111</w:t>
+            </w:r>
+          </w:p>
+        </w:tc>
+        <w:tc>
+          <w:tcPr>
+            <w:tcW w:w="0" w:type="auto"/>
+            <w:gridSpan w:val="2"/>
+            <w:vMerge/>
+            <w:tcBorders>
+              <w:top w:val="single" w:sz="4" w:space="0" w:color="auto"/>
+              <w:left w:val="single" w:sz="4" w:space="0" w:color="auto"/>
+              <w:bottom w:val="single" w:sz="4" w:space="0" w:color="auto"/>
+              <w:right w:val="single" w:sz="4" w:space="0" w:color="auto"/>
+            </w:tcBorders>
+            <w:vAlign w:val="center"/>
+            <w:hideMark/>
+          </w:tcPr>
+          <w:p>
+            <w:pPr>
+              <w:rPr>
+                <w:lang w:val="id-ID"/>
+              </w:rPr>
+            </w:pPr>
+          </w:p>
+        </w:tc>
+        <w:tc>
+          <w:tcPr>
+            <w:tcW w:w="1181" w:type="dxa"/>
+            <w:tcBorders>
+              <w:top w:val="single" w:sz="4" w:space="0" w:color="auto"/>
+              <w:left w:val="single" w:sz="4" w:space="0" w:color="auto"/>
+              <w:bottom w:val="single" w:sz="4" w:space="0" w:color="auto"/>
+              <w:right w:val="single" w:sz="4" w:space="0" w:color="auto"/>
+            </w:tcBorders>
+            <w:hideMark/>
+          </w:tcPr>
+          <w:p>
+            <w:pPr>
+              <w:rPr>
+                <w:lang w:val="id-ID"/>
+              </w:rPr>
+            </w:pPr>
+            <w:r>
+              <w:rPr>
+                <w:lang w:val="id-ID"/>
+              </w:rPr>
+              <w:t>Pendengar Musik</w:t>
+            </w:r>
+          </w:p>
+        </w:tc>
+        <w:tc>
+          <w:tcPr>
+            <w:tcW w:w="2093" w:type="dxa"/>
+            <w:tcBorders>
+              <w:top w:val="single" w:sz="4" w:space="0" w:color="auto"/>
+              <w:left w:val="single" w:sz="4" w:space="0" w:color="auto"/>
+              <w:bottom w:val="single" w:sz="4" w:space="0" w:color="auto"/>
+              <w:right w:val="single" w:sz="4" w:space="0" w:color="auto"/>
+            </w:tcBorders>
+            <w:hideMark/>
+          </w:tcPr>
+          <w:p>
+            <w:pPr>
+              <w:rPr>
+                <w:lang w:val="id-ID"/>
+              </w:rPr>
+            </w:pPr>
+            <w:r>
+              <w:rPr>
+                <w:lang w:val="id-ID"/>
+              </w:rPr>
+              <w:t xml:space="preserve">Dapat masuk ke halaman premium jika menu premium di klik </w:t>
+            </w:r>
+          </w:p>
+        </w:tc>
+        <w:tc>
+          <w:tcPr>
+            <w:tcW w:w="3272" w:type="dxa"/>
+            <w:tcBorders>
+              <w:top w:val="single" w:sz="4" w:space="0" w:color="auto"/>
+              <w:left w:val="single" w:sz="4" w:space="0" w:color="auto"/>
+              <w:bottom w:val="single" w:sz="4" w:space="0" w:color="auto"/>
+              <w:right w:val="single" w:sz="4" w:space="0" w:color="auto"/>
+            </w:tcBorders>
+            <w:hideMark/>
+          </w:tcPr>
+          <w:p>
+            <w:pPr>
+              <w:rPr>
+                <w:lang w:val="id-ID"/>
+              </w:rPr>
+            </w:pPr>
+            <w:r>
+              <w:rPr>
+                <w:lang w:val="id-ID"/>
+              </w:rPr>
+              <w:t xml:space="preserve">Saya dapat masuk ke halaman premium </w:t>
+            </w:r>
+          </w:p>
+        </w:tc>
+        <w:tc>
+          <w:tcPr>
+            <w:tcW w:w="1200" w:type="dxa"/>
+            <w:tcBorders>
+              <w:top w:val="single" w:sz="4" w:space="0" w:color="auto"/>
+              <w:left w:val="single" w:sz="4" w:space="0" w:color="auto"/>
+              <w:bottom w:val="single" w:sz="4" w:space="0" w:color="auto"/>
+              <w:right w:val="single" w:sz="4" w:space="0" w:color="auto"/>
+            </w:tcBorders>
+            <w:shd w:val="clear" w:color="auto" w:fill="FFC000"/>
+          </w:tcPr>
+          <w:p>
+            <w:pPr>
+              <w:jc w:val="center"/>
+              <w:rPr>
+                <w:lang w:val="id-ID"/>
+              </w:rPr>
+            </w:pPr>
+          </w:p>
+          <w:p>
+            <w:pPr>
+              <w:jc w:val="center"/>
+              <w:rPr>
+                <w:lang w:val="id-ID"/>
+              </w:rPr>
+            </w:pPr>
+            <w:r>
+              <w:rPr>
+                <w:lang w:val="id-ID"/>
+              </w:rPr>
+              <w:t>MEDIUM</w:t>
+            </w:r>
+          </w:p>
+        </w:tc>
+        <w:tc>
+          <w:tcPr>
+            <w:tcW w:w="1171" w:type="dxa"/>
+            <w:tcBorders>
+              <w:top w:val="single" w:sz="4" w:space="0" w:color="auto"/>
+              <w:left w:val="single" w:sz="4" w:space="0" w:color="auto"/>
+              <w:bottom w:val="single" w:sz="4" w:space="0" w:color="auto"/>
+              <w:right w:val="single" w:sz="4" w:space="0" w:color="auto"/>
+            </w:tcBorders>
+          </w:tcPr>
+          <w:p>
+            <w:pPr>
+              <w:jc w:val="center"/>
+              <w:rPr>
+                <w:lang w:val="id-ID"/>
+              </w:rPr>
+            </w:pPr>
+          </w:p>
+          <w:p>
+            <w:pPr>
+              <w:jc w:val="center"/>
+              <w:rPr>
+                <w:lang w:val="id-ID"/>
+              </w:rPr>
+            </w:pPr>
+            <w:r>
+              <w:rPr>
+                <w:lang w:val="id-ID"/>
+              </w:rPr>
+              <w:t>8</w:t>
+            </w:r>
+          </w:p>
+        </w:tc>
+      </w:tr>
+      <w:tr>
+        <w:tc>
+          <w:tcPr>
+            <w:tcW w:w="663" w:type="dxa"/>
+            <w:tcBorders>
+              <w:top w:val="single" w:sz="4" w:space="0" w:color="auto"/>
+              <w:left w:val="single" w:sz="4" w:space="0" w:color="auto"/>
+              <w:bottom w:val="single" w:sz="4" w:space="0" w:color="auto"/>
+              <w:right w:val="single" w:sz="4" w:space="0" w:color="auto"/>
+            </w:tcBorders>
+            <w:hideMark/>
+          </w:tcPr>
+          <w:p>
+            <w:pPr>
+              <w:rPr>
+                <w:lang w:val="id-ID"/>
+              </w:rPr>
+            </w:pPr>
+            <w:r>
+              <w:rPr>
+                <w:lang w:val="id-ID"/>
+              </w:rPr>
+              <w:t>2222</w:t>
+            </w:r>
+          </w:p>
+        </w:tc>
+        <w:tc>
+          <w:tcPr>
+            <w:tcW w:w="1519" w:type="dxa"/>
+            <w:gridSpan w:val="2"/>
+            <w:vMerge w:val="restart"/>
+            <w:tcBorders>
+              <w:top w:val="single" w:sz="4" w:space="0" w:color="auto"/>
+              <w:left w:val="single" w:sz="4" w:space="0" w:color="auto"/>
+              <w:bottom w:val="single" w:sz="4" w:space="0" w:color="auto"/>
+              <w:right w:val="single" w:sz="4" w:space="0" w:color="auto"/>
+            </w:tcBorders>
+          </w:tcPr>
+          <w:p>
+            <w:pPr>
+              <w:rPr>
+                <w:lang w:val="id-ID"/>
+              </w:rPr>
+            </w:pPr>
+          </w:p>
+          <w:p>
+            <w:pPr>
+              <w:rPr>
+                <w:lang w:val="id-ID"/>
+              </w:rPr>
+            </w:pPr>
+          </w:p>
+          <w:p>
+            <w:pPr>
+              <w:rPr>
+                <w:lang w:val="id-ID"/>
+              </w:rPr>
+            </w:pPr>
+          </w:p>
+          <w:p>
+            <w:pPr>
+              <w:rPr>
+                <w:lang w:val="id-ID"/>
+              </w:rPr>
+            </w:pPr>
+          </w:p>
+          <w:p>
+            <w:pPr>
+              <w:rPr>
+                <w:lang w:val="id-ID"/>
+              </w:rPr>
+            </w:pPr>
+          </w:p>
+          <w:p>
+            <w:pPr>
+              <w:rPr>
+                <w:lang w:val="id-ID"/>
+              </w:rPr>
+            </w:pPr>
+            <w:r>
+              <w:rPr>
+                <w:lang w:val="id-ID"/>
+              </w:rPr>
+              <w:t>Sistem menu yang terdapat dalam navigation drawer</w:t>
+            </w:r>
+          </w:p>
+        </w:tc>
+        <w:tc>
+          <w:tcPr>
+            <w:tcW w:w="1181" w:type="dxa"/>
+            <w:tcBorders>
+              <w:top w:val="single" w:sz="4" w:space="0" w:color="auto"/>
+              <w:left w:val="single" w:sz="4" w:space="0" w:color="auto"/>
+              <w:bottom w:val="single" w:sz="4" w:space="0" w:color="auto"/>
+              <w:right w:val="single" w:sz="4" w:space="0" w:color="auto"/>
+            </w:tcBorders>
+            <w:hideMark/>
+          </w:tcPr>
+          <w:p>
+            <w:pPr>
+              <w:rPr>
+                <w:lang w:val="id-ID"/>
+              </w:rPr>
+            </w:pPr>
+            <w:r>
+              <w:rPr>
+                <w:lang w:val="id-ID"/>
+              </w:rPr>
+              <w:t>Pendengar Musik</w:t>
+            </w:r>
+          </w:p>
+        </w:tc>
+        <w:tc>
+          <w:tcPr>
+            <w:tcW w:w="2093" w:type="dxa"/>
+            <w:tcBorders>
+              <w:top w:val="single" w:sz="4" w:space="0" w:color="auto"/>
+              <w:left w:val="single" w:sz="4" w:space="0" w:color="auto"/>
+              <w:bottom w:val="single" w:sz="4" w:space="0" w:color="auto"/>
+              <w:right w:val="single" w:sz="4" w:space="0" w:color="auto"/>
+            </w:tcBorders>
+            <w:hideMark/>
+          </w:tcPr>
+          <w:p>
+            <w:pPr>
+              <w:rPr>
+                <w:lang w:val="id-ID"/>
+              </w:rPr>
+            </w:pPr>
+            <w:r>
+              <w:rPr>
+                <w:lang w:val="id-ID"/>
+              </w:rPr>
+              <w:t>Dapat masuk ke halaman favorite jika menu favorite di klik</w:t>
+            </w:r>
+          </w:p>
+        </w:tc>
+        <w:tc>
+          <w:tcPr>
+            <w:tcW w:w="3272" w:type="dxa"/>
+            <w:tcBorders>
+              <w:top w:val="single" w:sz="4" w:space="0" w:color="auto"/>
+              <w:left w:val="single" w:sz="4" w:space="0" w:color="auto"/>
+              <w:bottom w:val="single" w:sz="4" w:space="0" w:color="auto"/>
+              <w:right w:val="single" w:sz="4" w:space="0" w:color="auto"/>
+            </w:tcBorders>
+            <w:hideMark/>
+          </w:tcPr>
+          <w:p>
+            <w:pPr>
+              <w:rPr>
+                <w:lang w:val="id-ID"/>
+              </w:rPr>
+            </w:pPr>
+            <w:r>
+              <w:rPr>
+                <w:lang w:val="id-ID"/>
+              </w:rPr>
+              <w:t>Saya dapat masuk ke halaman favorite</w:t>
+            </w:r>
+          </w:p>
+        </w:tc>
+        <w:tc>
+          <w:tcPr>
+            <w:tcW w:w="1200" w:type="dxa"/>
+            <w:tcBorders>
+              <w:top w:val="single" w:sz="4" w:space="0" w:color="auto"/>
+              <w:left w:val="single" w:sz="4" w:space="0" w:color="auto"/>
+              <w:bottom w:val="single" w:sz="4" w:space="0" w:color="auto"/>
+              <w:right w:val="single" w:sz="4" w:space="0" w:color="auto"/>
+            </w:tcBorders>
+            <w:shd w:val="clear" w:color="auto" w:fill="FFC000"/>
+          </w:tcPr>
+          <w:p>
+            <w:pPr>
+              <w:jc w:val="center"/>
+              <w:rPr>
+                <w:lang w:val="id-ID"/>
+              </w:rPr>
+            </w:pPr>
+          </w:p>
+          <w:p>
+            <w:pPr>
+              <w:jc w:val="center"/>
+              <w:rPr>
+                <w:lang w:val="id-ID"/>
+              </w:rPr>
+            </w:pPr>
+            <w:r>
+              <w:rPr>
+                <w:lang w:val="id-ID"/>
+              </w:rPr>
+              <w:t>MEDIUM</w:t>
+            </w:r>
+          </w:p>
+        </w:tc>
+        <w:tc>
+          <w:tcPr>
+            <w:tcW w:w="1171" w:type="dxa"/>
+            <w:tcBorders>
+              <w:top w:val="single" w:sz="4" w:space="0" w:color="auto"/>
+              <w:left w:val="single" w:sz="4" w:space="0" w:color="auto"/>
+              <w:bottom w:val="single" w:sz="4" w:space="0" w:color="auto"/>
+              <w:right w:val="single" w:sz="4" w:space="0" w:color="auto"/>
+            </w:tcBorders>
+          </w:tcPr>
+          <w:p>
+            <w:pPr>
+              <w:jc w:val="center"/>
+              <w:rPr>
+                <w:lang w:val="id-ID"/>
+              </w:rPr>
+            </w:pPr>
+          </w:p>
+          <w:p>
+            <w:pPr>
+              <w:jc w:val="center"/>
+              <w:rPr>
+                <w:lang w:val="id-ID"/>
+              </w:rPr>
+            </w:pPr>
+            <w:r>
+              <w:rPr>
+                <w:lang w:val="id-ID"/>
+              </w:rPr>
+              <w:t>8</w:t>
+            </w:r>
+          </w:p>
+        </w:tc>
+      </w:tr>
+      <w:tr>
+        <w:tc>
+          <w:tcPr>
+            <w:tcW w:w="663" w:type="dxa"/>
+            <w:tcBorders>
+              <w:top w:val="single" w:sz="4" w:space="0" w:color="auto"/>
+              <w:left w:val="single" w:sz="4" w:space="0" w:color="auto"/>
+              <w:bottom w:val="single" w:sz="4" w:space="0" w:color="auto"/>
+              <w:right w:val="single" w:sz="4" w:space="0" w:color="auto"/>
+            </w:tcBorders>
+            <w:hideMark/>
+          </w:tcPr>
+          <w:p>
+            <w:pPr>
+              <w:rPr>
+                <w:lang w:val="id-ID"/>
+              </w:rPr>
+            </w:pPr>
+            <w:r>
+              <w:rPr>
+                <w:lang w:val="id-ID"/>
+              </w:rPr>
+              <w:t>3333</w:t>
+            </w:r>
+          </w:p>
+        </w:tc>
+        <w:tc>
+          <w:tcPr>
+            <w:tcW w:w="0" w:type="auto"/>
+            <w:gridSpan w:val="2"/>
+            <w:vMerge/>
+            <w:tcBorders>
+              <w:top w:val="single" w:sz="4" w:space="0" w:color="auto"/>
+              <w:left w:val="single" w:sz="4" w:space="0" w:color="auto"/>
+              <w:bottom w:val="single" w:sz="4" w:space="0" w:color="auto"/>
+              <w:right w:val="single" w:sz="4" w:space="0" w:color="auto"/>
+            </w:tcBorders>
+            <w:vAlign w:val="center"/>
+            <w:hideMark/>
+          </w:tcPr>
+          <w:p>
+            <w:pPr>
+              <w:rPr>
+                <w:lang w:val="id-ID"/>
+              </w:rPr>
+            </w:pPr>
+          </w:p>
+        </w:tc>
+        <w:tc>
+          <w:tcPr>
+            <w:tcW w:w="1181" w:type="dxa"/>
+            <w:tcBorders>
+              <w:top w:val="single" w:sz="4" w:space="0" w:color="auto"/>
+              <w:left w:val="single" w:sz="4" w:space="0" w:color="auto"/>
+              <w:bottom w:val="single" w:sz="4" w:space="0" w:color="auto"/>
+              <w:right w:val="single" w:sz="4" w:space="0" w:color="auto"/>
+            </w:tcBorders>
+            <w:hideMark/>
+          </w:tcPr>
+          <w:p>
+            <w:pPr>
+              <w:rPr>
+                <w:lang w:val="id-ID"/>
+              </w:rPr>
+            </w:pPr>
+            <w:r>
+              <w:rPr>
+                <w:lang w:val="id-ID"/>
+              </w:rPr>
+              <w:t>Pendengar Musik</w:t>
+            </w:r>
+          </w:p>
+        </w:tc>
+        <w:tc>
+          <w:tcPr>
+            <w:tcW w:w="2093" w:type="dxa"/>
+            <w:tcBorders>
+              <w:top w:val="single" w:sz="4" w:space="0" w:color="auto"/>
+              <w:left w:val="single" w:sz="4" w:space="0" w:color="auto"/>
+              <w:bottom w:val="single" w:sz="4" w:space="0" w:color="auto"/>
+              <w:right w:val="single" w:sz="4" w:space="0" w:color="auto"/>
+            </w:tcBorders>
+            <w:hideMark/>
+          </w:tcPr>
+          <w:p>
+            <w:pPr>
+              <w:rPr>
+                <w:lang w:val="id-ID"/>
+              </w:rPr>
+            </w:pPr>
+            <w:r>
+              <w:rPr>
+                <w:lang w:val="id-ID"/>
+              </w:rPr>
+              <w:t>Dapat masuk ke halaman setting jika menu setting di klik</w:t>
+            </w:r>
+          </w:p>
+        </w:tc>
+        <w:tc>
+          <w:tcPr>
+            <w:tcW w:w="3272" w:type="dxa"/>
+            <w:tcBorders>
+              <w:top w:val="single" w:sz="4" w:space="0" w:color="auto"/>
+              <w:left w:val="single" w:sz="4" w:space="0" w:color="auto"/>
+              <w:bottom w:val="single" w:sz="4" w:space="0" w:color="auto"/>
+              <w:right w:val="single" w:sz="4" w:space="0" w:color="auto"/>
+            </w:tcBorders>
+            <w:hideMark/>
+          </w:tcPr>
+          <w:p>
+            <w:pPr>
+              <w:rPr>
+                <w:lang w:val="id-ID"/>
+              </w:rPr>
+            </w:pPr>
+            <w:r>
+              <w:rPr>
+                <w:lang w:val="id-ID"/>
+              </w:rPr>
+              <w:t>Saya dapat masuk ke halaman setting</w:t>
+            </w:r>
+          </w:p>
+        </w:tc>
+        <w:tc>
+          <w:tcPr>
+            <w:tcW w:w="1200" w:type="dxa"/>
+            <w:tcBorders>
+              <w:top w:val="single" w:sz="4" w:space="0" w:color="auto"/>
+              <w:left w:val="single" w:sz="4" w:space="0" w:color="auto"/>
+              <w:bottom w:val="single" w:sz="4" w:space="0" w:color="auto"/>
+              <w:right w:val="single" w:sz="4" w:space="0" w:color="auto"/>
+            </w:tcBorders>
+            <w:shd w:val="clear" w:color="auto" w:fill="FFC000"/>
+          </w:tcPr>
+          <w:p>
+            <w:pPr>
+              <w:jc w:val="center"/>
+              <w:rPr>
+                <w:lang w:val="id-ID"/>
+              </w:rPr>
+            </w:pPr>
+          </w:p>
+          <w:p>
+            <w:pPr>
+              <w:jc w:val="center"/>
+              <w:rPr>
+                <w:lang w:val="id-ID"/>
+              </w:rPr>
+            </w:pPr>
+            <w:r>
+              <w:rPr>
+                <w:lang w:val="id-ID"/>
+              </w:rPr>
+              <w:t>MEDIUM</w:t>
+            </w:r>
+          </w:p>
+        </w:tc>
+        <w:tc>
+          <w:tcPr>
+            <w:tcW w:w="1171" w:type="dxa"/>
+            <w:tcBorders>
+              <w:top w:val="single" w:sz="4" w:space="0" w:color="auto"/>
+              <w:left w:val="single" w:sz="4" w:space="0" w:color="auto"/>
+              <w:bottom w:val="single" w:sz="4" w:space="0" w:color="auto"/>
+              <w:right w:val="single" w:sz="4" w:space="0" w:color="auto"/>
+            </w:tcBorders>
+          </w:tcPr>
+          <w:p>
+            <w:pPr>
+              <w:jc w:val="center"/>
+              <w:rPr>
+                <w:lang w:val="id-ID"/>
+              </w:rPr>
+            </w:pPr>
+          </w:p>
+          <w:p>
+            <w:pPr>
+              <w:jc w:val="center"/>
+              <w:rPr>
+                <w:lang w:val="id-ID"/>
+              </w:rPr>
+            </w:pPr>
+            <w:r>
+              <w:rPr>
+                <w:lang w:val="id-ID"/>
+              </w:rPr>
+              <w:t>8</w:t>
+            </w:r>
+          </w:p>
+        </w:tc>
+      </w:tr>
+      <w:tr>
+        <w:tc>
+          <w:tcPr>
+            <w:tcW w:w="663" w:type="dxa"/>
+            <w:tcBorders>
+              <w:top w:val="single" w:sz="4" w:space="0" w:color="auto"/>
+              <w:left w:val="single" w:sz="4" w:space="0" w:color="auto"/>
+              <w:bottom w:val="single" w:sz="4" w:space="0" w:color="auto"/>
+              <w:right w:val="single" w:sz="4" w:space="0" w:color="auto"/>
+            </w:tcBorders>
+            <w:hideMark/>
+          </w:tcPr>
+          <w:p>
+            <w:pPr>
+              <w:rPr>
+                <w:lang w:val="id-ID"/>
+              </w:rPr>
+            </w:pPr>
+            <w:r>
+              <w:rPr>
+                <w:lang w:val="id-ID"/>
+              </w:rPr>
+              <w:t>4444</w:t>
+            </w:r>
+          </w:p>
+        </w:tc>
+        <w:tc>
+          <w:tcPr>
+            <w:tcW w:w="0" w:type="auto"/>
+            <w:gridSpan w:val="2"/>
+            <w:vMerge/>
+            <w:tcBorders>
+              <w:top w:val="single" w:sz="4" w:space="0" w:color="auto"/>
+              <w:left w:val="single" w:sz="4" w:space="0" w:color="auto"/>
+              <w:bottom w:val="single" w:sz="4" w:space="0" w:color="auto"/>
+              <w:right w:val="single" w:sz="4" w:space="0" w:color="auto"/>
+            </w:tcBorders>
+            <w:vAlign w:val="center"/>
+            <w:hideMark/>
+          </w:tcPr>
+          <w:p>
+            <w:pPr>
+              <w:rPr>
+                <w:lang w:val="id-ID"/>
+              </w:rPr>
+            </w:pPr>
+          </w:p>
+        </w:tc>
+        <w:tc>
+          <w:tcPr>
+            <w:tcW w:w="1181" w:type="dxa"/>
+            <w:tcBorders>
+              <w:top w:val="single" w:sz="4" w:space="0" w:color="auto"/>
+              <w:left w:val="single" w:sz="4" w:space="0" w:color="auto"/>
+              <w:bottom w:val="single" w:sz="4" w:space="0" w:color="auto"/>
+              <w:right w:val="single" w:sz="4" w:space="0" w:color="auto"/>
+            </w:tcBorders>
+            <w:hideMark/>
+          </w:tcPr>
+          <w:p>
+            <w:pPr>
+              <w:rPr>
+                <w:lang w:val="id-ID"/>
+              </w:rPr>
+            </w:pPr>
+            <w:r>
+              <w:rPr>
+                <w:lang w:val="id-ID"/>
+              </w:rPr>
+              <w:t>Pendengar Musik</w:t>
+            </w:r>
+          </w:p>
+        </w:tc>
+        <w:tc>
+          <w:tcPr>
+            <w:tcW w:w="2093" w:type="dxa"/>
+            <w:tcBorders>
+              <w:top w:val="single" w:sz="4" w:space="0" w:color="auto"/>
+              <w:left w:val="single" w:sz="4" w:space="0" w:color="auto"/>
+              <w:bottom w:val="single" w:sz="4" w:space="0" w:color="auto"/>
+              <w:right w:val="single" w:sz="4" w:space="0" w:color="auto"/>
+            </w:tcBorders>
+            <w:hideMark/>
+          </w:tcPr>
+          <w:p>
+            <w:pPr>
+              <w:rPr>
+                <w:lang w:val="id-ID"/>
+              </w:rPr>
+            </w:pPr>
+            <w:r>
+              <w:rPr>
+                <w:lang w:val="id-ID"/>
+              </w:rPr>
+              <w:t>Dapat masuk ke halaman aboutus jika menu aboutus di klik</w:t>
+            </w:r>
+          </w:p>
+        </w:tc>
+        <w:tc>
+          <w:tcPr>
+            <w:tcW w:w="3272" w:type="dxa"/>
+            <w:tcBorders>
+              <w:top w:val="single" w:sz="4" w:space="0" w:color="auto"/>
+              <w:left w:val="single" w:sz="4" w:space="0" w:color="auto"/>
+              <w:bottom w:val="single" w:sz="4" w:space="0" w:color="auto"/>
+              <w:right w:val="single" w:sz="4" w:space="0" w:color="auto"/>
+            </w:tcBorders>
+            <w:hideMark/>
+          </w:tcPr>
+          <w:p>
+            <w:pPr>
+              <w:rPr>
+                <w:lang w:val="id-ID"/>
+              </w:rPr>
+            </w:pPr>
+            <w:r>
+              <w:rPr>
+                <w:lang w:val="id-ID"/>
+              </w:rPr>
+              <w:t>Saya dapat masuk ke halaman aboutus</w:t>
+            </w:r>
+          </w:p>
+        </w:tc>
+        <w:tc>
+          <w:tcPr>
+            <w:tcW w:w="1200" w:type="dxa"/>
+            <w:tcBorders>
+              <w:top w:val="single" w:sz="4" w:space="0" w:color="auto"/>
+              <w:left w:val="single" w:sz="4" w:space="0" w:color="auto"/>
+              <w:bottom w:val="single" w:sz="4" w:space="0" w:color="auto"/>
+              <w:right w:val="single" w:sz="4" w:space="0" w:color="auto"/>
+            </w:tcBorders>
+            <w:shd w:val="clear" w:color="auto" w:fill="FFC000"/>
+          </w:tcPr>
+          <w:p>
+            <w:pPr>
+              <w:jc w:val="center"/>
+              <w:rPr>
+                <w:lang w:val="id-ID"/>
+              </w:rPr>
+            </w:pPr>
+          </w:p>
+          <w:p>
+            <w:pPr>
+              <w:jc w:val="center"/>
+              <w:rPr>
+                <w:lang w:val="id-ID"/>
+              </w:rPr>
+            </w:pPr>
+            <w:r>
+              <w:rPr>
+                <w:lang w:val="id-ID"/>
+              </w:rPr>
+              <w:t>MEDIUM</w:t>
+            </w:r>
+          </w:p>
+        </w:tc>
+        <w:tc>
+          <w:tcPr>
+            <w:tcW w:w="1171" w:type="dxa"/>
+            <w:tcBorders>
+              <w:top w:val="single" w:sz="4" w:space="0" w:color="auto"/>
+              <w:left w:val="single" w:sz="4" w:space="0" w:color="auto"/>
+              <w:bottom w:val="single" w:sz="4" w:space="0" w:color="auto"/>
+              <w:right w:val="single" w:sz="4" w:space="0" w:color="auto"/>
+            </w:tcBorders>
+          </w:tcPr>
+          <w:p>
+            <w:pPr>
+              <w:jc w:val="center"/>
+              <w:rPr>
+                <w:lang w:val="id-ID"/>
+              </w:rPr>
+            </w:pPr>
+          </w:p>
+          <w:p>
+            <w:pPr>
+              <w:jc w:val="center"/>
+              <w:rPr>
+                <w:lang w:val="id-ID"/>
+              </w:rPr>
+            </w:pPr>
+            <w:r>
+              <w:rPr>
+                <w:lang w:val="id-ID"/>
+              </w:rPr>
+              <w:t>8</w:t>
+            </w:r>
+          </w:p>
+        </w:tc>
+      </w:tr>
+      <w:tr>
+        <w:tc>
+          <w:tcPr>
+            <w:tcW w:w="663" w:type="dxa"/>
+            <w:tcBorders>
+              <w:top w:val="single" w:sz="4" w:space="0" w:color="auto"/>
+              <w:left w:val="single" w:sz="4" w:space="0" w:color="auto"/>
+              <w:bottom w:val="single" w:sz="4" w:space="0" w:color="auto"/>
+              <w:right w:val="single" w:sz="4" w:space="0" w:color="auto"/>
+            </w:tcBorders>
+            <w:hideMark/>
+          </w:tcPr>
+          <w:p>
+            <w:pPr>
+              <w:rPr>
+                <w:lang w:val="id-ID"/>
+              </w:rPr>
+            </w:pPr>
+            <w:r>
+              <w:rPr>
+                <w:lang w:val="id-ID"/>
+              </w:rPr>
+              <w:t>5555</w:t>
+            </w:r>
+          </w:p>
+        </w:tc>
+        <w:tc>
+          <w:tcPr>
+            <w:tcW w:w="0" w:type="auto"/>
+            <w:gridSpan w:val="2"/>
+            <w:vMerge/>
+            <w:tcBorders>
+              <w:top w:val="single" w:sz="4" w:space="0" w:color="auto"/>
+              <w:left w:val="single" w:sz="4" w:space="0" w:color="auto"/>
+              <w:bottom w:val="single" w:sz="4" w:space="0" w:color="auto"/>
+              <w:right w:val="single" w:sz="4" w:space="0" w:color="auto"/>
+            </w:tcBorders>
+            <w:vAlign w:val="center"/>
+            <w:hideMark/>
+          </w:tcPr>
+          <w:p>
+            <w:pPr>
+              <w:rPr>
+                <w:lang w:val="id-ID"/>
+              </w:rPr>
+            </w:pPr>
+          </w:p>
+        </w:tc>
+        <w:tc>
+          <w:tcPr>
+            <w:tcW w:w="1181" w:type="dxa"/>
+            <w:tcBorders>
+              <w:top w:val="single" w:sz="4" w:space="0" w:color="auto"/>
+              <w:left w:val="single" w:sz="4" w:space="0" w:color="auto"/>
+              <w:bottom w:val="single" w:sz="4" w:space="0" w:color="auto"/>
+              <w:right w:val="single" w:sz="4" w:space="0" w:color="auto"/>
+            </w:tcBorders>
+            <w:hideMark/>
+          </w:tcPr>
+          <w:p>
+            <w:pPr>
+              <w:rPr>
+                <w:lang w:val="id-ID"/>
+              </w:rPr>
+            </w:pPr>
+            <w:r>
+              <w:rPr>
+                <w:lang w:val="id-ID"/>
+              </w:rPr>
+              <w:t>Pendengar Musik</w:t>
+            </w:r>
+          </w:p>
+        </w:tc>
+        <w:tc>
+          <w:tcPr>
+            <w:tcW w:w="2093" w:type="dxa"/>
+            <w:tcBorders>
+              <w:top w:val="single" w:sz="4" w:space="0" w:color="auto"/>
+              <w:left w:val="single" w:sz="4" w:space="0" w:color="auto"/>
+              <w:bottom w:val="single" w:sz="4" w:space="0" w:color="auto"/>
+              <w:right w:val="single" w:sz="4" w:space="0" w:color="auto"/>
+            </w:tcBorders>
+            <w:hideMark/>
+          </w:tcPr>
+          <w:p>
+            <w:pPr>
+              <w:rPr>
+                <w:lang w:val="id-ID"/>
+              </w:rPr>
+            </w:pPr>
+            <w:r>
+              <w:rPr>
+                <w:lang w:val="id-ID"/>
+              </w:rPr>
+              <w:t>Dapat Melakukan logout akun</w:t>
+            </w:r>
+          </w:p>
+        </w:tc>
+        <w:tc>
+          <w:tcPr>
+            <w:tcW w:w="3272" w:type="dxa"/>
+            <w:tcBorders>
+              <w:top w:val="single" w:sz="4" w:space="0" w:color="auto"/>
+              <w:left w:val="single" w:sz="4" w:space="0" w:color="auto"/>
+              <w:bottom w:val="single" w:sz="4" w:space="0" w:color="auto"/>
+              <w:right w:val="single" w:sz="4" w:space="0" w:color="auto"/>
+            </w:tcBorders>
+            <w:hideMark/>
+          </w:tcPr>
+          <w:p>
+            <w:pPr>
+              <w:rPr>
+                <w:lang w:val="id-ID"/>
+              </w:rPr>
+            </w:pPr>
+            <w:r>
+              <w:rPr>
+                <w:lang w:val="id-ID"/>
+              </w:rPr>
+              <w:t xml:space="preserve">Saya dapat melakukan logout akun saya </w:t>
+            </w:r>
+          </w:p>
+        </w:tc>
+        <w:tc>
+          <w:tcPr>
+            <w:tcW w:w="1200" w:type="dxa"/>
+            <w:tcBorders>
+              <w:top w:val="single" w:sz="4" w:space="0" w:color="auto"/>
+              <w:left w:val="single" w:sz="4" w:space="0" w:color="auto"/>
+              <w:bottom w:val="single" w:sz="4" w:space="0" w:color="auto"/>
+              <w:right w:val="single" w:sz="4" w:space="0" w:color="auto"/>
+            </w:tcBorders>
+            <w:shd w:val="clear" w:color="auto" w:fill="FFC000"/>
+          </w:tcPr>
+          <w:p>
+            <w:pPr>
+              <w:jc w:val="center"/>
+              <w:rPr>
+                <w:lang w:val="id-ID"/>
+              </w:rPr>
+            </w:pPr>
+          </w:p>
+          <w:p>
+            <w:pPr>
+              <w:jc w:val="center"/>
+              <w:rPr>
+                <w:lang w:val="id-ID"/>
+              </w:rPr>
+            </w:pPr>
+            <w:r>
+              <w:rPr>
+                <w:lang w:val="id-ID"/>
+              </w:rPr>
+              <w:t>MEDIUM</w:t>
+            </w:r>
+          </w:p>
+          <w:p>
+            <w:pPr>
+              <w:jc w:val="center"/>
+              <w:rPr>
+                <w:lang w:val="id-ID"/>
+              </w:rPr>
+            </w:pPr>
+          </w:p>
+        </w:tc>
+        <w:tc>
+          <w:tcPr>
+            <w:tcW w:w="1171" w:type="dxa"/>
+            <w:tcBorders>
+              <w:top w:val="single" w:sz="4" w:space="0" w:color="auto"/>
+              <w:left w:val="single" w:sz="4" w:space="0" w:color="auto"/>
+              <w:bottom w:val="single" w:sz="4" w:space="0" w:color="auto"/>
+              <w:right w:val="single" w:sz="4" w:space="0" w:color="auto"/>
+            </w:tcBorders>
+            <w:hideMark/>
+          </w:tcPr>
+          <w:p>
+            <w:pPr>
+              <w:jc w:val="center"/>
+              <w:rPr>
+                <w:lang w:val="id-ID"/>
+              </w:rPr>
+            </w:pPr>
+            <w:r>
+              <w:rPr>
+                <w:lang w:val="id-ID"/>
+              </w:rPr>
+              <w:t>8</w:t>
+            </w:r>
+          </w:p>
+        </w:tc>
+      </w:tr>
+      <w:tr>
+        <w:tc>
+          <w:tcPr>
+            <w:tcW w:w="1510" w:type="dxa"/>
+            <w:gridSpan w:val="2"/>
+            <w:tcBorders>
+              <w:top w:val="single" w:sz="4" w:space="0" w:color="auto"/>
+              <w:left w:val="single" w:sz="4" w:space="0" w:color="auto"/>
+              <w:bottom w:val="single" w:sz="4" w:space="0" w:color="auto"/>
+              <w:right w:val="single" w:sz="4" w:space="0" w:color="auto"/>
+            </w:tcBorders>
+            <w:shd w:val="clear" w:color="auto" w:fill="BFBFBF" w:themeFill="background1" w:themeFillShade="BF"/>
+          </w:tcPr>
+          <w:p>
+            <w:pPr>
+              <w:jc w:val="center"/>
+              <w:rPr>
+                <w:lang w:val="id-ID"/>
+              </w:rPr>
+            </w:pPr>
+          </w:p>
+        </w:tc>
+        <w:tc>
+          <w:tcPr>
+            <w:tcW w:w="8418" w:type="dxa"/>
+            <w:gridSpan w:val="5"/>
+            <w:tcBorders>
+              <w:top w:val="single" w:sz="4" w:space="0" w:color="auto"/>
+              <w:left w:val="single" w:sz="4" w:space="0" w:color="auto"/>
+              <w:bottom w:val="single" w:sz="4" w:space="0" w:color="auto"/>
+              <w:right w:val="single" w:sz="4" w:space="0" w:color="auto"/>
+            </w:tcBorders>
+            <w:shd w:val="clear" w:color="auto" w:fill="BFBFBF" w:themeFill="background1" w:themeFillShade="BF"/>
+            <w:hideMark/>
+          </w:tcPr>
+          <w:p>
+            <w:pPr>
+              <w:jc w:val="center"/>
+              <w:rPr>
+                <w:lang w:val="id-ID"/>
+              </w:rPr>
+            </w:pPr>
+            <w:r>
+              <w:rPr>
+                <w:lang w:val="id-ID"/>
+              </w:rPr>
+              <w:t>TOTAL</w:t>
+            </w:r>
+          </w:p>
+        </w:tc>
+        <w:tc>
+          <w:tcPr>
+            <w:tcW w:w="1171" w:type="dxa"/>
+            <w:tcBorders>
+              <w:top w:val="single" w:sz="4" w:space="0" w:color="auto"/>
+              <w:left w:val="single" w:sz="4" w:space="0" w:color="auto"/>
+              <w:bottom w:val="single" w:sz="4" w:space="0" w:color="auto"/>
+              <w:right w:val="single" w:sz="4" w:space="0" w:color="auto"/>
+            </w:tcBorders>
+            <w:shd w:val="clear" w:color="auto" w:fill="BFBFBF" w:themeFill="background1" w:themeFillShade="BF"/>
+            <w:hideMark/>
+          </w:tcPr>
+          <w:p>
+            <w:pPr>
+              <w:jc w:val="center"/>
+              <w:rPr>
+                <w:lang w:val="id-ID"/>
+              </w:rPr>
+            </w:pPr>
+            <w:r>
+              <w:rPr>
+                <w:lang w:val="id-ID"/>
+              </w:rPr>
+              <w:t>108</w:t>
+            </w:r>
+          </w:p>
+        </w:tc>
+      </w:tr>
+    </w:tbl>
+    <w:p/>
+    <w:p/>
+    <w:p/>
     <w:sectPr>
       <w:pgSz w:w="12240" w:h="15840"/>
       <w:pgMar w:top="1440" w:right="1440" w:bottom="1440" w:left="1440" w:header="720" w:footer="720" w:gutter="0"/>
@@ -3192,6 +6381,32 @@
       </w:tblBorders>
     </w:tblPr>
   </w:style>
+  <w:style w:type="table" w:customStyle="1" w:styleId="TableGrid1">
+    <w:name w:val="Table Grid1"/>
+    <w:basedOn w:val="TableNormal"/>
+    <w:next w:val="TableGrid"/>
+    <w:uiPriority w:val="39"/>
+    <w:rsid w:val="009E467D"/>
+    <w:pPr>
+      <w:spacing w:after="0" w:line="240" w:lineRule="auto"/>
+    </w:pPr>
+    <w:rPr>
+      <w:rFonts w:ascii="Calibri" w:eastAsia="Calibri" w:hAnsi="Calibri" w:cs="Times New Roman"/>
+      <w:kern w:val="0"/>
+      <w14:ligatures w14:val="none"/>
+    </w:rPr>
+    <w:tblPr>
+      <w:tblInd w:w="0" w:type="nil"/>
+      <w:tblBorders>
+        <w:top w:val="single" w:sz="4" w:space="0" w:color="auto"/>
+        <w:left w:val="single" w:sz="4" w:space="0" w:color="auto"/>
+        <w:bottom w:val="single" w:sz="4" w:space="0" w:color="auto"/>
+        <w:right w:val="single" w:sz="4" w:space="0" w:color="auto"/>
+        <w:insideH w:val="single" w:sz="4" w:space="0" w:color="auto"/>
+        <w:insideV w:val="single" w:sz="4" w:space="0" w:color="auto"/>
+      </w:tblBorders>
+    </w:tblPr>
+  </w:style>
 </w:styles>
 </file>
 

</xml_diff>

<commit_message>
Menambahkan table sprint planning tugas UAS
</commit_message>
<xml_diff>
--- a/LolKocakWKWK_Tugas2.docx
+++ b/LolKocakWKWK_Tugas2.docx
@@ -5805,7 +5805,1636 @@
       </w:tr>
     </w:tbl>
     <w:p/>
-    <w:p/>
+    <w:p>
+      <w:pPr>
+        <w:rPr>
+          <w:lang w:val="id-ID"/>
+        </w:rPr>
+      </w:pPr>
+      <w:r>
+        <w:rPr>
+          <w:lang w:val="id-ID"/>
+        </w:rPr>
+        <w:t>Table Sprint Planning</w:t>
+      </w:r>
+    </w:p>
+    <w:tbl>
+      <w:tblPr>
+        <w:tblStyle w:val="TableGrid"/>
+        <w:tblW w:w="9634" w:type="dxa"/>
+        <w:tblLook w:val="04A0" w:firstRow="1" w:lastRow="0" w:firstColumn="1" w:lastColumn="0" w:noHBand="0" w:noVBand="1"/>
+      </w:tblPr>
+      <w:tblGrid>
+        <w:gridCol w:w="663"/>
+        <w:gridCol w:w="8971"/>
+      </w:tblGrid>
+      <w:tr>
+        <w:tc>
+          <w:tcPr>
+            <w:tcW w:w="9634" w:type="dxa"/>
+            <w:gridSpan w:val="2"/>
+            <w:shd w:val="clear" w:color="auto" w:fill="000000" w:themeFill="text1"/>
+          </w:tcPr>
+          <w:p>
+            <w:pPr>
+              <w:rPr>
+                <w:noProof/>
+                <w:lang w:val="id-ID"/>
+              </w:rPr>
+            </w:pPr>
+            <w:r>
+              <w:rPr>
+                <w:noProof/>
+                <w:lang w:val="id-ID"/>
+              </w:rPr>
+              <w:t>Sprint Planning</w:t>
+            </w:r>
+          </w:p>
+        </w:tc>
+      </w:tr>
+      <w:tr>
+        <w:tc>
+          <w:tcPr>
+            <w:tcW w:w="9634" w:type="dxa"/>
+            <w:gridSpan w:val="2"/>
+            <w:shd w:val="clear" w:color="auto" w:fill="BFBFBF" w:themeFill="background1" w:themeFillShade="BF"/>
+          </w:tcPr>
+          <w:p>
+            <w:pPr>
+              <w:rPr>
+                <w:lang w:val="id-ID"/>
+              </w:rPr>
+            </w:pPr>
+            <w:r>
+              <w:rPr>
+                <w:noProof/>
+                <w:lang w:val="id-ID"/>
+              </w:rPr>
+              <w:t>Sprint 1</w:t>
+            </w:r>
+          </w:p>
+        </w:tc>
+      </w:tr>
+      <w:tr>
+        <w:tc>
+          <w:tcPr>
+            <w:tcW w:w="663" w:type="dxa"/>
+          </w:tcPr>
+          <w:p>
+            <w:pPr>
+              <w:jc w:val="center"/>
+              <w:rPr>
+                <w:lang w:val="id-ID"/>
+              </w:rPr>
+            </w:pPr>
+            <w:r>
+              <w:rPr>
+                <w:lang w:val="id-ID"/>
+              </w:rPr>
+              <w:t>NO</w:t>
+            </w:r>
+          </w:p>
+        </w:tc>
+        <w:tc>
+          <w:tcPr>
+            <w:tcW w:w="8971" w:type="dxa"/>
+            <w:shd w:val="clear" w:color="auto" w:fill="auto"/>
+          </w:tcPr>
+          <w:p>
+            <w:pPr>
+              <w:rPr>
+                <w:lang w:val="id-ID"/>
+              </w:rPr>
+            </w:pPr>
+            <w:r>
+              <w:rPr>
+                <w:noProof/>
+                <w:lang w:val="id-ID"/>
+              </w:rPr>
+              <w:t>Sprint Goals</w:t>
+            </w:r>
+          </w:p>
+        </w:tc>
+      </w:tr>
+      <w:tr>
+        <w:tc>
+          <w:tcPr>
+            <w:tcW w:w="663" w:type="dxa"/>
+          </w:tcPr>
+          <w:p>
+            <w:pPr>
+              <w:jc w:val="center"/>
+              <w:rPr>
+                <w:lang w:val="id-ID"/>
+              </w:rPr>
+            </w:pPr>
+            <w:r>
+              <w:rPr>
+                <w:lang w:val="id-ID"/>
+              </w:rPr>
+              <w:t>1</w:t>
+            </w:r>
+          </w:p>
+        </w:tc>
+        <w:tc>
+          <w:tcPr>
+            <w:tcW w:w="8971" w:type="dxa"/>
+          </w:tcPr>
+          <w:p>
+            <w:pPr>
+              <w:rPr>
+                <w:lang w:val="id-ID"/>
+              </w:rPr>
+            </w:pPr>
+            <w:r>
+              <w:rPr>
+                <w:noProof/>
+                <w:lang w:val="id-ID"/>
+              </w:rPr>
+              <w:t xml:space="preserve">Pendengar musik </w:t>
+            </w:r>
+            <w:r>
+              <w:rPr>
+                <w:noProof/>
+                <w:lang w:val="id-ID"/>
+              </w:rPr>
+              <w:t>dapat</w:t>
+            </w:r>
+            <w:r>
+              <w:rPr>
+                <w:noProof/>
+                <w:lang w:val="id-ID"/>
+              </w:rPr>
+              <w:t xml:space="preserve"> melakukan pendaftaran akun</w:t>
+            </w:r>
+          </w:p>
+        </w:tc>
+      </w:tr>
+      <w:tr>
+        <w:tc>
+          <w:tcPr>
+            <w:tcW w:w="663" w:type="dxa"/>
+          </w:tcPr>
+          <w:p>
+            <w:pPr>
+              <w:jc w:val="center"/>
+              <w:rPr>
+                <w:lang w:val="id-ID"/>
+              </w:rPr>
+            </w:pPr>
+            <w:r>
+              <w:rPr>
+                <w:lang w:val="id-ID"/>
+              </w:rPr>
+              <w:t>2</w:t>
+            </w:r>
+          </w:p>
+        </w:tc>
+        <w:tc>
+          <w:tcPr>
+            <w:tcW w:w="8971" w:type="dxa"/>
+          </w:tcPr>
+          <w:p>
+            <w:pPr>
+              <w:rPr>
+                <w:lang w:val="id-ID"/>
+              </w:rPr>
+            </w:pPr>
+            <w:r>
+              <w:rPr>
+                <w:noProof/>
+                <w:lang w:val="id-ID"/>
+              </w:rPr>
+              <w:t xml:space="preserve">Pendengar musik </w:t>
+            </w:r>
+            <w:r>
+              <w:rPr>
+                <w:noProof/>
+                <w:lang w:val="id-ID"/>
+              </w:rPr>
+              <w:t>dapat</w:t>
+            </w:r>
+            <w:r>
+              <w:rPr>
+                <w:noProof/>
+                <w:lang w:val="id-ID"/>
+              </w:rPr>
+              <w:t xml:space="preserve"> melakukan login setelah melakukan register</w:t>
+            </w:r>
+          </w:p>
+        </w:tc>
+      </w:tr>
+      <w:tr>
+        <w:tc>
+          <w:tcPr>
+            <w:tcW w:w="663" w:type="dxa"/>
+          </w:tcPr>
+          <w:p>
+            <w:pPr>
+              <w:jc w:val="center"/>
+              <w:rPr>
+                <w:lang w:val="id-ID"/>
+              </w:rPr>
+            </w:pPr>
+            <w:r>
+              <w:rPr>
+                <w:lang w:val="id-ID"/>
+              </w:rPr>
+              <w:t>3</w:t>
+            </w:r>
+          </w:p>
+        </w:tc>
+        <w:tc>
+          <w:tcPr>
+            <w:tcW w:w="8971" w:type="dxa"/>
+          </w:tcPr>
+          <w:p>
+            <w:pPr>
+              <w:rPr>
+                <w:lang w:val="id-ID"/>
+              </w:rPr>
+            </w:pPr>
+            <w:r>
+              <w:rPr>
+                <w:noProof/>
+                <w:lang w:val="id-ID"/>
+              </w:rPr>
+              <w:t>Pendengar musik dapat melihat beberapa rekomendasi musik</w:t>
+            </w:r>
+          </w:p>
+        </w:tc>
+      </w:tr>
+      <w:tr>
+        <w:tc>
+          <w:tcPr>
+            <w:tcW w:w="663" w:type="dxa"/>
+          </w:tcPr>
+          <w:p>
+            <w:pPr>
+              <w:jc w:val="center"/>
+              <w:rPr>
+                <w:lang w:val="id-ID"/>
+              </w:rPr>
+            </w:pPr>
+            <w:r>
+              <w:rPr>
+                <w:lang w:val="id-ID"/>
+              </w:rPr>
+              <w:t>4</w:t>
+            </w:r>
+          </w:p>
+        </w:tc>
+        <w:tc>
+          <w:tcPr>
+            <w:tcW w:w="8971" w:type="dxa"/>
+          </w:tcPr>
+          <w:p>
+            <w:pPr>
+              <w:rPr>
+                <w:lang w:val="id-ID"/>
+              </w:rPr>
+            </w:pPr>
+            <w:r>
+              <w:rPr>
+                <w:noProof/>
+                <w:lang w:val="id-ID"/>
+              </w:rPr>
+              <w:t>Pendengar musik dapat melakukan pencarian musik</w:t>
+            </w:r>
+          </w:p>
+        </w:tc>
+      </w:tr>
+      <w:tr>
+        <w:tc>
+          <w:tcPr>
+            <w:tcW w:w="663" w:type="dxa"/>
+          </w:tcPr>
+          <w:p>
+            <w:pPr>
+              <w:jc w:val="center"/>
+              <w:rPr>
+                <w:lang w:val="id-ID"/>
+              </w:rPr>
+            </w:pPr>
+            <w:r>
+              <w:rPr>
+                <w:lang w:val="id-ID"/>
+              </w:rPr>
+              <w:t>5</w:t>
+            </w:r>
+          </w:p>
+        </w:tc>
+        <w:tc>
+          <w:tcPr>
+            <w:tcW w:w="8971" w:type="dxa"/>
+          </w:tcPr>
+          <w:p>
+            <w:pPr>
+              <w:rPr>
+                <w:lang w:val="id-ID"/>
+              </w:rPr>
+            </w:pPr>
+            <w:r>
+              <w:rPr>
+                <w:noProof/>
+                <w:lang w:val="id-ID"/>
+              </w:rPr>
+              <w:t>Pendengar musik dapat melihat topchart yang berisi musik-musik yang popular</w:t>
+            </w:r>
+          </w:p>
+        </w:tc>
+      </w:tr>
+      <w:tr>
+        <w:tc>
+          <w:tcPr>
+            <w:tcW w:w="663" w:type="dxa"/>
+          </w:tcPr>
+          <w:p>
+            <w:pPr>
+              <w:jc w:val="center"/>
+              <w:rPr>
+                <w:lang w:val="id-ID"/>
+              </w:rPr>
+            </w:pPr>
+            <w:r>
+              <w:rPr>
+                <w:lang w:val="id-ID"/>
+              </w:rPr>
+              <w:t>6</w:t>
+            </w:r>
+          </w:p>
+        </w:tc>
+        <w:tc>
+          <w:tcPr>
+            <w:tcW w:w="8971" w:type="dxa"/>
+          </w:tcPr>
+          <w:p>
+            <w:pPr>
+              <w:rPr>
+                <w:lang w:val="id-ID"/>
+              </w:rPr>
+            </w:pPr>
+            <w:r>
+              <w:rPr>
+                <w:noProof/>
+                <w:lang w:val="id-ID"/>
+              </w:rPr>
+              <w:t>Pendengar musik ingin jika musik di klik maka musik akan berpindah ke halaman yang lebih detail</w:t>
+            </w:r>
+          </w:p>
+        </w:tc>
+      </w:tr>
+      <w:tr>
+        <w:tc>
+          <w:tcPr>
+            <w:tcW w:w="663" w:type="dxa"/>
+          </w:tcPr>
+          <w:p>
+            <w:pPr>
+              <w:jc w:val="center"/>
+              <w:rPr>
+                <w:lang w:val="id-ID"/>
+              </w:rPr>
+            </w:pPr>
+            <w:r>
+              <w:rPr>
+                <w:lang w:val="id-ID"/>
+              </w:rPr>
+              <w:t>7</w:t>
+            </w:r>
+          </w:p>
+        </w:tc>
+        <w:tc>
+          <w:tcPr>
+            <w:tcW w:w="8971" w:type="dxa"/>
+          </w:tcPr>
+          <w:p>
+            <w:pPr>
+              <w:rPr>
+                <w:noProof/>
+                <w:lang w:val="id-ID"/>
+              </w:rPr>
+            </w:pPr>
+            <w:r>
+              <w:rPr>
+                <w:noProof/>
+                <w:lang w:val="id-ID"/>
+              </w:rPr>
+              <w:t>Pendengar musik ingin bisa melakukan play musik agar musik bisa di dengarkan</w:t>
+            </w:r>
+          </w:p>
+        </w:tc>
+      </w:tr>
+      <w:tr>
+        <w:tc>
+          <w:tcPr>
+            <w:tcW w:w="663" w:type="dxa"/>
+          </w:tcPr>
+          <w:p>
+            <w:pPr>
+              <w:jc w:val="center"/>
+              <w:rPr>
+                <w:lang w:val="id-ID"/>
+              </w:rPr>
+            </w:pPr>
+            <w:r>
+              <w:rPr>
+                <w:lang w:val="id-ID"/>
+              </w:rPr>
+              <w:t>8</w:t>
+            </w:r>
+          </w:p>
+        </w:tc>
+        <w:tc>
+          <w:tcPr>
+            <w:tcW w:w="8971" w:type="dxa"/>
+          </w:tcPr>
+          <w:p>
+            <w:pPr>
+              <w:rPr>
+                <w:noProof/>
+                <w:lang w:val="id-ID"/>
+              </w:rPr>
+            </w:pPr>
+            <w:r>
+              <w:rPr>
+                <w:noProof/>
+                <w:lang w:val="id-ID"/>
+              </w:rPr>
+              <w:t>Pendengar musik ingin bisa melakukan pause musik agar musik dapat berhenti</w:t>
+            </w:r>
+          </w:p>
+        </w:tc>
+      </w:tr>
+      <w:tr>
+        <w:tc>
+          <w:tcPr>
+            <w:tcW w:w="9634" w:type="dxa"/>
+            <w:gridSpan w:val="2"/>
+            <w:shd w:val="clear" w:color="auto" w:fill="BFBFBF" w:themeFill="background1" w:themeFillShade="BF"/>
+          </w:tcPr>
+          <w:p>
+            <w:pPr>
+              <w:rPr>
+                <w:noProof/>
+                <w:lang w:val="id-ID"/>
+              </w:rPr>
+            </w:pPr>
+            <w:r>
+              <w:rPr>
+                <w:noProof/>
+                <w:lang w:val="id-ID"/>
+              </w:rPr>
+              <w:t>Sprint Backlog</w:t>
+            </w:r>
+          </w:p>
+        </w:tc>
+      </w:tr>
+      <w:tr>
+        <w:tc>
+          <w:tcPr>
+            <w:tcW w:w="663" w:type="dxa"/>
+          </w:tcPr>
+          <w:p>
+            <w:pPr>
+              <w:jc w:val="center"/>
+              <w:rPr>
+                <w:lang w:val="id-ID"/>
+              </w:rPr>
+            </w:pPr>
+            <w:r>
+              <w:rPr>
+                <w:lang w:val="id-ID"/>
+              </w:rPr>
+              <w:t>ID</w:t>
+            </w:r>
+          </w:p>
+        </w:tc>
+        <w:tc>
+          <w:tcPr>
+            <w:tcW w:w="8971" w:type="dxa"/>
+          </w:tcPr>
+          <w:p>
+            <w:pPr>
+              <w:rPr>
+                <w:lang w:val="id-ID"/>
+              </w:rPr>
+            </w:pPr>
+            <w:r>
+              <w:rPr>
+                <w:lang w:val="id-ID"/>
+              </w:rPr>
+              <w:t>Backlog Items</w:t>
+            </w:r>
+          </w:p>
+        </w:tc>
+      </w:tr>
+      <w:tr>
+        <w:tc>
+          <w:tcPr>
+            <w:tcW w:w="663" w:type="dxa"/>
+          </w:tcPr>
+          <w:p>
+            <w:pPr>
+              <w:rPr>
+                <w:lang w:val="id-ID"/>
+              </w:rPr>
+            </w:pPr>
+            <w:r>
+              <w:rPr>
+                <w:lang w:val="id-ID"/>
+              </w:rPr>
+              <w:t>111</w:t>
+            </w:r>
+          </w:p>
+        </w:tc>
+        <w:tc>
+          <w:tcPr>
+            <w:tcW w:w="8971" w:type="dxa"/>
+          </w:tcPr>
+          <w:p>
+            <w:pPr>
+              <w:rPr>
+                <w:lang w:val="id-ID"/>
+              </w:rPr>
+            </w:pPr>
+            <w:r>
+              <w:rPr>
+                <w:noProof/>
+              </w:rPr>
+              <w:t>(3) Sebagai pendengar musik saya ingin bisa mendaftarkan akun agar akun saya tidak hilang</w:t>
+            </w:r>
+          </w:p>
+        </w:tc>
+      </w:tr>
+      <w:tr>
+        <w:tc>
+          <w:tcPr>
+            <w:tcW w:w="663" w:type="dxa"/>
+          </w:tcPr>
+          <w:p>
+            <w:pPr>
+              <w:rPr>
+                <w:lang w:val="id-ID"/>
+              </w:rPr>
+            </w:pPr>
+            <w:r>
+              <w:rPr>
+                <w:lang w:val="id-ID"/>
+              </w:rPr>
+              <w:t>222</w:t>
+            </w:r>
+          </w:p>
+        </w:tc>
+        <w:tc>
+          <w:tcPr>
+            <w:tcW w:w="8971" w:type="dxa"/>
+          </w:tcPr>
+          <w:p>
+            <w:pPr>
+              <w:rPr>
+                <w:lang w:val="id-ID"/>
+              </w:rPr>
+            </w:pPr>
+            <w:r>
+              <w:rPr>
+                <w:noProof/>
+              </w:rPr>
+              <w:t>(3) Sebagai pendengar musik saya ingin bisa melakukan login akun setelah melakukan register</w:t>
+            </w:r>
+          </w:p>
+        </w:tc>
+      </w:tr>
+      <w:tr>
+        <w:tc>
+          <w:tcPr>
+            <w:tcW w:w="663" w:type="dxa"/>
+          </w:tcPr>
+          <w:p>
+            <w:pPr>
+              <w:rPr>
+                <w:lang w:val="id-ID"/>
+              </w:rPr>
+            </w:pPr>
+            <w:r>
+              <w:rPr>
+                <w:lang w:val="id-ID"/>
+              </w:rPr>
+              <w:t>333</w:t>
+            </w:r>
+          </w:p>
+        </w:tc>
+        <w:tc>
+          <w:tcPr>
+            <w:tcW w:w="8971" w:type="dxa"/>
+          </w:tcPr>
+          <w:p>
+            <w:pPr>
+              <w:rPr>
+                <w:lang w:val="id-ID"/>
+              </w:rPr>
+            </w:pPr>
+            <w:r>
+              <w:rPr>
+                <w:noProof/>
+              </w:rPr>
+              <w:t>(5) Sebagai pendengar musik saya ingin dibagian homepage terdapat fitur rekomendasi musik</w:t>
+            </w:r>
+          </w:p>
+        </w:tc>
+      </w:tr>
+      <w:tr>
+        <w:tc>
+          <w:tcPr>
+            <w:tcW w:w="663" w:type="dxa"/>
+          </w:tcPr>
+          <w:p>
+            <w:pPr>
+              <w:rPr>
+                <w:lang w:val="id-ID"/>
+              </w:rPr>
+            </w:pPr>
+            <w:r>
+              <w:rPr>
+                <w:lang w:val="id-ID"/>
+              </w:rPr>
+              <w:t>444</w:t>
+            </w:r>
+          </w:p>
+        </w:tc>
+        <w:tc>
+          <w:tcPr>
+            <w:tcW w:w="8971" w:type="dxa"/>
+          </w:tcPr>
+          <w:p>
+            <w:pPr>
+              <w:rPr>
+                <w:lang w:val="id-ID"/>
+              </w:rPr>
+            </w:pPr>
+            <w:r>
+              <w:rPr>
+                <w:noProof/>
+              </w:rPr>
+              <w:t>(13) Sebagai pendengar musik saya ingin dapat melakukan pencarian musik</w:t>
+            </w:r>
+          </w:p>
+        </w:tc>
+      </w:tr>
+      <w:tr>
+        <w:tc>
+          <w:tcPr>
+            <w:tcW w:w="663" w:type="dxa"/>
+          </w:tcPr>
+          <w:p>
+            <w:pPr>
+              <w:rPr>
+                <w:lang w:val="id-ID"/>
+              </w:rPr>
+            </w:pPr>
+            <w:r>
+              <w:rPr>
+                <w:lang w:val="id-ID"/>
+              </w:rPr>
+              <w:t>555</w:t>
+            </w:r>
+          </w:p>
+        </w:tc>
+        <w:tc>
+          <w:tcPr>
+            <w:tcW w:w="8971" w:type="dxa"/>
+          </w:tcPr>
+          <w:p>
+            <w:pPr>
+              <w:rPr>
+                <w:lang w:val="id-ID"/>
+              </w:rPr>
+            </w:pPr>
+            <w:r>
+              <w:rPr>
+                <w:noProof/>
+              </w:rPr>
+              <w:t>(5) Sebagai pendengar musik saya ingin di bagian hompage terdapat topchart yang berisi musik-musik yang sedang popular</w:t>
+            </w:r>
+          </w:p>
+        </w:tc>
+      </w:tr>
+      <w:tr>
+        <w:tc>
+          <w:tcPr>
+            <w:tcW w:w="663" w:type="dxa"/>
+          </w:tcPr>
+          <w:p>
+            <w:pPr>
+              <w:rPr>
+                <w:lang w:val="id-ID"/>
+              </w:rPr>
+            </w:pPr>
+            <w:r>
+              <w:rPr>
+                <w:lang w:val="id-ID"/>
+              </w:rPr>
+              <w:t>666</w:t>
+            </w:r>
+          </w:p>
+        </w:tc>
+        <w:tc>
+          <w:tcPr>
+            <w:tcW w:w="8971" w:type="dxa"/>
+          </w:tcPr>
+          <w:p>
+            <w:pPr>
+              <w:rPr>
+                <w:lang w:val="id-ID"/>
+              </w:rPr>
+            </w:pPr>
+            <w:r>
+              <w:rPr>
+                <w:noProof/>
+              </w:rPr>
+              <w:t>(8) Sebagai pendengar musik saya ingin jika musik di klik maka musik akan berpindah kehalaman musik yang lebih detail</w:t>
+            </w:r>
+          </w:p>
+        </w:tc>
+      </w:tr>
+      <w:tr>
+        <w:tc>
+          <w:tcPr>
+            <w:tcW w:w="663" w:type="dxa"/>
+          </w:tcPr>
+          <w:p>
+            <w:pPr>
+              <w:rPr>
+                <w:lang w:val="id-ID"/>
+              </w:rPr>
+            </w:pPr>
+            <w:r>
+              <w:rPr>
+                <w:lang w:val="id-ID"/>
+              </w:rPr>
+              <w:t>777</w:t>
+            </w:r>
+          </w:p>
+        </w:tc>
+        <w:tc>
+          <w:tcPr>
+            <w:tcW w:w="8971" w:type="dxa"/>
+          </w:tcPr>
+          <w:p>
+            <w:pPr>
+              <w:rPr>
+                <w:lang w:val="id-ID"/>
+              </w:rPr>
+            </w:pPr>
+            <w:r>
+              <w:rPr>
+                <w:noProof/>
+              </w:rPr>
+              <w:t>(</w:t>
+            </w:r>
+            <w:r>
+              <w:rPr>
+                <w:noProof/>
+              </w:rPr>
+              <w:t>13) Sebagai pendengar musik saya ingin bisa melakukan play musik agar musik dapat di dengarkan</w:t>
+            </w:r>
+          </w:p>
+        </w:tc>
+      </w:tr>
+      <w:tr>
+        <w:tc>
+          <w:tcPr>
+            <w:tcW w:w="663" w:type="dxa"/>
+          </w:tcPr>
+          <w:p>
+            <w:pPr>
+              <w:rPr>
+                <w:lang w:val="id-ID"/>
+              </w:rPr>
+            </w:pPr>
+            <w:r>
+              <w:rPr>
+                <w:lang w:val="id-ID"/>
+              </w:rPr>
+              <w:t>888</w:t>
+            </w:r>
+          </w:p>
+        </w:tc>
+        <w:tc>
+          <w:tcPr>
+            <w:tcW w:w="8971" w:type="dxa"/>
+          </w:tcPr>
+          <w:p>
+            <w:pPr>
+              <w:rPr>
+                <w:lang w:val="id-ID"/>
+              </w:rPr>
+            </w:pPr>
+            <w:r>
+              <w:rPr>
+                <w:lang w:val="id-ID"/>
+              </w:rPr>
+              <w:t>(13) Sebagai pendengar musik saya ingin bisa melakukan pause musik agar musik dapat berhenti berputar</w:t>
+            </w:r>
+          </w:p>
+        </w:tc>
+      </w:tr>
+      <w:tr>
+        <w:tc>
+          <w:tcPr>
+            <w:tcW w:w="9634" w:type="dxa"/>
+            <w:gridSpan w:val="2"/>
+            <w:shd w:val="clear" w:color="auto" w:fill="A6A6A6" w:themeFill="background1" w:themeFillShade="A6"/>
+          </w:tcPr>
+          <w:p>
+            <w:pPr>
+              <w:rPr>
+                <w:lang w:val="id-ID"/>
+              </w:rPr>
+            </w:pPr>
+            <w:r>
+              <w:rPr>
+                <w:lang w:val="id-ID"/>
+              </w:rPr>
+              <w:t>Sprint 2</w:t>
+            </w:r>
+          </w:p>
+        </w:tc>
+      </w:tr>
+      <w:tr>
+        <w:tc>
+          <w:tcPr>
+            <w:tcW w:w="663" w:type="dxa"/>
+          </w:tcPr>
+          <w:p>
+            <w:pPr>
+              <w:jc w:val="center"/>
+              <w:rPr>
+                <w:lang w:val="id-ID"/>
+              </w:rPr>
+            </w:pPr>
+            <w:r>
+              <w:rPr>
+                <w:lang w:val="id-ID"/>
+              </w:rPr>
+              <w:t>NO</w:t>
+            </w:r>
+          </w:p>
+        </w:tc>
+        <w:tc>
+          <w:tcPr>
+            <w:tcW w:w="8971" w:type="dxa"/>
+            <w:shd w:val="clear" w:color="auto" w:fill="auto"/>
+          </w:tcPr>
+          <w:p>
+            <w:pPr>
+              <w:rPr>
+                <w:lang w:val="id-ID"/>
+              </w:rPr>
+            </w:pPr>
+            <w:r>
+              <w:rPr>
+                <w:noProof/>
+                <w:lang w:val="id-ID"/>
+              </w:rPr>
+              <w:t>Sprint Goals</w:t>
+            </w:r>
+          </w:p>
+        </w:tc>
+      </w:tr>
+      <w:tr>
+        <w:tc>
+          <w:tcPr>
+            <w:tcW w:w="663" w:type="dxa"/>
+          </w:tcPr>
+          <w:p>
+            <w:pPr>
+              <w:jc w:val="center"/>
+              <w:rPr>
+                <w:lang w:val="id-ID"/>
+              </w:rPr>
+            </w:pPr>
+            <w:r>
+              <w:rPr>
+                <w:lang w:val="id-ID"/>
+              </w:rPr>
+              <w:t>9</w:t>
+            </w:r>
+          </w:p>
+        </w:tc>
+        <w:tc>
+          <w:tcPr>
+            <w:tcW w:w="8971" w:type="dxa"/>
+            <w:shd w:val="clear" w:color="auto" w:fill="auto"/>
+          </w:tcPr>
+          <w:p>
+            <w:pPr>
+              <w:rPr>
+                <w:noProof/>
+                <w:lang w:val="id-ID"/>
+              </w:rPr>
+            </w:pPr>
+            <w:r>
+              <w:rPr>
+                <w:noProof/>
+                <w:lang w:val="id-ID"/>
+              </w:rPr>
+              <w:t>Pendengar musik dapat melihat beberapa menu yang ada di dalam navigation drawer jika navigation drawer di klik</w:t>
+            </w:r>
+          </w:p>
+        </w:tc>
+      </w:tr>
+      <w:tr>
+        <w:tc>
+          <w:tcPr>
+            <w:tcW w:w="663" w:type="dxa"/>
+          </w:tcPr>
+          <w:p>
+            <w:pPr>
+              <w:jc w:val="center"/>
+              <w:rPr>
+                <w:lang w:val="id-ID"/>
+              </w:rPr>
+            </w:pPr>
+            <w:r>
+              <w:rPr>
+                <w:lang w:val="id-ID"/>
+              </w:rPr>
+              <w:t>10</w:t>
+            </w:r>
+          </w:p>
+        </w:tc>
+        <w:tc>
+          <w:tcPr>
+            <w:tcW w:w="8971" w:type="dxa"/>
+            <w:shd w:val="clear" w:color="auto" w:fill="auto"/>
+          </w:tcPr>
+          <w:p>
+            <w:pPr>
+              <w:rPr>
+                <w:noProof/>
+                <w:lang w:val="id-ID"/>
+              </w:rPr>
+            </w:pPr>
+            <w:r>
+              <w:rPr>
+                <w:noProof/>
+                <w:lang w:val="id-ID"/>
+              </w:rPr>
+              <w:t>Pendengar musik d</w:t>
+            </w:r>
+            <w:r>
+              <w:rPr>
+                <w:lang w:val="id-ID"/>
+              </w:rPr>
+              <w:t>apat masuk ke halaman premium jika menu premium di klik</w:t>
+            </w:r>
+          </w:p>
+        </w:tc>
+      </w:tr>
+      <w:tr>
+        <w:tc>
+          <w:tcPr>
+            <w:tcW w:w="663" w:type="dxa"/>
+          </w:tcPr>
+          <w:p>
+            <w:pPr>
+              <w:jc w:val="center"/>
+              <w:rPr>
+                <w:lang w:val="id-ID"/>
+              </w:rPr>
+            </w:pPr>
+            <w:r>
+              <w:rPr>
+                <w:lang w:val="id-ID"/>
+              </w:rPr>
+              <w:t>11</w:t>
+            </w:r>
+          </w:p>
+        </w:tc>
+        <w:tc>
+          <w:tcPr>
+            <w:tcW w:w="8971" w:type="dxa"/>
+            <w:shd w:val="clear" w:color="auto" w:fill="auto"/>
+          </w:tcPr>
+          <w:p>
+            <w:pPr>
+              <w:rPr>
+                <w:noProof/>
+                <w:lang w:val="id-ID"/>
+              </w:rPr>
+            </w:pPr>
+            <w:r>
+              <w:rPr>
+                <w:noProof/>
+                <w:lang w:val="id-ID"/>
+              </w:rPr>
+              <w:t>Pendengar musik d</w:t>
+            </w:r>
+            <w:r>
+              <w:rPr>
+                <w:lang w:val="id-ID"/>
+              </w:rPr>
+              <w:t>apat masuk ke halaman favorite jika menu favorite di klik</w:t>
+            </w:r>
+          </w:p>
+        </w:tc>
+      </w:tr>
+      <w:tr>
+        <w:tc>
+          <w:tcPr>
+            <w:tcW w:w="663" w:type="dxa"/>
+          </w:tcPr>
+          <w:p>
+            <w:pPr>
+              <w:jc w:val="center"/>
+              <w:rPr>
+                <w:lang w:val="id-ID"/>
+              </w:rPr>
+            </w:pPr>
+            <w:r>
+              <w:rPr>
+                <w:lang w:val="id-ID"/>
+              </w:rPr>
+              <w:t>12</w:t>
+            </w:r>
+          </w:p>
+        </w:tc>
+        <w:tc>
+          <w:tcPr>
+            <w:tcW w:w="8971" w:type="dxa"/>
+            <w:shd w:val="clear" w:color="auto" w:fill="auto"/>
+          </w:tcPr>
+          <w:p>
+            <w:pPr>
+              <w:rPr>
+                <w:noProof/>
+                <w:lang w:val="id-ID"/>
+              </w:rPr>
+            </w:pPr>
+            <w:r>
+              <w:rPr>
+                <w:noProof/>
+                <w:lang w:val="id-ID"/>
+              </w:rPr>
+              <w:t>Pendengar musik d</w:t>
+            </w:r>
+            <w:r>
+              <w:rPr>
+                <w:lang w:val="id-ID"/>
+              </w:rPr>
+              <w:t>apat masuk ke halaman setting jika menu setting di klik</w:t>
+            </w:r>
+          </w:p>
+        </w:tc>
+      </w:tr>
+      <w:tr>
+        <w:tc>
+          <w:tcPr>
+            <w:tcW w:w="9634" w:type="dxa"/>
+            <w:gridSpan w:val="2"/>
+            <w:shd w:val="clear" w:color="auto" w:fill="BFBFBF" w:themeFill="background1" w:themeFillShade="BF"/>
+          </w:tcPr>
+          <w:p>
+            <w:pPr>
+              <w:rPr>
+                <w:noProof/>
+                <w:lang w:val="id-ID"/>
+              </w:rPr>
+            </w:pPr>
+            <w:r>
+              <w:rPr>
+                <w:noProof/>
+                <w:lang w:val="id-ID"/>
+              </w:rPr>
+              <w:t>Sprint Backlog</w:t>
+            </w:r>
+          </w:p>
+        </w:tc>
+      </w:tr>
+      <w:tr>
+        <w:tc>
+          <w:tcPr>
+            <w:tcW w:w="663" w:type="dxa"/>
+          </w:tcPr>
+          <w:p>
+            <w:pPr>
+              <w:jc w:val="center"/>
+              <w:rPr>
+                <w:lang w:val="id-ID"/>
+              </w:rPr>
+            </w:pPr>
+            <w:r>
+              <w:rPr>
+                <w:lang w:val="id-ID"/>
+              </w:rPr>
+              <w:t>ID</w:t>
+            </w:r>
+          </w:p>
+        </w:tc>
+        <w:tc>
+          <w:tcPr>
+            <w:tcW w:w="8971" w:type="dxa"/>
+            <w:shd w:val="clear" w:color="auto" w:fill="auto"/>
+          </w:tcPr>
+          <w:p>
+            <w:pPr>
+              <w:rPr>
+                <w:noProof/>
+                <w:lang w:val="id-ID"/>
+              </w:rPr>
+            </w:pPr>
+            <w:r>
+              <w:rPr>
+                <w:noProof/>
+                <w:lang w:val="id-ID"/>
+              </w:rPr>
+              <w:t>Backlog Items</w:t>
+            </w:r>
+          </w:p>
+        </w:tc>
+      </w:tr>
+      <w:tr>
+        <w:tc>
+          <w:tcPr>
+            <w:tcW w:w="663" w:type="dxa"/>
+          </w:tcPr>
+          <w:p>
+            <w:pPr>
+              <w:jc w:val="center"/>
+              <w:rPr>
+                <w:lang w:val="id-ID"/>
+              </w:rPr>
+            </w:pPr>
+            <w:r>
+              <w:rPr>
+                <w:lang w:val="id-ID"/>
+              </w:rPr>
+              <w:t>999</w:t>
+            </w:r>
+          </w:p>
+        </w:tc>
+        <w:tc>
+          <w:tcPr>
+            <w:tcW w:w="8971" w:type="dxa"/>
+            <w:shd w:val="clear" w:color="auto" w:fill="auto"/>
+          </w:tcPr>
+          <w:p>
+            <w:pPr>
+              <w:rPr>
+                <w:noProof/>
+                <w:lang w:val="id-ID"/>
+              </w:rPr>
+            </w:pPr>
+            <w:r>
+              <w:rPr>
+                <w:noProof/>
+                <w:lang w:val="id-ID"/>
+              </w:rPr>
+              <w:t>(5) Sebagai pendengar musik saya ingin di bagian homepage terdapat navigation drawer</w:t>
+            </w:r>
+          </w:p>
+        </w:tc>
+      </w:tr>
+      <w:tr>
+        <w:tc>
+          <w:tcPr>
+            <w:tcW w:w="663" w:type="dxa"/>
+          </w:tcPr>
+          <w:p>
+            <w:pPr>
+              <w:jc w:val="center"/>
+              <w:rPr>
+                <w:lang w:val="id-ID"/>
+              </w:rPr>
+            </w:pPr>
+            <w:r>
+              <w:rPr>
+                <w:lang w:val="id-ID"/>
+              </w:rPr>
+              <w:t>1111</w:t>
+            </w:r>
+          </w:p>
+        </w:tc>
+        <w:tc>
+          <w:tcPr>
+            <w:tcW w:w="8971" w:type="dxa"/>
+            <w:shd w:val="clear" w:color="auto" w:fill="auto"/>
+          </w:tcPr>
+          <w:p>
+            <w:pPr>
+              <w:rPr>
+                <w:noProof/>
+                <w:lang w:val="id-ID"/>
+              </w:rPr>
+            </w:pPr>
+            <w:r>
+              <w:rPr>
+                <w:noProof/>
+                <w:lang w:val="id-ID"/>
+              </w:rPr>
+              <w:t>(8) Sebagai pendengar musik saya ingin terdapat halaman premium untuk musik</w:t>
+            </w:r>
+          </w:p>
+        </w:tc>
+      </w:tr>
+      <w:tr>
+        <w:tc>
+          <w:tcPr>
+            <w:tcW w:w="663" w:type="dxa"/>
+          </w:tcPr>
+          <w:p>
+            <w:pPr>
+              <w:jc w:val="center"/>
+              <w:rPr>
+                <w:lang w:val="id-ID"/>
+              </w:rPr>
+            </w:pPr>
+            <w:r>
+              <w:rPr>
+                <w:lang w:val="id-ID"/>
+              </w:rPr>
+              <w:t>2222</w:t>
+            </w:r>
+          </w:p>
+        </w:tc>
+        <w:tc>
+          <w:tcPr>
+            <w:tcW w:w="8971" w:type="dxa"/>
+            <w:shd w:val="clear" w:color="auto" w:fill="auto"/>
+          </w:tcPr>
+          <w:p>
+            <w:pPr>
+              <w:rPr>
+                <w:noProof/>
+                <w:lang w:val="id-ID"/>
+              </w:rPr>
+            </w:pPr>
+            <w:r>
+              <w:rPr>
+                <w:noProof/>
+                <w:lang w:val="id-ID"/>
+              </w:rPr>
+              <w:t>(8) Sebagai pendengar musik saya ingin terdapat halaman favorite untuk musik</w:t>
+            </w:r>
+          </w:p>
+        </w:tc>
+      </w:tr>
+      <w:tr>
+        <w:tc>
+          <w:tcPr>
+            <w:tcW w:w="663" w:type="dxa"/>
+          </w:tcPr>
+          <w:p>
+            <w:pPr>
+              <w:jc w:val="center"/>
+              <w:rPr>
+                <w:lang w:val="id-ID"/>
+              </w:rPr>
+            </w:pPr>
+            <w:r>
+              <w:rPr>
+                <w:lang w:val="id-ID"/>
+              </w:rPr>
+              <w:t>3333</w:t>
+            </w:r>
+          </w:p>
+        </w:tc>
+        <w:tc>
+          <w:tcPr>
+            <w:tcW w:w="8971" w:type="dxa"/>
+            <w:shd w:val="clear" w:color="auto" w:fill="auto"/>
+          </w:tcPr>
+          <w:p>
+            <w:pPr>
+              <w:rPr>
+                <w:noProof/>
+                <w:lang w:val="id-ID"/>
+              </w:rPr>
+            </w:pPr>
+            <w:r>
+              <w:rPr>
+                <w:noProof/>
+                <w:lang w:val="id-ID"/>
+              </w:rPr>
+              <w:t>(8) Sebagai pendengar musik saya ingin terdapat halaman setting untuk musik</w:t>
+            </w:r>
+          </w:p>
+        </w:tc>
+      </w:tr>
+      <w:tr>
+        <w:tc>
+          <w:tcPr>
+            <w:tcW w:w="9634" w:type="dxa"/>
+            <w:gridSpan w:val="2"/>
+            <w:shd w:val="clear" w:color="auto" w:fill="BFBFBF" w:themeFill="background1" w:themeFillShade="BF"/>
+          </w:tcPr>
+          <w:p>
+            <w:pPr>
+              <w:rPr>
+                <w:noProof/>
+                <w:lang w:val="id-ID"/>
+              </w:rPr>
+            </w:pPr>
+            <w:r>
+              <w:rPr>
+                <w:noProof/>
+                <w:lang w:val="id-ID"/>
+              </w:rPr>
+              <w:t>Sprint 3</w:t>
+            </w:r>
+          </w:p>
+        </w:tc>
+      </w:tr>
+      <w:tr>
+        <w:tc>
+          <w:tcPr>
+            <w:tcW w:w="663" w:type="dxa"/>
+          </w:tcPr>
+          <w:p>
+            <w:pPr>
+              <w:jc w:val="center"/>
+              <w:rPr>
+                <w:lang w:val="id-ID"/>
+              </w:rPr>
+            </w:pPr>
+            <w:r>
+              <w:rPr>
+                <w:lang w:val="id-ID"/>
+              </w:rPr>
+              <w:t>NO</w:t>
+            </w:r>
+          </w:p>
+        </w:tc>
+        <w:tc>
+          <w:tcPr>
+            <w:tcW w:w="8971" w:type="dxa"/>
+            <w:shd w:val="clear" w:color="auto" w:fill="auto"/>
+          </w:tcPr>
+          <w:p>
+            <w:pPr>
+              <w:rPr>
+                <w:noProof/>
+                <w:lang w:val="id-ID"/>
+              </w:rPr>
+            </w:pPr>
+            <w:r>
+              <w:rPr>
+                <w:noProof/>
+                <w:lang w:val="id-ID"/>
+              </w:rPr>
+              <w:t>Sprint Goals</w:t>
+            </w:r>
+          </w:p>
+        </w:tc>
+      </w:tr>
+      <w:tr>
+        <w:tc>
+          <w:tcPr>
+            <w:tcW w:w="663" w:type="dxa"/>
+          </w:tcPr>
+          <w:p>
+            <w:pPr>
+              <w:jc w:val="center"/>
+              <w:rPr>
+                <w:lang w:val="id-ID"/>
+              </w:rPr>
+            </w:pPr>
+            <w:r>
+              <w:rPr>
+                <w:lang w:val="id-ID"/>
+              </w:rPr>
+              <w:t>13</w:t>
+            </w:r>
+          </w:p>
+        </w:tc>
+        <w:tc>
+          <w:tcPr>
+            <w:tcW w:w="8971" w:type="dxa"/>
+            <w:shd w:val="clear" w:color="auto" w:fill="auto"/>
+          </w:tcPr>
+          <w:p>
+            <w:pPr>
+              <w:rPr>
+                <w:noProof/>
+                <w:lang w:val="id-ID"/>
+              </w:rPr>
+            </w:pPr>
+            <w:r>
+              <w:rPr>
+                <w:noProof/>
+                <w:lang w:val="id-ID"/>
+              </w:rPr>
+              <w:t>Pendengar musik d</w:t>
+            </w:r>
+            <w:r>
+              <w:rPr>
+                <w:lang w:val="id-ID"/>
+              </w:rPr>
+              <w:t>apat masuk ke halaman aboutus jika menu aboutus di klik</w:t>
+            </w:r>
+          </w:p>
+        </w:tc>
+      </w:tr>
+      <w:tr>
+        <w:tc>
+          <w:tcPr>
+            <w:tcW w:w="663" w:type="dxa"/>
+          </w:tcPr>
+          <w:p>
+            <w:pPr>
+              <w:jc w:val="center"/>
+              <w:rPr>
+                <w:lang w:val="id-ID"/>
+              </w:rPr>
+            </w:pPr>
+            <w:r>
+              <w:rPr>
+                <w:lang w:val="id-ID"/>
+              </w:rPr>
+              <w:t>14</w:t>
+            </w:r>
+          </w:p>
+        </w:tc>
+        <w:tc>
+          <w:tcPr>
+            <w:tcW w:w="8971" w:type="dxa"/>
+            <w:shd w:val="clear" w:color="auto" w:fill="auto"/>
+          </w:tcPr>
+          <w:p>
+            <w:pPr>
+              <w:rPr>
+                <w:noProof/>
+                <w:lang w:val="id-ID"/>
+              </w:rPr>
+            </w:pPr>
+            <w:r>
+              <w:rPr>
+                <w:noProof/>
+                <w:lang w:val="id-ID"/>
+              </w:rPr>
+              <w:t>Pendengar musik d</w:t>
+            </w:r>
+            <w:r>
+              <w:rPr>
+                <w:lang w:val="id-ID"/>
+              </w:rPr>
+              <w:t>apat Melakukan logout akun</w:t>
+            </w:r>
+          </w:p>
+        </w:tc>
+      </w:tr>
+      <w:tr>
+        <w:tc>
+          <w:tcPr>
+            <w:tcW w:w="9634" w:type="dxa"/>
+            <w:gridSpan w:val="2"/>
+            <w:shd w:val="clear" w:color="auto" w:fill="BFBFBF" w:themeFill="background1" w:themeFillShade="BF"/>
+          </w:tcPr>
+          <w:p>
+            <w:pPr>
+              <w:rPr>
+                <w:noProof/>
+                <w:lang w:val="id-ID"/>
+              </w:rPr>
+            </w:pPr>
+            <w:r>
+              <w:rPr>
+                <w:noProof/>
+                <w:lang w:val="id-ID"/>
+              </w:rPr>
+              <w:t>Sprint Backlog</w:t>
+            </w:r>
+          </w:p>
+        </w:tc>
+      </w:tr>
+      <w:tr>
+        <w:tc>
+          <w:tcPr>
+            <w:tcW w:w="663" w:type="dxa"/>
+          </w:tcPr>
+          <w:p>
+            <w:pPr>
+              <w:jc w:val="center"/>
+              <w:rPr>
+                <w:lang w:val="id-ID"/>
+              </w:rPr>
+            </w:pPr>
+            <w:r>
+              <w:rPr>
+                <w:lang w:val="id-ID"/>
+              </w:rPr>
+              <w:t>ID</w:t>
+            </w:r>
+          </w:p>
+        </w:tc>
+        <w:tc>
+          <w:tcPr>
+            <w:tcW w:w="8971" w:type="dxa"/>
+            <w:shd w:val="clear" w:color="auto" w:fill="auto"/>
+          </w:tcPr>
+          <w:p>
+            <w:pPr>
+              <w:rPr>
+                <w:noProof/>
+                <w:lang w:val="id-ID"/>
+              </w:rPr>
+            </w:pPr>
+            <w:r>
+              <w:rPr>
+                <w:noProof/>
+                <w:lang w:val="id-ID"/>
+              </w:rPr>
+              <w:t>Backlog Items</w:t>
+            </w:r>
+          </w:p>
+        </w:tc>
+      </w:tr>
+      <w:tr>
+        <w:tc>
+          <w:tcPr>
+            <w:tcW w:w="663" w:type="dxa"/>
+          </w:tcPr>
+          <w:p>
+            <w:pPr>
+              <w:jc w:val="center"/>
+              <w:rPr>
+                <w:lang w:val="id-ID"/>
+              </w:rPr>
+            </w:pPr>
+            <w:r>
+              <w:rPr>
+                <w:lang w:val="id-ID"/>
+              </w:rPr>
+              <w:t>4444</w:t>
+            </w:r>
+          </w:p>
+        </w:tc>
+        <w:tc>
+          <w:tcPr>
+            <w:tcW w:w="8971" w:type="dxa"/>
+            <w:shd w:val="clear" w:color="auto" w:fill="auto"/>
+          </w:tcPr>
+          <w:p>
+            <w:pPr>
+              <w:rPr>
+                <w:noProof/>
+                <w:lang w:val="id-ID"/>
+              </w:rPr>
+            </w:pPr>
+            <w:r>
+              <w:rPr>
+                <w:noProof/>
+                <w:lang w:val="id-ID"/>
+              </w:rPr>
+              <w:t>(8) Sebagai pendengar musik saya ingin terdapat halaman aboutus</w:t>
+            </w:r>
+          </w:p>
+        </w:tc>
+      </w:tr>
+      <w:tr>
+        <w:tc>
+          <w:tcPr>
+            <w:tcW w:w="663" w:type="dxa"/>
+          </w:tcPr>
+          <w:p>
+            <w:pPr>
+              <w:jc w:val="center"/>
+              <w:rPr>
+                <w:lang w:val="id-ID"/>
+              </w:rPr>
+            </w:pPr>
+            <w:r>
+              <w:rPr>
+                <w:lang w:val="id-ID"/>
+              </w:rPr>
+              <w:t>5555</w:t>
+            </w:r>
+          </w:p>
+        </w:tc>
+        <w:tc>
+          <w:tcPr>
+            <w:tcW w:w="8971" w:type="dxa"/>
+            <w:shd w:val="clear" w:color="auto" w:fill="auto"/>
+          </w:tcPr>
+          <w:p>
+            <w:pPr>
+              <w:rPr>
+                <w:noProof/>
+                <w:lang w:val="id-ID"/>
+              </w:rPr>
+            </w:pPr>
+            <w:r>
+              <w:rPr>
+                <w:noProof/>
+                <w:lang w:val="id-ID"/>
+              </w:rPr>
+              <w:t>(8) Sebagai pendengar musik saya ingin bisa melakukan logout agar saya bisa keluar dari akun yang sedang saya gunakan</w:t>
+            </w:r>
+          </w:p>
+        </w:tc>
+      </w:tr>
+    </w:tbl>
     <w:p/>
     <w:sectPr>
       <w:pgSz w:w="12240" w:h="15840"/>

</xml_diff>

<commit_message>
Menambahkan table hasil laporan sprint review tugas UAS
</commit_message>
<xml_diff>
--- a/LolKocakWKWK_Tugas2.docx
+++ b/LolKocakWKWK_Tugas2.docx
@@ -13177,6 +13177,425 @@
                 <w:lang w:val="id-ID"/>
               </w:rPr>
               <w:t>19-Jun-23</w:t>
+            </w:r>
+          </w:p>
+        </w:tc>
+      </w:tr>
+    </w:tbl>
+    <w:p/>
+    <w:p>
+      <w:pPr>
+        <w:rPr>
+          <w:lang w:val="id-ID"/>
+        </w:rPr>
+      </w:pPr>
+      <w:r>
+        <w:rPr>
+          <w:lang w:val="id-ID"/>
+        </w:rPr>
+        <w:t>Tabel Hasil Laporan Sprint Review</w:t>
+      </w:r>
+    </w:p>
+    <w:tbl>
+      <w:tblPr>
+        <w:tblStyle w:val="TableGrid"/>
+        <w:tblW w:w="0" w:type="auto"/>
+        <w:tblLook w:val="04A0" w:firstRow="1" w:lastRow="0" w:firstColumn="1" w:lastColumn="0" w:noHBand="0" w:noVBand="1"/>
+      </w:tblPr>
+      <w:tblGrid>
+        <w:gridCol w:w="3116"/>
+        <w:gridCol w:w="3117"/>
+        <w:gridCol w:w="3117"/>
+      </w:tblGrid>
+      <w:tr>
+        <w:tc>
+          <w:tcPr>
+            <w:tcW w:w="9350" w:type="dxa"/>
+            <w:gridSpan w:val="3"/>
+            <w:shd w:val="clear" w:color="auto" w:fill="000000" w:themeFill="text1"/>
+          </w:tcPr>
+          <w:p>
+            <w:pPr>
+              <w:rPr>
+                <w:lang w:val="id-ID"/>
+              </w:rPr>
+            </w:pPr>
+            <w:r>
+              <w:rPr>
+                <w:lang w:val="id-ID"/>
+              </w:rPr>
+              <w:t>Sprint Review</w:t>
+            </w:r>
+          </w:p>
+        </w:tc>
+      </w:tr>
+      <w:tr>
+        <w:tc>
+          <w:tcPr>
+            <w:tcW w:w="9350" w:type="dxa"/>
+            <w:gridSpan w:val="3"/>
+            <w:shd w:val="clear" w:color="auto" w:fill="BFBFBF" w:themeFill="background1" w:themeFillShade="BF"/>
+          </w:tcPr>
+          <w:p>
+            <w:pPr>
+              <w:rPr>
+                <w:lang w:val="id-ID"/>
+              </w:rPr>
+            </w:pPr>
+            <w:r>
+              <w:rPr>
+                <w:lang w:val="id-ID"/>
+              </w:rPr>
+              <w:t>Sprint 1</w:t>
+            </w:r>
+          </w:p>
+        </w:tc>
+      </w:tr>
+      <w:tr>
+        <w:tc>
+          <w:tcPr>
+            <w:tcW w:w="3116" w:type="dxa"/>
+          </w:tcPr>
+          <w:p>
+            <w:pPr>
+              <w:rPr>
+                <w:lang w:val="id-ID"/>
+              </w:rPr>
+            </w:pPr>
+            <w:r>
+              <w:rPr>
+                <w:lang w:val="id-ID"/>
+              </w:rPr>
+              <w:t>Completed Task</w:t>
+            </w:r>
+          </w:p>
+        </w:tc>
+        <w:tc>
+          <w:tcPr>
+            <w:tcW w:w="3117" w:type="dxa"/>
+          </w:tcPr>
+          <w:p>
+            <w:pPr>
+              <w:rPr>
+                <w:lang w:val="id-ID"/>
+              </w:rPr>
+            </w:pPr>
+            <w:r>
+              <w:rPr>
+                <w:lang w:val="id-ID"/>
+              </w:rPr>
+              <w:t>Incompleted Task</w:t>
+            </w:r>
+          </w:p>
+        </w:tc>
+        <w:tc>
+          <w:tcPr>
+            <w:tcW w:w="3117" w:type="dxa"/>
+          </w:tcPr>
+          <w:p>
+            <w:pPr>
+              <w:rPr>
+                <w:lang w:val="id-ID"/>
+              </w:rPr>
+            </w:pPr>
+            <w:r>
+              <w:rPr>
+                <w:lang w:val="id-ID"/>
+              </w:rPr>
+              <w:t>What’s Next</w:t>
+            </w:r>
+          </w:p>
+        </w:tc>
+      </w:tr>
+      <w:tr>
+        <w:tc>
+          <w:tcPr>
+            <w:tcW w:w="3116" w:type="dxa"/>
+          </w:tcPr>
+          <w:p>
+            <w:pPr>
+              <w:rPr>
+                <w:lang w:val="id-ID"/>
+              </w:rPr>
+            </w:pPr>
+            <w:r>
+              <w:rPr>
+                <w:lang w:val="id-ID"/>
+              </w:rPr>
+              <w:t>Task 1:Mendesain Tampilan</w:t>
+            </w:r>
+          </w:p>
+          <w:p>
+            <w:pPr>
+              <w:rPr>
+                <w:lang w:val="id-ID"/>
+              </w:rPr>
+            </w:pPr>
+            <w:r>
+              <w:rPr>
+                <w:lang w:val="id-ID"/>
+              </w:rPr>
+              <w:t>Task 2: Membuat prototype pada tampilan</w:t>
+            </w:r>
+          </w:p>
+          <w:p>
+            <w:pPr>
+              <w:rPr>
+                <w:lang w:val="id-ID"/>
+              </w:rPr>
+            </w:pPr>
+            <w:r>
+              <w:rPr>
+                <w:lang w:val="id-ID"/>
+              </w:rPr>
+              <w:t>Task3: Membuat coding</w:t>
+            </w:r>
+          </w:p>
+        </w:tc>
+        <w:tc>
+          <w:tcPr>
+            <w:tcW w:w="3117" w:type="dxa"/>
+          </w:tcPr>
+          <w:p>
+            <w:pPr>
+              <w:jc w:val="center"/>
+              <w:rPr>
+                <w:lang w:val="id-ID"/>
+              </w:rPr>
+            </w:pPr>
+            <w:r>
+              <w:rPr>
+                <w:lang w:val="id-ID"/>
+              </w:rPr>
+              <w:t>-</w:t>
+            </w:r>
+          </w:p>
+        </w:tc>
+        <w:tc>
+          <w:tcPr>
+            <w:tcW w:w="3117" w:type="dxa"/>
+          </w:tcPr>
+          <w:p>
+            <w:pPr>
+              <w:rPr>
+                <w:lang w:val="id-ID"/>
+              </w:rPr>
+            </w:pPr>
+            <w:r>
+              <w:rPr>
+                <w:lang w:val="id-ID"/>
+              </w:rPr>
+              <w:t>Sprint 2: SprintGoal1</w:t>
+            </w:r>
+          </w:p>
+        </w:tc>
+      </w:tr>
+      <w:tr>
+        <w:tc>
+          <w:tcPr>
+            <w:tcW w:w="9350" w:type="dxa"/>
+            <w:gridSpan w:val="3"/>
+            <w:shd w:val="clear" w:color="auto" w:fill="BFBFBF" w:themeFill="background1" w:themeFillShade="BF"/>
+          </w:tcPr>
+          <w:p>
+            <w:pPr>
+              <w:rPr>
+                <w:lang w:val="id-ID"/>
+              </w:rPr>
+            </w:pPr>
+            <w:r>
+              <w:rPr>
+                <w:lang w:val="id-ID"/>
+              </w:rPr>
+              <w:t>Sprint 2</w:t>
+            </w:r>
+          </w:p>
+        </w:tc>
+      </w:tr>
+      <w:tr>
+        <w:tc>
+          <w:tcPr>
+            <w:tcW w:w="3116" w:type="dxa"/>
+          </w:tcPr>
+          <w:p>
+            <w:pPr>
+              <w:rPr>
+                <w:lang w:val="id-ID"/>
+              </w:rPr>
+            </w:pPr>
+            <w:r>
+              <w:rPr>
+                <w:lang w:val="id-ID"/>
+              </w:rPr>
+              <w:t>Task 1: Mendesain Tampilan</w:t>
+            </w:r>
+          </w:p>
+          <w:p>
+            <w:pPr>
+              <w:rPr>
+                <w:lang w:val="id-ID"/>
+              </w:rPr>
+            </w:pPr>
+            <w:r>
+              <w:rPr>
+                <w:lang w:val="id-ID"/>
+              </w:rPr>
+              <w:t>Task 2: Membuat prototype pada tampilan</w:t>
+            </w:r>
+          </w:p>
+          <w:p>
+            <w:pPr>
+              <w:rPr>
+                <w:lang w:val="id-ID"/>
+              </w:rPr>
+            </w:pPr>
+            <w:r>
+              <w:rPr>
+                <w:lang w:val="id-ID"/>
+              </w:rPr>
+              <w:t>Task 3: Membuat coding</w:t>
+            </w:r>
+          </w:p>
+        </w:tc>
+        <w:tc>
+          <w:tcPr>
+            <w:tcW w:w="3117" w:type="dxa"/>
+          </w:tcPr>
+          <w:p>
+            <w:pPr>
+              <w:jc w:val="center"/>
+              <w:rPr>
+                <w:lang w:val="id-ID"/>
+              </w:rPr>
+            </w:pPr>
+            <w:r>
+              <w:rPr>
+                <w:lang w:val="id-ID"/>
+              </w:rPr>
+              <w:t>-</w:t>
+            </w:r>
+          </w:p>
+        </w:tc>
+        <w:tc>
+          <w:tcPr>
+            <w:tcW w:w="3117" w:type="dxa"/>
+          </w:tcPr>
+          <w:p>
+            <w:pPr>
+              <w:rPr>
+                <w:lang w:val="id-ID"/>
+              </w:rPr>
+            </w:pPr>
+            <w:r>
+              <w:rPr>
+                <w:lang w:val="id-ID"/>
+              </w:rPr>
+              <w:t>Sprint 3: SprintGoal1</w:t>
+            </w:r>
+          </w:p>
+        </w:tc>
+      </w:tr>
+      <w:tr>
+        <w:tc>
+          <w:tcPr>
+            <w:tcW w:w="9350" w:type="dxa"/>
+            <w:gridSpan w:val="3"/>
+            <w:shd w:val="clear" w:color="auto" w:fill="BFBFBF" w:themeFill="background1" w:themeFillShade="BF"/>
+          </w:tcPr>
+          <w:p>
+            <w:pPr>
+              <w:rPr>
+                <w:lang w:val="id-ID"/>
+              </w:rPr>
+            </w:pPr>
+            <w:r>
+              <w:rPr>
+                <w:lang w:val="id-ID"/>
+              </w:rPr>
+              <w:t>Sprint 3</w:t>
+            </w:r>
+          </w:p>
+        </w:tc>
+      </w:tr>
+      <w:tr>
+        <w:tc>
+          <w:tcPr>
+            <w:tcW w:w="3116" w:type="dxa"/>
+          </w:tcPr>
+          <w:p>
+            <w:pPr>
+              <w:rPr>
+                <w:lang w:val="id-ID"/>
+              </w:rPr>
+            </w:pPr>
+            <w:r>
+              <w:rPr>
+                <w:lang w:val="id-ID"/>
+              </w:rPr>
+              <w:t>Task 1: Mendesain Tampilan</w:t>
+            </w:r>
+          </w:p>
+          <w:p>
+            <w:pPr>
+              <w:rPr>
+                <w:lang w:val="id-ID"/>
+              </w:rPr>
+            </w:pPr>
+            <w:r>
+              <w:rPr>
+                <w:lang w:val="id-ID"/>
+              </w:rPr>
+              <w:t>Task 2: Membuat prototype pada tampilan</w:t>
+            </w:r>
+          </w:p>
+          <w:p>
+            <w:pPr>
+              <w:rPr>
+                <w:lang w:val="id-ID"/>
+              </w:rPr>
+            </w:pPr>
+            <w:r>
+              <w:rPr>
+                <w:lang w:val="id-ID"/>
+              </w:rPr>
+              <w:t>Task 3: Membuat coding</w:t>
+            </w:r>
+          </w:p>
+        </w:tc>
+        <w:tc>
+          <w:tcPr>
+            <w:tcW w:w="3117" w:type="dxa"/>
+          </w:tcPr>
+          <w:p>
+            <w:pPr>
+              <w:jc w:val="center"/>
+              <w:rPr>
+                <w:lang w:val="id-ID"/>
+              </w:rPr>
+            </w:pPr>
+            <w:r>
+              <w:rPr>
+                <w:lang w:val="id-ID"/>
+              </w:rPr>
+              <w:t>-</w:t>
+            </w:r>
+          </w:p>
+        </w:tc>
+        <w:tc>
+          <w:tcPr>
+            <w:tcW w:w="3117" w:type="dxa"/>
+          </w:tcPr>
+          <w:p>
+            <w:pPr>
+              <w:rPr>
+                <w:lang w:val="id-ID"/>
+              </w:rPr>
+            </w:pPr>
+            <w:r>
+              <w:rPr>
+                <w:lang w:val="id-ID"/>
+              </w:rPr>
+              <w:t>Done</w:t>
             </w:r>
           </w:p>
         </w:tc>

</xml_diff>

<commit_message>
Menambahkan table hasil sprint retrospective tugas UAS
</commit_message>
<xml_diff>
--- a/LolKocakWKWK_Tugas2.docx
+++ b/LolKocakWKWK_Tugas2.docx
@@ -13596,6 +13596,819 @@
                 <w:lang w:val="id-ID"/>
               </w:rPr>
               <w:t>Done</w:t>
+            </w:r>
+          </w:p>
+        </w:tc>
+      </w:tr>
+    </w:tbl>
+    <w:p/>
+    <w:p>
+      <w:pPr>
+        <w:rPr>
+          <w:lang w:val="id-ID"/>
+        </w:rPr>
+      </w:pPr>
+      <w:r>
+        <w:rPr>
+          <w:lang w:val="id-ID"/>
+        </w:rPr>
+        <w:t>Tabel Laporan Hasil Sprint Retropective</w:t>
+      </w:r>
+    </w:p>
+    <w:tbl>
+      <w:tblPr>
+        <w:tblStyle w:val="TableGrid"/>
+        <w:tblW w:w="0" w:type="auto"/>
+        <w:tblLook w:val="04A0" w:firstRow="1" w:lastRow="0" w:firstColumn="1" w:lastColumn="0" w:noHBand="0" w:noVBand="1"/>
+      </w:tblPr>
+      <w:tblGrid>
+        <w:gridCol w:w="1870"/>
+        <w:gridCol w:w="1870"/>
+        <w:gridCol w:w="1870"/>
+        <w:gridCol w:w="1870"/>
+        <w:gridCol w:w="1870"/>
+      </w:tblGrid>
+      <w:tr>
+        <w:tc>
+          <w:tcPr>
+            <w:tcW w:w="9350" w:type="dxa"/>
+            <w:gridSpan w:val="5"/>
+            <w:shd w:val="clear" w:color="auto" w:fill="000000" w:themeFill="text1"/>
+          </w:tcPr>
+          <w:p>
+            <w:pPr>
+              <w:jc w:val="center"/>
+              <w:rPr>
+                <w:lang w:val="id-ID"/>
+              </w:rPr>
+            </w:pPr>
+            <w:r>
+              <w:rPr>
+                <w:lang w:val="id-ID"/>
+              </w:rPr>
+              <w:t>Example: SPRINT 1 RETROSPECTIVE</w:t>
+            </w:r>
+          </w:p>
+        </w:tc>
+      </w:tr>
+      <w:tr>
+        <w:tc>
+          <w:tcPr>
+            <w:tcW w:w="3740" w:type="dxa"/>
+            <w:gridSpan w:val="2"/>
+            <w:shd w:val="clear" w:color="auto" w:fill="00B0F0"/>
+          </w:tcPr>
+          <w:p>
+            <w:pPr>
+              <w:jc w:val="center"/>
+              <w:rPr>
+                <w:lang w:val="id-ID"/>
+              </w:rPr>
+            </w:pPr>
+            <w:r>
+              <w:rPr>
+                <w:lang w:val="id-ID"/>
+              </w:rPr>
+              <w:t>Analysis</w:t>
+            </w:r>
+          </w:p>
+        </w:tc>
+        <w:tc>
+          <w:tcPr>
+            <w:tcW w:w="5610" w:type="dxa"/>
+            <w:gridSpan w:val="3"/>
+            <w:shd w:val="clear" w:color="auto" w:fill="00B0F0"/>
+          </w:tcPr>
+          <w:p>
+            <w:pPr>
+              <w:jc w:val="center"/>
+              <w:rPr>
+                <w:lang w:val="id-ID"/>
+              </w:rPr>
+            </w:pPr>
+            <w:r>
+              <w:rPr>
+                <w:lang w:val="id-ID"/>
+              </w:rPr>
+              <w:t>Actions</w:t>
+            </w:r>
+          </w:p>
+        </w:tc>
+      </w:tr>
+      <w:tr>
+        <w:tc>
+          <w:tcPr>
+            <w:tcW w:w="1870" w:type="dxa"/>
+            <w:shd w:val="clear" w:color="auto" w:fill="92D050"/>
+          </w:tcPr>
+          <w:p>
+            <w:pPr>
+              <w:jc w:val="center"/>
+              <w:rPr>
+                <w:lang w:val="id-ID"/>
+              </w:rPr>
+            </w:pPr>
+            <w:r>
+              <w:rPr>
+                <w:lang w:val="id-ID"/>
+              </w:rPr>
+              <w:t>What went well ?</w:t>
+            </w:r>
+          </w:p>
+        </w:tc>
+        <w:tc>
+          <w:tcPr>
+            <w:tcW w:w="1870" w:type="dxa"/>
+            <w:shd w:val="clear" w:color="auto" w:fill="92D050"/>
+          </w:tcPr>
+          <w:p>
+            <w:pPr>
+              <w:jc w:val="center"/>
+              <w:rPr>
+                <w:lang w:val="id-ID"/>
+              </w:rPr>
+            </w:pPr>
+            <w:r>
+              <w:rPr>
+                <w:lang w:val="id-ID"/>
+              </w:rPr>
+              <w:t>What could be improved?</w:t>
+            </w:r>
+          </w:p>
+        </w:tc>
+        <w:tc>
+          <w:tcPr>
+            <w:tcW w:w="1870" w:type="dxa"/>
+            <w:shd w:val="clear" w:color="auto" w:fill="FFFF00"/>
+          </w:tcPr>
+          <w:p>
+            <w:pPr>
+              <w:rPr>
+                <w:lang w:val="id-ID"/>
+              </w:rPr>
+            </w:pPr>
+            <w:r>
+              <w:rPr>
+                <w:lang w:val="id-ID"/>
+              </w:rPr>
+              <w:t>What to STOP doing?</w:t>
+            </w:r>
+          </w:p>
+        </w:tc>
+        <w:tc>
+          <w:tcPr>
+            <w:tcW w:w="1870" w:type="dxa"/>
+            <w:shd w:val="clear" w:color="auto" w:fill="FFFF00"/>
+          </w:tcPr>
+          <w:p>
+            <w:pPr>
+              <w:jc w:val="center"/>
+              <w:rPr>
+                <w:lang w:val="id-ID"/>
+              </w:rPr>
+            </w:pPr>
+            <w:r>
+              <w:rPr>
+                <w:lang w:val="id-ID"/>
+              </w:rPr>
+              <w:t>What to KEEP doing?</w:t>
+            </w:r>
+          </w:p>
+        </w:tc>
+        <w:tc>
+          <w:tcPr>
+            <w:tcW w:w="1870" w:type="dxa"/>
+            <w:shd w:val="clear" w:color="auto" w:fill="FFFF00"/>
+          </w:tcPr>
+          <w:p>
+            <w:pPr>
+              <w:jc w:val="center"/>
+              <w:rPr>
+                <w:lang w:val="id-ID"/>
+              </w:rPr>
+            </w:pPr>
+            <w:r>
+              <w:rPr>
+                <w:lang w:val="id-ID"/>
+              </w:rPr>
+              <w:t>What to START doing?</w:t>
+            </w:r>
+          </w:p>
+        </w:tc>
+      </w:tr>
+      <w:tr>
+        <w:tc>
+          <w:tcPr>
+            <w:tcW w:w="1870" w:type="dxa"/>
+          </w:tcPr>
+          <w:p>
+            <w:pPr>
+              <w:rPr>
+                <w:lang w:val="id-ID"/>
+              </w:rPr>
+            </w:pPr>
+            <w:r>
+              <w:rPr>
+                <w:lang w:val="id-ID"/>
+              </w:rPr>
+              <w:t>-Faster Decision</w:t>
+            </w:r>
+          </w:p>
+        </w:tc>
+        <w:tc>
+          <w:tcPr>
+            <w:tcW w:w="1870" w:type="dxa"/>
+          </w:tcPr>
+          <w:p>
+            <w:pPr>
+              <w:rPr>
+                <w:lang w:val="id-ID"/>
+              </w:rPr>
+            </w:pPr>
+            <w:r>
+              <w:rPr>
+                <w:lang w:val="id-ID"/>
+              </w:rPr>
+              <w:t>- Start on time</w:t>
+            </w:r>
+          </w:p>
+        </w:tc>
+        <w:tc>
+          <w:tcPr>
+            <w:tcW w:w="1870" w:type="dxa"/>
+          </w:tcPr>
+          <w:p>
+            <w:pPr>
+              <w:rPr>
+                <w:lang w:val="id-ID"/>
+              </w:rPr>
+            </w:pPr>
+            <w:r>
+              <w:rPr>
+                <w:lang w:val="id-ID"/>
+              </w:rPr>
+              <w:t>- The meeting is not on time</w:t>
+            </w:r>
+          </w:p>
+        </w:tc>
+        <w:tc>
+          <w:tcPr>
+            <w:tcW w:w="1870" w:type="dxa"/>
+          </w:tcPr>
+          <w:p>
+            <w:pPr>
+              <w:rPr>
+                <w:lang w:val="id-ID"/>
+              </w:rPr>
+            </w:pPr>
+            <w:r>
+              <w:rPr>
+                <w:lang w:val="id-ID"/>
+              </w:rPr>
+              <w:t>- Conduct meetings on time</w:t>
+            </w:r>
+          </w:p>
+        </w:tc>
+        <w:tc>
+          <w:tcPr>
+            <w:tcW w:w="1870" w:type="dxa"/>
+          </w:tcPr>
+          <w:p>
+            <w:pPr>
+              <w:rPr>
+                <w:lang w:val="id-ID"/>
+              </w:rPr>
+            </w:pPr>
+            <w:r>
+              <w:rPr>
+                <w:lang w:val="id-ID"/>
+              </w:rPr>
+              <w:t>- Time expectation</w:t>
+            </w:r>
+          </w:p>
+        </w:tc>
+      </w:tr>
+      <w:tr>
+        <w:tc>
+          <w:tcPr>
+            <w:tcW w:w="9350" w:type="dxa"/>
+            <w:gridSpan w:val="5"/>
+            <w:shd w:val="clear" w:color="auto" w:fill="000000" w:themeFill="text1"/>
+          </w:tcPr>
+          <w:p>
+            <w:pPr>
+              <w:jc w:val="center"/>
+              <w:rPr>
+                <w:lang w:val="id-ID"/>
+              </w:rPr>
+            </w:pPr>
+            <w:r>
+              <w:rPr>
+                <w:lang w:val="id-ID"/>
+              </w:rPr>
+              <w:t>Example: SPRINT 2 RETROSPECTIVE</w:t>
+            </w:r>
+          </w:p>
+        </w:tc>
+      </w:tr>
+      <w:tr>
+        <w:tc>
+          <w:tcPr>
+            <w:tcW w:w="3740" w:type="dxa"/>
+            <w:gridSpan w:val="2"/>
+            <w:shd w:val="clear" w:color="auto" w:fill="00B0F0"/>
+          </w:tcPr>
+          <w:p>
+            <w:pPr>
+              <w:jc w:val="center"/>
+              <w:rPr>
+                <w:lang w:val="id-ID"/>
+              </w:rPr>
+            </w:pPr>
+            <w:r>
+              <w:rPr>
+                <w:lang w:val="id-ID"/>
+              </w:rPr>
+              <w:t>Analysis</w:t>
+            </w:r>
+          </w:p>
+        </w:tc>
+        <w:tc>
+          <w:tcPr>
+            <w:tcW w:w="5610" w:type="dxa"/>
+            <w:gridSpan w:val="3"/>
+            <w:shd w:val="clear" w:color="auto" w:fill="00B0F0"/>
+          </w:tcPr>
+          <w:p>
+            <w:pPr>
+              <w:jc w:val="center"/>
+              <w:rPr>
+                <w:lang w:val="id-ID"/>
+              </w:rPr>
+            </w:pPr>
+            <w:r>
+              <w:rPr>
+                <w:lang w:val="id-ID"/>
+              </w:rPr>
+              <w:t>Actions</w:t>
+            </w:r>
+          </w:p>
+        </w:tc>
+      </w:tr>
+      <w:tr>
+        <w:tc>
+          <w:tcPr>
+            <w:tcW w:w="1870" w:type="dxa"/>
+            <w:shd w:val="clear" w:color="auto" w:fill="92D050"/>
+          </w:tcPr>
+          <w:p>
+            <w:pPr>
+              <w:rPr>
+                <w:lang w:val="id-ID"/>
+              </w:rPr>
+            </w:pPr>
+            <w:r>
+              <w:rPr>
+                <w:lang w:val="id-ID"/>
+              </w:rPr>
+              <w:t>What went well ?</w:t>
+            </w:r>
+          </w:p>
+        </w:tc>
+        <w:tc>
+          <w:tcPr>
+            <w:tcW w:w="1870" w:type="dxa"/>
+            <w:shd w:val="clear" w:color="auto" w:fill="92D050"/>
+          </w:tcPr>
+          <w:p>
+            <w:pPr>
+              <w:rPr>
+                <w:lang w:val="id-ID"/>
+              </w:rPr>
+            </w:pPr>
+            <w:r>
+              <w:rPr>
+                <w:lang w:val="id-ID"/>
+              </w:rPr>
+              <w:t>What could be improved?</w:t>
+            </w:r>
+          </w:p>
+        </w:tc>
+        <w:tc>
+          <w:tcPr>
+            <w:tcW w:w="1870" w:type="dxa"/>
+            <w:shd w:val="clear" w:color="auto" w:fill="FFFF00"/>
+          </w:tcPr>
+          <w:p>
+            <w:pPr>
+              <w:rPr>
+                <w:lang w:val="id-ID"/>
+              </w:rPr>
+            </w:pPr>
+            <w:r>
+              <w:rPr>
+                <w:lang w:val="id-ID"/>
+              </w:rPr>
+              <w:t>What to STOP doing?</w:t>
+            </w:r>
+          </w:p>
+        </w:tc>
+        <w:tc>
+          <w:tcPr>
+            <w:tcW w:w="1870" w:type="dxa"/>
+            <w:shd w:val="clear" w:color="auto" w:fill="FFFF00"/>
+          </w:tcPr>
+          <w:p>
+            <w:pPr>
+              <w:rPr>
+                <w:lang w:val="id-ID"/>
+              </w:rPr>
+            </w:pPr>
+            <w:r>
+              <w:rPr>
+                <w:lang w:val="id-ID"/>
+              </w:rPr>
+              <w:t>What to KEEP doing?</w:t>
+            </w:r>
+          </w:p>
+        </w:tc>
+        <w:tc>
+          <w:tcPr>
+            <w:tcW w:w="1870" w:type="dxa"/>
+            <w:shd w:val="clear" w:color="auto" w:fill="FFFF00"/>
+          </w:tcPr>
+          <w:p>
+            <w:pPr>
+              <w:rPr>
+                <w:lang w:val="id-ID"/>
+              </w:rPr>
+            </w:pPr>
+            <w:r>
+              <w:rPr>
+                <w:lang w:val="id-ID"/>
+              </w:rPr>
+              <w:t>What to START doing?</w:t>
+            </w:r>
+          </w:p>
+        </w:tc>
+      </w:tr>
+      <w:tr>
+        <w:tc>
+          <w:tcPr>
+            <w:tcW w:w="1870" w:type="dxa"/>
+          </w:tcPr>
+          <w:p>
+            <w:pPr>
+              <w:rPr>
+                <w:lang w:val="id-ID"/>
+              </w:rPr>
+            </w:pPr>
+            <w:r>
+              <w:rPr>
+                <w:lang w:val="id-ID"/>
+              </w:rPr>
+              <w:t>- Result driven meeting</w:t>
+            </w:r>
+          </w:p>
+        </w:tc>
+        <w:tc>
+          <w:tcPr>
+            <w:tcW w:w="1870" w:type="dxa"/>
+          </w:tcPr>
+          <w:p>
+            <w:pPr>
+              <w:rPr>
+                <w:lang w:val="id-ID"/>
+              </w:rPr>
+            </w:pPr>
+            <w:r>
+              <w:rPr>
+                <w:lang w:val="id-ID"/>
+              </w:rPr>
+              <w:t>- Pre-meeting discussions</w:t>
+            </w:r>
+          </w:p>
+        </w:tc>
+        <w:tc>
+          <w:tcPr>
+            <w:tcW w:w="1870" w:type="dxa"/>
+          </w:tcPr>
+          <w:p>
+            <w:pPr>
+              <w:rPr>
+                <w:lang w:val="id-ID"/>
+              </w:rPr>
+            </w:pPr>
+            <w:r>
+              <w:rPr>
+                <w:lang w:val="id-ID"/>
+              </w:rPr>
+              <w:t>- Meeting too long</w:t>
+            </w:r>
+          </w:p>
+        </w:tc>
+        <w:tc>
+          <w:tcPr>
+            <w:tcW w:w="1870" w:type="dxa"/>
+          </w:tcPr>
+          <w:p>
+            <w:pPr>
+              <w:rPr>
+                <w:lang w:val="id-ID"/>
+              </w:rPr>
+            </w:pPr>
+            <w:r>
+              <w:rPr>
+                <w:lang w:val="id-ID"/>
+              </w:rPr>
+              <w:t>- Shorter meetings</w:t>
+            </w:r>
+          </w:p>
+        </w:tc>
+        <w:tc>
+          <w:tcPr>
+            <w:tcW w:w="1870" w:type="dxa"/>
+          </w:tcPr>
+          <w:p>
+            <w:pPr>
+              <w:rPr>
+                <w:lang w:val="id-ID"/>
+              </w:rPr>
+            </w:pPr>
+            <w:r>
+              <w:rPr>
+                <w:lang w:val="id-ID"/>
+              </w:rPr>
+              <w:t>- Pre-meeting discussion</w:t>
+            </w:r>
+          </w:p>
+        </w:tc>
+      </w:tr>
+      <w:tr>
+        <w:tc>
+          <w:tcPr>
+            <w:tcW w:w="9350" w:type="dxa"/>
+            <w:gridSpan w:val="5"/>
+            <w:shd w:val="clear" w:color="auto" w:fill="000000" w:themeFill="text1"/>
+          </w:tcPr>
+          <w:p>
+            <w:pPr>
+              <w:jc w:val="center"/>
+              <w:rPr>
+                <w:lang w:val="id-ID"/>
+              </w:rPr>
+            </w:pPr>
+            <w:r>
+              <w:rPr>
+                <w:lang w:val="id-ID"/>
+              </w:rPr>
+              <w:t>Example: SPRINT 3 RETROSPECTIVE</w:t>
+            </w:r>
+          </w:p>
+        </w:tc>
+      </w:tr>
+      <w:tr>
+        <w:tc>
+          <w:tcPr>
+            <w:tcW w:w="3740" w:type="dxa"/>
+            <w:gridSpan w:val="2"/>
+            <w:shd w:val="clear" w:color="auto" w:fill="00B0F0"/>
+          </w:tcPr>
+          <w:p>
+            <w:pPr>
+              <w:jc w:val="center"/>
+              <w:rPr>
+                <w:lang w:val="id-ID"/>
+              </w:rPr>
+            </w:pPr>
+            <w:r>
+              <w:rPr>
+                <w:lang w:val="id-ID"/>
+              </w:rPr>
+              <w:t>Analysis</w:t>
+            </w:r>
+          </w:p>
+        </w:tc>
+        <w:tc>
+          <w:tcPr>
+            <w:tcW w:w="5610" w:type="dxa"/>
+            <w:gridSpan w:val="3"/>
+            <w:shd w:val="clear" w:color="auto" w:fill="00B0F0"/>
+          </w:tcPr>
+          <w:p>
+            <w:pPr>
+              <w:jc w:val="center"/>
+              <w:rPr>
+                <w:lang w:val="id-ID"/>
+              </w:rPr>
+            </w:pPr>
+            <w:r>
+              <w:rPr>
+                <w:lang w:val="id-ID"/>
+              </w:rPr>
+              <w:t>Actions</w:t>
+            </w:r>
+          </w:p>
+        </w:tc>
+      </w:tr>
+      <w:tr>
+        <w:tc>
+          <w:tcPr>
+            <w:tcW w:w="1870" w:type="dxa"/>
+            <w:shd w:val="clear" w:color="auto" w:fill="92D050"/>
+          </w:tcPr>
+          <w:p>
+            <w:pPr>
+              <w:rPr>
+                <w:lang w:val="id-ID"/>
+              </w:rPr>
+            </w:pPr>
+            <w:r>
+              <w:rPr>
+                <w:lang w:val="id-ID"/>
+              </w:rPr>
+              <w:t>What went well ?</w:t>
+            </w:r>
+          </w:p>
+        </w:tc>
+        <w:tc>
+          <w:tcPr>
+            <w:tcW w:w="1870" w:type="dxa"/>
+            <w:shd w:val="clear" w:color="auto" w:fill="92D050"/>
+          </w:tcPr>
+          <w:p>
+            <w:pPr>
+              <w:rPr>
+                <w:lang w:val="id-ID"/>
+              </w:rPr>
+            </w:pPr>
+            <w:r>
+              <w:rPr>
+                <w:lang w:val="id-ID"/>
+              </w:rPr>
+              <w:t>What could be improved?</w:t>
+            </w:r>
+          </w:p>
+        </w:tc>
+        <w:tc>
+          <w:tcPr>
+            <w:tcW w:w="1870" w:type="dxa"/>
+            <w:shd w:val="clear" w:color="auto" w:fill="FFFF00"/>
+          </w:tcPr>
+          <w:p>
+            <w:pPr>
+              <w:rPr>
+                <w:lang w:val="id-ID"/>
+              </w:rPr>
+            </w:pPr>
+            <w:r>
+              <w:rPr>
+                <w:lang w:val="id-ID"/>
+              </w:rPr>
+              <w:t>What to STOP</w:t>
+            </w:r>
+          </w:p>
+          <w:p>
+            <w:pPr>
+              <w:rPr>
+                <w:lang w:val="id-ID"/>
+              </w:rPr>
+            </w:pPr>
+            <w:r>
+              <w:rPr>
+                <w:lang w:val="id-ID"/>
+              </w:rPr>
+              <w:t>doing?</w:t>
+            </w:r>
+          </w:p>
+        </w:tc>
+        <w:tc>
+          <w:tcPr>
+            <w:tcW w:w="1870" w:type="dxa"/>
+            <w:shd w:val="clear" w:color="auto" w:fill="FFFF00"/>
+          </w:tcPr>
+          <w:p>
+            <w:pPr>
+              <w:rPr>
+                <w:lang w:val="id-ID"/>
+              </w:rPr>
+            </w:pPr>
+            <w:r>
+              <w:rPr>
+                <w:lang w:val="id-ID"/>
+              </w:rPr>
+              <w:t>What to KEEP doing?</w:t>
+            </w:r>
+          </w:p>
+        </w:tc>
+        <w:tc>
+          <w:tcPr>
+            <w:tcW w:w="1870" w:type="dxa"/>
+            <w:shd w:val="clear" w:color="auto" w:fill="FFFF00"/>
+          </w:tcPr>
+          <w:p>
+            <w:pPr>
+              <w:rPr>
+                <w:lang w:val="id-ID"/>
+              </w:rPr>
+            </w:pPr>
+            <w:r>
+              <w:rPr>
+                <w:lang w:val="id-ID"/>
+              </w:rPr>
+              <w:t>What to START doing?</w:t>
+            </w:r>
+          </w:p>
+        </w:tc>
+      </w:tr>
+      <w:tr>
+        <w:tc>
+          <w:tcPr>
+            <w:tcW w:w="1870" w:type="dxa"/>
+          </w:tcPr>
+          <w:p>
+            <w:pPr>
+              <w:rPr>
+                <w:lang w:val="id-ID"/>
+              </w:rPr>
+            </w:pPr>
+            <w:r>
+              <w:rPr>
+                <w:lang w:val="id-ID"/>
+              </w:rPr>
+              <w:t>- Result driven meeting</w:t>
+            </w:r>
+          </w:p>
+        </w:tc>
+        <w:tc>
+          <w:tcPr>
+            <w:tcW w:w="1870" w:type="dxa"/>
+          </w:tcPr>
+          <w:p>
+            <w:pPr>
+              <w:rPr>
+                <w:lang w:val="id-ID"/>
+              </w:rPr>
+            </w:pPr>
+            <w:r>
+              <w:rPr>
+                <w:lang w:val="id-ID"/>
+              </w:rPr>
+              <w:t>- Start on time</w:t>
+            </w:r>
+          </w:p>
+        </w:tc>
+        <w:tc>
+          <w:tcPr>
+            <w:tcW w:w="1870" w:type="dxa"/>
+          </w:tcPr>
+          <w:p>
+            <w:pPr>
+              <w:rPr>
+                <w:lang w:val="id-ID"/>
+              </w:rPr>
+            </w:pPr>
+            <w:r>
+              <w:rPr>
+                <w:lang w:val="id-ID"/>
+              </w:rPr>
+              <w:t>- Too many meetings</w:t>
+            </w:r>
+          </w:p>
+        </w:tc>
+        <w:tc>
+          <w:tcPr>
+            <w:tcW w:w="1870" w:type="dxa"/>
+          </w:tcPr>
+          <w:p>
+            <w:pPr>
+              <w:rPr>
+                <w:lang w:val="id-ID"/>
+              </w:rPr>
+            </w:pPr>
+            <w:r>
+              <w:rPr>
+                <w:lang w:val="id-ID"/>
+              </w:rPr>
+              <w:t>- Less meetings to do</w:t>
+            </w:r>
+          </w:p>
+        </w:tc>
+        <w:tc>
+          <w:tcPr>
+            <w:tcW w:w="1870" w:type="dxa"/>
+          </w:tcPr>
+          <w:p>
+            <w:pPr>
+              <w:rPr>
+                <w:lang w:val="id-ID"/>
+              </w:rPr>
+            </w:pPr>
+            <w:r>
+              <w:rPr>
+                <w:lang w:val="id-ID"/>
+              </w:rPr>
+              <w:t>- Schedule meetings for certain days</w:t>
             </w:r>
           </w:p>
         </w:tc>

</xml_diff>

<commit_message>
Menambahkan screnshoot trello tugas uas
</commit_message>
<xml_diff>
--- a/LolKocakWKWK_Tugas2.docx
+++ b/LolKocakWKWK_Tugas2.docx
@@ -1,6 +1,6 @@
 
 <file path=word/document.xml><?xml version="1.0" encoding="utf-8"?>
-<w:document xmlns:wpc="http://schemas.microsoft.com/office/word/2010/wordprocessingCanvas" xmlns:cx="http://schemas.microsoft.com/office/drawing/2014/chartex" xmlns:cx1="http://schemas.microsoft.com/office/drawing/2015/9/8/chartex" xmlns:cx2="http://schemas.microsoft.com/office/drawing/2015/10/21/chartex" xmlns:cx3="http://schemas.microsoft.com/office/drawing/2016/5/9/chartex" xmlns:cx4="http://schemas.microsoft.com/office/drawing/2016/5/10/chartex" xmlns:cx5="http://schemas.microsoft.com/office/drawing/2016/5/11/chartex" xmlns:cx6="http://schemas.microsoft.com/office/drawing/2016/5/12/chartex" xmlns:cx7="http://schemas.microsoft.com/office/drawing/2016/5/13/chartex" xmlns:cx8="http://schemas.microsoft.com/office/drawing/2016/5/14/chartex" xmlns:mc="http://schemas.openxmlformats.org/markup-compatibility/2006" xmlns:aink="http://schemas.microsoft.com/office/drawing/2016/ink" xmlns:am3d="http://schemas.microsoft.com/office/drawing/2017/model3d" xmlns:o="urn:schemas-microsoft-com:office:office" xmlns:oel="http://schemas.microsoft.com/office/2019/extlst" xmlns:r="http://schemas.openxmlformats.org/officeDocument/2006/relationships" xmlns:m="http://schemas.openxmlformats.org/officeDocument/2006/math" xmlns:v="urn:schemas-microsoft-com:vml" xmlns:wp14="http://schemas.microsoft.com/office/word/2010/wordprocessingDrawing" xmlns:wp="http://schemas.openxmlformats.org/drawingml/2006/wordprocessingDrawing" xmlns:w10="urn:schemas-microsoft-com:office:word" xmlns:w="http://schemas.openxmlformats.org/wordprocessingml/2006/main" xmlns:w14="http://schemas.microsoft.com/office/word/2010/wordml" xmlns:w15="http://schemas.microsoft.com/office/word/2012/wordml" xmlns:w16cex="http://schemas.microsoft.com/office/word/2018/wordml/cex" xmlns:w16cid="http://schemas.microsoft.com/office/word/2016/wordml/cid" xmlns:w16="http://schemas.microsoft.com/office/word/2018/wordml" xmlns:w16sdtdh="http://schemas.microsoft.com/office/word/2020/wordml/sdtdatahash" xmlns:w16se="http://schemas.microsoft.com/office/word/2015/wordml/symex" xmlns:wpg="http://schemas.microsoft.com/office/word/2010/wordprocessingGroup" xmlns:wpi="http://schemas.microsoft.com/office/word/2010/wordprocessingInk" xmlns:wne="http://schemas.microsoft.com/office/word/2006/wordml" xmlns:wps="http://schemas.microsoft.com/office/word/2010/wordprocessingShape" mc:Ignorable="w14 w15 w16se w16cid w16 w16cex w16sdtdh wp14">
+<w:document xmlns:wpc="http://schemas.microsoft.com/office/word/2010/wordprocessingCanvas" xmlns:cx="http://schemas.microsoft.com/office/drawing/2014/chartex" xmlns:cx1="http://schemas.microsoft.com/office/drawing/2015/9/8/chartex" xmlns:cx2="http://schemas.microsoft.com/office/drawing/2015/10/21/chartex" xmlns:cx3="http://schemas.microsoft.com/office/drawing/2016/5/9/chartex" xmlns:cx4="http://schemas.microsoft.com/office/drawing/2016/5/10/chartex" xmlns:cx5="http://schemas.microsoft.com/office/drawing/2016/5/11/chartex" xmlns:cx6="http://schemas.microsoft.com/office/drawing/2016/5/12/chartex" xmlns:cx7="http://schemas.microsoft.com/office/drawing/2016/5/13/chartex" xmlns:cx8="http://schemas.microsoft.com/office/drawing/2016/5/14/chartex" xmlns:mc="http://schemas.openxmlformats.org/markup-compatibility/2006" xmlns:aink="http://schemas.microsoft.com/office/drawing/2016/ink" xmlns:am3d="http://schemas.microsoft.com/office/drawing/2017/model3d" xmlns:o="urn:schemas-microsoft-com:office:office" xmlns:r="http://schemas.openxmlformats.org/officeDocument/2006/relationships" xmlns:m="http://schemas.openxmlformats.org/officeDocument/2006/math" xmlns:v="urn:schemas-microsoft-com:vml" xmlns:wp14="http://schemas.microsoft.com/office/word/2010/wordprocessingDrawing" xmlns:wp="http://schemas.openxmlformats.org/drawingml/2006/wordprocessingDrawing" xmlns:w10="urn:schemas-microsoft-com:office:word" xmlns:w="http://schemas.openxmlformats.org/wordprocessingml/2006/main" xmlns:w14="http://schemas.microsoft.com/office/word/2010/wordml" xmlns:w15="http://schemas.microsoft.com/office/word/2012/wordml" xmlns:w16cex="http://schemas.microsoft.com/office/word/2018/wordml/cex" xmlns:w16cid="http://schemas.microsoft.com/office/word/2016/wordml/cid" xmlns:w16="http://schemas.microsoft.com/office/word/2018/wordml" xmlns:w16sdtdh="http://schemas.microsoft.com/office/word/2020/wordml/sdtdatahash" xmlns:w16se="http://schemas.microsoft.com/office/word/2015/wordml/symex" xmlns:wpg="http://schemas.microsoft.com/office/word/2010/wordprocessingGroup" xmlns:wpi="http://schemas.microsoft.com/office/word/2010/wordprocessingInk" xmlns:wne="http://schemas.microsoft.com/office/word/2006/wordml" xmlns:wps="http://schemas.microsoft.com/office/word/2010/wordprocessingShape" mc:Ignorable="w14 w15 w16se w16cid w16 w16cex w16sdtdh wp14">
   <w:body>
     <w:p>
       <w:pPr>
@@ -2535,6 +2535,7 @@
         <w:rPr>
           <w:noProof/>
         </w:rPr>
+        <w:lastRenderedPageBreak/>
         <w:drawing>
           <wp:inline distT="0" distB="0" distL="0" distR="0" wp14:anchorId="09C7BEA7" wp14:editId="44CCFD7B">
             <wp:extent cx="5943600" cy="3341370"/>
@@ -2642,6 +2643,7 @@
           <w:szCs w:val="28"/>
           <w:lang w:val="id-ID"/>
         </w:rPr>
+        <w:lastRenderedPageBreak/>
         <w:t>Tugas UAS</w:t>
       </w:r>
     </w:p>
@@ -5029,6 +5031,7 @@
               <w:rPr>
                 <w:lang w:val="id-ID"/>
               </w:rPr>
+              <w:lastRenderedPageBreak/>
               <w:t>Pendengar Musik</w:t>
             </w:r>
           </w:p>
@@ -5173,6 +5176,7 @@
               <w:rPr>
                 <w:lang w:val="id-ID"/>
               </w:rPr>
+              <w:lastRenderedPageBreak/>
               <w:t>3333</w:t>
             </w:r>
           </w:p>
@@ -6907,6 +6911,7 @@
                 <w:noProof/>
                 <w:lang w:val="id-ID"/>
               </w:rPr>
+              <w:lastRenderedPageBreak/>
               <w:t>Sprint Backlog</w:t>
             </w:r>
           </w:p>
@@ -7494,13 +7499,8 @@
               </w:rPr>
             </w:pPr>
             <w:r>
-              <w:t xml:space="preserve">Nama </w:t>
-            </w:r>
-            <w:proofErr w:type="spellStart"/>
-            <w:r>
-              <w:t>Anggota</w:t>
-            </w:r>
-            <w:proofErr w:type="spellEnd"/>
+              <w:t>Nama Anggota</w:t>
+            </w:r>
           </w:p>
         </w:tc>
         <w:tc>
@@ -7558,19 +7558,9 @@
                 <w:lang w:val="id-ID"/>
               </w:rPr>
             </w:pPr>
-            <w:proofErr w:type="spellStart"/>
-            <w:r>
-              <w:t>Kendala</w:t>
-            </w:r>
-            <w:proofErr w:type="spellEnd"/>
-            <w:r>
-              <w:t xml:space="preserve">/Masalah yang di </w:t>
-            </w:r>
-            <w:proofErr w:type="spellStart"/>
-            <w:r>
-              <w:t>hadapi</w:t>
-            </w:r>
-            <w:proofErr w:type="spellEnd"/>
+            <w:r>
+              <w:t>Kendala/Masalah yang di hadapi</w:t>
+            </w:r>
           </w:p>
         </w:tc>
         <w:tc>
@@ -7584,13 +7574,8 @@
               </w:rPr>
             </w:pPr>
             <w:r>
-              <w:t xml:space="preserve">Tanggal </w:t>
-            </w:r>
-            <w:proofErr w:type="spellStart"/>
-            <w:r>
-              <w:t>pengerjaan</w:t>
-            </w:r>
-            <w:proofErr w:type="spellEnd"/>
+              <w:t>Tanggal pengerjaan</w:t>
+            </w:r>
           </w:p>
         </w:tc>
         <w:tc>
@@ -7653,29 +7638,8 @@
                 <w:lang w:val="id-ID"/>
               </w:rPr>
             </w:pPr>
-            <w:proofErr w:type="spellStart"/>
-            <w:r>
-              <w:t>Apa</w:t>
-            </w:r>
-            <w:proofErr w:type="spellEnd"/>
-            <w:r>
-              <w:t xml:space="preserve"> yang kamu </w:t>
-            </w:r>
-            <w:proofErr w:type="spellStart"/>
-            <w:r>
-              <w:t>lakukan</w:t>
-            </w:r>
-            <w:proofErr w:type="spellEnd"/>
-            <w:r>
-              <w:t xml:space="preserve"> </w:t>
-            </w:r>
-            <w:proofErr w:type="spellStart"/>
-            <w:r>
-              <w:t>selama</w:t>
-            </w:r>
-            <w:proofErr w:type="spellEnd"/>
-            <w:r>
-              <w:t xml:space="preserve"> sprint?</w:t>
+            <w:r>
+              <w:t>Apa yang kamu lakukan selama sprint?</w:t>
             </w:r>
           </w:p>
         </w:tc>
@@ -7690,29 +7654,8 @@
                 <w:lang w:val="id-ID"/>
               </w:rPr>
             </w:pPr>
-            <w:proofErr w:type="spellStart"/>
-            <w:r>
-              <w:t>MembuatFitur</w:t>
-            </w:r>
-            <w:proofErr w:type="spellEnd"/>
-            <w:r>
-              <w:t xml:space="preserve"> </w:t>
-            </w:r>
-            <w:proofErr w:type="spellStart"/>
-            <w:r>
-              <w:t>melakukan</w:t>
-            </w:r>
-            <w:proofErr w:type="spellEnd"/>
-            <w:r>
-              <w:t xml:space="preserve"> </w:t>
-            </w:r>
-            <w:proofErr w:type="spellStart"/>
-            <w:r>
-              <w:t>pendaftaran</w:t>
-            </w:r>
-            <w:proofErr w:type="spellEnd"/>
-            <w:r>
-              <w:t xml:space="preserve"> akun/register</w:t>
+            <w:r>
+              <w:t>MembuatFitur melakukan pendaftaran akun/register</w:t>
             </w:r>
           </w:p>
         </w:tc>
@@ -7726,19 +7669,9 @@
                 <w:lang w:val="id-ID"/>
               </w:rPr>
             </w:pPr>
-            <w:proofErr w:type="spellStart"/>
-            <w:r>
-              <w:t>Mendesain</w:t>
-            </w:r>
-            <w:proofErr w:type="spellEnd"/>
-            <w:r>
-              <w:t xml:space="preserve"> </w:t>
-            </w:r>
-            <w:proofErr w:type="spellStart"/>
-            <w:r>
-              <w:t>tampilan</w:t>
-            </w:r>
-            <w:proofErr w:type="spellEnd"/>
+            <w:r>
+              <w:t>Mendesain tampilan</w:t>
+            </w:r>
           </w:p>
         </w:tc>
         <w:tc>
@@ -7752,51 +7685,9 @@
                 <w:lang w:val="id-ID"/>
               </w:rPr>
             </w:pPr>
-            <w:proofErr w:type="spellStart"/>
-            <w:r>
-              <w:t>Kesulitan</w:t>
-            </w:r>
-            <w:proofErr w:type="spellEnd"/>
-            <w:r>
-              <w:t xml:space="preserve"> dalam </w:t>
-            </w:r>
-            <w:proofErr w:type="spellStart"/>
-            <w:r>
-              <w:t>mendesain</w:t>
-            </w:r>
-            <w:proofErr w:type="spellEnd"/>
-            <w:r>
-              <w:t xml:space="preserve"> </w:t>
-            </w:r>
-            <w:proofErr w:type="spellStart"/>
-            <w:r>
-              <w:t>tampilan</w:t>
-            </w:r>
-            <w:proofErr w:type="spellEnd"/>
-            <w:r>
-              <w:t xml:space="preserve"> dan </w:t>
-            </w:r>
-            <w:proofErr w:type="spellStart"/>
-            <w:r>
-              <w:t>kesulitan</w:t>
-            </w:r>
-            <w:proofErr w:type="spellEnd"/>
-            <w:r>
-              <w:t xml:space="preserve"> dalam </w:t>
-            </w:r>
-            <w:proofErr w:type="spellStart"/>
-            <w:r>
-              <w:t>mencocokan</w:t>
-            </w:r>
-            <w:proofErr w:type="spellEnd"/>
-            <w:r>
-              <w:t xml:space="preserve"> </w:t>
-            </w:r>
-            <w:proofErr w:type="spellStart"/>
-            <w:r>
-              <w:t>warna</w:t>
-            </w:r>
-            <w:proofErr w:type="spellEnd"/>
+            <w:r>
+              <w:t>Kesulitan dalam mendesain tampilan dan kesulitan dalam mencocokan warna</w:t>
+            </w:r>
           </w:p>
         </w:tc>
         <w:tc>
@@ -7893,19 +7784,9 @@
                 <w:lang w:val="id-ID"/>
               </w:rPr>
             </w:pPr>
-            <w:proofErr w:type="spellStart"/>
-            <w:r>
-              <w:t>Membuat</w:t>
-            </w:r>
-            <w:proofErr w:type="spellEnd"/>
-            <w:r>
-              <w:t xml:space="preserve"> prototype pada </w:t>
-            </w:r>
-            <w:proofErr w:type="spellStart"/>
-            <w:r>
-              <w:t>tampilan</w:t>
-            </w:r>
-            <w:proofErr w:type="spellEnd"/>
+            <w:r>
+              <w:t>Membuat prototype pada tampilan</w:t>
+            </w:r>
           </w:p>
         </w:tc>
         <w:tc>
@@ -8117,29 +7998,8 @@
                 <w:lang w:val="id-ID"/>
               </w:rPr>
             </w:pPr>
-            <w:proofErr w:type="spellStart"/>
-            <w:r>
-              <w:t>Apa</w:t>
-            </w:r>
-            <w:proofErr w:type="spellEnd"/>
-            <w:r>
-              <w:t xml:space="preserve"> yang kamu </w:t>
-            </w:r>
-            <w:proofErr w:type="spellStart"/>
-            <w:r>
-              <w:t>lakukan</w:t>
-            </w:r>
-            <w:proofErr w:type="spellEnd"/>
-            <w:r>
-              <w:t xml:space="preserve"> </w:t>
-            </w:r>
-            <w:proofErr w:type="spellStart"/>
-            <w:r>
-              <w:t>selama</w:t>
-            </w:r>
-            <w:proofErr w:type="spellEnd"/>
-            <w:r>
-              <w:t xml:space="preserve"> sprint?</w:t>
+            <w:r>
+              <w:t>Apa yang kamu lakukan selama sprint?</w:t>
             </w:r>
           </w:p>
         </w:tc>
@@ -8154,37 +8014,8 @@
                 <w:lang w:val="id-ID"/>
               </w:rPr>
             </w:pPr>
-            <w:proofErr w:type="spellStart"/>
-            <w:r>
-              <w:t>Membuat</w:t>
-            </w:r>
-            <w:proofErr w:type="spellEnd"/>
-            <w:r>
-              <w:t xml:space="preserve"> Fitur </w:t>
-            </w:r>
-            <w:proofErr w:type="spellStart"/>
-            <w:r>
-              <w:t>melakukan</w:t>
-            </w:r>
-            <w:proofErr w:type="spellEnd"/>
-            <w:r>
-              <w:t xml:space="preserve"> login </w:t>
-            </w:r>
-            <w:proofErr w:type="spellStart"/>
-            <w:r>
-              <w:t>setelah</w:t>
-            </w:r>
-            <w:proofErr w:type="spellEnd"/>
-            <w:r>
-              <w:t xml:space="preserve"> </w:t>
-            </w:r>
-            <w:proofErr w:type="spellStart"/>
-            <w:r>
-              <w:t>melakukan</w:t>
-            </w:r>
-            <w:proofErr w:type="spellEnd"/>
-            <w:r>
-              <w:t xml:space="preserve"> register</w:t>
+            <w:r>
+              <w:t>Membuat Fitur melakukan login setelah melakukan register</w:t>
             </w:r>
           </w:p>
         </w:tc>
@@ -8198,19 +8029,9 @@
                 <w:lang w:val="id-ID"/>
               </w:rPr>
             </w:pPr>
-            <w:proofErr w:type="spellStart"/>
-            <w:r>
-              <w:t>Mendesain</w:t>
-            </w:r>
-            <w:proofErr w:type="spellEnd"/>
-            <w:r>
-              <w:t xml:space="preserve"> </w:t>
-            </w:r>
-            <w:proofErr w:type="spellStart"/>
-            <w:r>
-              <w:t>tampilan</w:t>
-            </w:r>
-            <w:proofErr w:type="spellEnd"/>
+            <w:r>
+              <w:t>Mendesain tampilan</w:t>
+            </w:r>
           </w:p>
         </w:tc>
         <w:tc>
@@ -8224,35 +8045,9 @@
                 <w:lang w:val="id-ID"/>
               </w:rPr>
             </w:pPr>
-            <w:proofErr w:type="spellStart"/>
-            <w:r>
-              <w:t>kesulitan</w:t>
-            </w:r>
-            <w:proofErr w:type="spellEnd"/>
-            <w:r>
-              <w:t xml:space="preserve"> dalam </w:t>
-            </w:r>
-            <w:proofErr w:type="spellStart"/>
-            <w:r>
-              <w:t>mendesain</w:t>
-            </w:r>
-            <w:proofErr w:type="spellEnd"/>
-            <w:r>
-              <w:t xml:space="preserve"> tata </w:t>
-            </w:r>
-            <w:proofErr w:type="spellStart"/>
-            <w:r>
-              <w:t>letak</w:t>
-            </w:r>
-            <w:proofErr w:type="spellEnd"/>
-            <w:r>
-              <w:t xml:space="preserve"> </w:t>
-            </w:r>
-            <w:proofErr w:type="spellStart"/>
-            <w:r>
-              <w:t>diregister</w:t>
-            </w:r>
-            <w:proofErr w:type="spellEnd"/>
+            <w:r>
+              <w:t>kesulitan dalam mendesain tata letak diregister</w:t>
+            </w:r>
           </w:p>
         </w:tc>
         <w:tc>
@@ -8349,19 +8144,9 @@
                 <w:lang w:val="id-ID"/>
               </w:rPr>
             </w:pPr>
-            <w:proofErr w:type="spellStart"/>
-            <w:r>
-              <w:t>Membuat</w:t>
-            </w:r>
-            <w:proofErr w:type="spellEnd"/>
-            <w:r>
-              <w:t xml:space="preserve"> prototype pada </w:t>
-            </w:r>
-            <w:proofErr w:type="spellStart"/>
-            <w:r>
-              <w:t>tampilan</w:t>
-            </w:r>
-            <w:proofErr w:type="spellEnd"/>
+            <w:r>
+              <w:t>Membuat prototype pada tampilan</w:t>
+            </w:r>
           </w:p>
         </w:tc>
         <w:tc>
@@ -8573,29 +8358,8 @@
                 <w:lang w:val="id-ID"/>
               </w:rPr>
             </w:pPr>
-            <w:proofErr w:type="spellStart"/>
-            <w:r>
-              <w:t>Apa</w:t>
-            </w:r>
-            <w:proofErr w:type="spellEnd"/>
-            <w:r>
-              <w:t xml:space="preserve"> yang kamu </w:t>
-            </w:r>
-            <w:proofErr w:type="spellStart"/>
-            <w:r>
-              <w:t>lakukan</w:t>
-            </w:r>
-            <w:proofErr w:type="spellEnd"/>
-            <w:r>
-              <w:t xml:space="preserve"> </w:t>
-            </w:r>
-            <w:proofErr w:type="spellStart"/>
-            <w:r>
-              <w:t>selama</w:t>
-            </w:r>
-            <w:proofErr w:type="spellEnd"/>
-            <w:r>
-              <w:t xml:space="preserve"> sprint?</w:t>
+            <w:r>
+              <w:t>Apa yang kamu lakukan selama sprint?</w:t>
             </w:r>
           </w:p>
         </w:tc>
@@ -8610,35 +8374,9 @@
                 <w:lang w:val="id-ID"/>
               </w:rPr>
             </w:pPr>
-            <w:proofErr w:type="spellStart"/>
-            <w:r>
-              <w:t>Membuat</w:t>
-            </w:r>
-            <w:proofErr w:type="spellEnd"/>
-            <w:r>
-              <w:t xml:space="preserve"> Fitur </w:t>
-            </w:r>
-            <w:proofErr w:type="spellStart"/>
-            <w:r>
-              <w:t>melihat</w:t>
-            </w:r>
-            <w:proofErr w:type="spellEnd"/>
-            <w:r>
-              <w:t xml:space="preserve"> daftar </w:t>
-            </w:r>
-            <w:proofErr w:type="spellStart"/>
-            <w:r>
-              <w:t>rekomendasi</w:t>
-            </w:r>
-            <w:proofErr w:type="spellEnd"/>
-            <w:r>
-              <w:t xml:space="preserve"> </w:t>
-            </w:r>
-            <w:proofErr w:type="spellStart"/>
-            <w:r>
-              <w:t>musik</w:t>
-            </w:r>
-            <w:proofErr w:type="spellEnd"/>
+            <w:r>
+              <w:t>Membuat Fitur melihat daftar rekomendasi musik</w:t>
+            </w:r>
           </w:p>
         </w:tc>
         <w:tc>
@@ -8651,19 +8389,9 @@
                 <w:lang w:val="id-ID"/>
               </w:rPr>
             </w:pPr>
-            <w:proofErr w:type="spellStart"/>
-            <w:r>
-              <w:t>Mendesain</w:t>
-            </w:r>
-            <w:proofErr w:type="spellEnd"/>
-            <w:r>
-              <w:t xml:space="preserve"> </w:t>
-            </w:r>
-            <w:proofErr w:type="spellStart"/>
-            <w:r>
-              <w:t>tampilan</w:t>
-            </w:r>
-            <w:proofErr w:type="spellEnd"/>
+            <w:r>
+              <w:t>Mendesain tampilan</w:t>
+            </w:r>
           </w:p>
         </w:tc>
         <w:tc>
@@ -8677,35 +8405,9 @@
                 <w:lang w:val="id-ID"/>
               </w:rPr>
             </w:pPr>
-            <w:proofErr w:type="spellStart"/>
-            <w:r>
-              <w:t>Kesulitan</w:t>
-            </w:r>
-            <w:proofErr w:type="spellEnd"/>
-            <w:r>
-              <w:t xml:space="preserve"> </w:t>
-            </w:r>
-            <w:proofErr w:type="spellStart"/>
-            <w:r>
-              <w:t>merapikan</w:t>
-            </w:r>
-            <w:proofErr w:type="spellEnd"/>
-            <w:r>
-              <w:t xml:space="preserve"> icon untuk </w:t>
-            </w:r>
-            <w:proofErr w:type="spellStart"/>
-            <w:r>
-              <w:t>musik</w:t>
-            </w:r>
-            <w:proofErr w:type="spellEnd"/>
-            <w:r>
-              <w:t xml:space="preserve"> yang sudah </w:t>
-            </w:r>
-            <w:proofErr w:type="spellStart"/>
-            <w:r>
-              <w:t>dimasukkan</w:t>
-            </w:r>
-            <w:proofErr w:type="spellEnd"/>
+            <w:r>
+              <w:t>Kesulitan merapikan icon untuk musik yang sudah dimasukkan</w:t>
+            </w:r>
           </w:p>
         </w:tc>
         <w:tc>
@@ -8802,19 +8504,9 @@
                 <w:lang w:val="id-ID"/>
               </w:rPr>
             </w:pPr>
-            <w:proofErr w:type="spellStart"/>
-            <w:r>
-              <w:t>Membuat</w:t>
-            </w:r>
-            <w:proofErr w:type="spellEnd"/>
-            <w:r>
-              <w:t xml:space="preserve"> prototype pada </w:t>
-            </w:r>
-            <w:proofErr w:type="spellStart"/>
-            <w:r>
-              <w:t>tampilan</w:t>
-            </w:r>
-            <w:proofErr w:type="spellEnd"/>
+            <w:r>
+              <w:t>Membuat prototype pada tampilan</w:t>
+            </w:r>
           </w:p>
         </w:tc>
         <w:tc>
@@ -9026,29 +8718,8 @@
                 <w:lang w:val="id-ID"/>
               </w:rPr>
             </w:pPr>
-            <w:proofErr w:type="spellStart"/>
-            <w:r>
-              <w:t>Apa</w:t>
-            </w:r>
-            <w:proofErr w:type="spellEnd"/>
-            <w:r>
-              <w:t xml:space="preserve"> yang kamu </w:t>
-            </w:r>
-            <w:proofErr w:type="spellStart"/>
-            <w:r>
-              <w:t>lakukan</w:t>
-            </w:r>
-            <w:proofErr w:type="spellEnd"/>
-            <w:r>
-              <w:t xml:space="preserve"> </w:t>
-            </w:r>
-            <w:proofErr w:type="spellStart"/>
-            <w:r>
-              <w:t>selama</w:t>
-            </w:r>
-            <w:proofErr w:type="spellEnd"/>
-            <w:r>
-              <w:t xml:space="preserve"> sprint?</w:t>
+            <w:r>
+              <w:t>Apa yang kamu lakukan selama sprint?</w:t>
             </w:r>
           </w:p>
         </w:tc>
@@ -9063,27 +8734,9 @@
                 <w:lang w:val="id-ID"/>
               </w:rPr>
             </w:pPr>
-            <w:proofErr w:type="spellStart"/>
-            <w:r>
-              <w:t>Membuat</w:t>
-            </w:r>
-            <w:proofErr w:type="spellEnd"/>
-            <w:r>
-              <w:t xml:space="preserve"> Fitur </w:t>
-            </w:r>
-            <w:proofErr w:type="spellStart"/>
-            <w:r>
-              <w:t>melakukan</w:t>
-            </w:r>
-            <w:proofErr w:type="spellEnd"/>
-            <w:r>
-              <w:t xml:space="preserve"> </w:t>
-            </w:r>
-            <w:proofErr w:type="spellStart"/>
-            <w:r>
-              <w:t>pencarian</w:t>
-            </w:r>
-            <w:proofErr w:type="spellEnd"/>
+            <w:r>
+              <w:t>Membuat Fitur melakukan pencarian</w:t>
+            </w:r>
           </w:p>
         </w:tc>
         <w:tc>
@@ -9096,19 +8749,9 @@
                 <w:lang w:val="id-ID"/>
               </w:rPr>
             </w:pPr>
-            <w:proofErr w:type="spellStart"/>
-            <w:r>
-              <w:t>Mendesain</w:t>
-            </w:r>
-            <w:proofErr w:type="spellEnd"/>
-            <w:r>
-              <w:t xml:space="preserve"> </w:t>
-            </w:r>
-            <w:proofErr w:type="spellStart"/>
-            <w:r>
-              <w:t>tampilan</w:t>
-            </w:r>
-            <w:proofErr w:type="spellEnd"/>
+            <w:r>
+              <w:t>Mendesain tampilan</w:t>
+            </w:r>
           </w:p>
         </w:tc>
         <w:tc>
@@ -9122,27 +8765,9 @@
                 <w:lang w:val="id-ID"/>
               </w:rPr>
             </w:pPr>
-            <w:proofErr w:type="spellStart"/>
-            <w:r>
-              <w:t>Kesulitan</w:t>
-            </w:r>
-            <w:proofErr w:type="spellEnd"/>
-            <w:r>
-              <w:t xml:space="preserve"> </w:t>
-            </w:r>
-            <w:proofErr w:type="spellStart"/>
-            <w:r>
-              <w:t>membuat</w:t>
-            </w:r>
-            <w:proofErr w:type="spellEnd"/>
-            <w:r>
-              <w:t xml:space="preserve"> icon </w:t>
-            </w:r>
-            <w:proofErr w:type="spellStart"/>
-            <w:r>
-              <w:t>pencarian</w:t>
-            </w:r>
-            <w:proofErr w:type="spellEnd"/>
+            <w:r>
+              <w:t>Kesulitan membuat icon pencarian</w:t>
+            </w:r>
           </w:p>
         </w:tc>
         <w:tc>
@@ -9421,29 +9046,8 @@
             <w:vMerge w:val="restart"/>
           </w:tcPr>
           <w:p>
-            <w:proofErr w:type="spellStart"/>
-            <w:r>
-              <w:t>Apa</w:t>
-            </w:r>
-            <w:proofErr w:type="spellEnd"/>
-            <w:r>
-              <w:t xml:space="preserve"> yang kamu </w:t>
-            </w:r>
-            <w:proofErr w:type="spellStart"/>
-            <w:r>
-              <w:t>lakukan</w:t>
-            </w:r>
-            <w:proofErr w:type="spellEnd"/>
-            <w:r>
-              <w:t xml:space="preserve"> </w:t>
-            </w:r>
-            <w:proofErr w:type="spellStart"/>
-            <w:r>
-              <w:t>selama</w:t>
-            </w:r>
-            <w:proofErr w:type="spellEnd"/>
-            <w:r>
-              <w:t xml:space="preserve"> sprint?</w:t>
+            <w:r>
+              <w:t>Apa yang kamu lakukan selama sprint?</w:t>
             </w:r>
           </w:p>
         </w:tc>
@@ -9453,37 +9057,8 @@
             <w:vMerge w:val="restart"/>
           </w:tcPr>
           <w:p>
-            <w:proofErr w:type="spellStart"/>
-            <w:r>
-              <w:t>Membuat</w:t>
-            </w:r>
-            <w:proofErr w:type="spellEnd"/>
-            <w:r>
-              <w:t xml:space="preserve"> Fitur </w:t>
-            </w:r>
-            <w:proofErr w:type="spellStart"/>
-            <w:r>
-              <w:t>topchart</w:t>
-            </w:r>
-            <w:proofErr w:type="spellEnd"/>
-            <w:r>
-              <w:t xml:space="preserve"> </w:t>
-            </w:r>
-            <w:proofErr w:type="spellStart"/>
-            <w:r>
-              <w:t>terdapat</w:t>
-            </w:r>
-            <w:proofErr w:type="spellEnd"/>
-            <w:r>
-              <w:t xml:space="preserve"> </w:t>
-            </w:r>
-            <w:proofErr w:type="spellStart"/>
-            <w:r>
-              <w:t>musik</w:t>
-            </w:r>
-            <w:proofErr w:type="spellEnd"/>
-            <w:r>
-              <w:t xml:space="preserve"> yang popular</w:t>
+            <w:r>
+              <w:t>Membuat Fitur topchart terdapat musik yang popular</w:t>
             </w:r>
           </w:p>
         </w:tc>
@@ -9512,13 +9087,8 @@
           </w:tcPr>
           <w:p>
             <w:r>
-              <w:t xml:space="preserve">Tidak Ada </w:t>
-            </w:r>
-            <w:proofErr w:type="spellStart"/>
-            <w:r>
-              <w:t>Kendala</w:t>
-            </w:r>
-            <w:proofErr w:type="spellEnd"/>
+              <w:t>Tidak Ada Kendala</w:t>
+            </w:r>
           </w:p>
         </w:tc>
         <w:tc>
@@ -9788,29 +9358,8 @@
             <w:vMerge w:val="restart"/>
           </w:tcPr>
           <w:p>
-            <w:proofErr w:type="spellStart"/>
-            <w:r>
-              <w:t>Apa</w:t>
-            </w:r>
-            <w:proofErr w:type="spellEnd"/>
-            <w:r>
-              <w:t xml:space="preserve"> yang kamu </w:t>
-            </w:r>
-            <w:proofErr w:type="spellStart"/>
-            <w:r>
-              <w:t>lakukan</w:t>
-            </w:r>
-            <w:proofErr w:type="spellEnd"/>
-            <w:r>
-              <w:t xml:space="preserve"> </w:t>
-            </w:r>
-            <w:proofErr w:type="spellStart"/>
-            <w:r>
-              <w:t>selama</w:t>
-            </w:r>
-            <w:proofErr w:type="spellEnd"/>
-            <w:r>
-              <w:t xml:space="preserve"> sprint?</w:t>
+            <w:r>
+              <w:t>Apa yang kamu lakukan selama sprint?</w:t>
             </w:r>
           </w:p>
         </w:tc>
@@ -9820,21 +9369,8 @@
             <w:vMerge w:val="restart"/>
           </w:tcPr>
           <w:p>
-            <w:proofErr w:type="spellStart"/>
-            <w:r>
-              <w:t>Membuat</w:t>
-            </w:r>
-            <w:proofErr w:type="spellEnd"/>
-            <w:r>
-              <w:t xml:space="preserve"> Fitur </w:t>
-            </w:r>
-            <w:proofErr w:type="spellStart"/>
-            <w:r>
-              <w:t>musik</w:t>
-            </w:r>
-            <w:proofErr w:type="spellEnd"/>
-            <w:r>
-              <w:t xml:space="preserve"> lebih detail</w:t>
+            <w:r>
+              <w:t>Membuat Fitur musik lebih detail</w:t>
             </w:r>
           </w:p>
         </w:tc>
@@ -9868,19 +9404,9 @@
               </w:rPr>
               <w:t>T</w:t>
             </w:r>
-            <w:proofErr w:type="spellStart"/>
-            <w:r>
-              <w:t>idak</w:t>
-            </w:r>
-            <w:proofErr w:type="spellEnd"/>
-            <w:r>
-              <w:t xml:space="preserve"> Ada </w:t>
-            </w:r>
-            <w:proofErr w:type="spellStart"/>
-            <w:r>
-              <w:t>Kendala</w:t>
-            </w:r>
-            <w:proofErr w:type="spellEnd"/>
+            <w:r>
+              <w:t>idak Ada Kendala</w:t>
+            </w:r>
           </w:p>
         </w:tc>
         <w:tc>
@@ -10124,6 +9650,7 @@
               <w:rPr>
                 <w:lang w:val="id-ID"/>
               </w:rPr>
+              <w:lastRenderedPageBreak/>
               <w:t>7</w:t>
             </w:r>
           </w:p>
@@ -10153,29 +9680,8 @@
             <w:vMerge w:val="restart"/>
           </w:tcPr>
           <w:p>
-            <w:proofErr w:type="spellStart"/>
-            <w:r>
-              <w:t>Apa</w:t>
-            </w:r>
-            <w:proofErr w:type="spellEnd"/>
-            <w:r>
-              <w:t xml:space="preserve"> yang kamu </w:t>
-            </w:r>
-            <w:proofErr w:type="spellStart"/>
-            <w:r>
-              <w:t>lakukan</w:t>
-            </w:r>
-            <w:proofErr w:type="spellEnd"/>
-            <w:r>
-              <w:t xml:space="preserve"> </w:t>
-            </w:r>
-            <w:proofErr w:type="spellStart"/>
-            <w:r>
-              <w:t>selama</w:t>
-            </w:r>
-            <w:proofErr w:type="spellEnd"/>
-            <w:r>
-              <w:t xml:space="preserve"> sprint?</w:t>
+            <w:r>
+              <w:t>Apa yang kamu lakukan selama sprint?</w:t>
             </w:r>
           </w:p>
         </w:tc>
@@ -10185,19 +9691,9 @@
             <w:vMerge w:val="restart"/>
           </w:tcPr>
           <w:p>
-            <w:proofErr w:type="spellStart"/>
-            <w:r>
-              <w:t>Membuat</w:t>
-            </w:r>
-            <w:proofErr w:type="spellEnd"/>
-            <w:r>
-              <w:t xml:space="preserve"> Fitur play </w:t>
-            </w:r>
-            <w:proofErr w:type="spellStart"/>
-            <w:r>
-              <w:t>musik</w:t>
-            </w:r>
-            <w:proofErr w:type="spellEnd"/>
+            <w:r>
+              <w:t>Membuat Fitur play musik</w:t>
+            </w:r>
           </w:p>
         </w:tc>
         <w:tc>
@@ -10219,35 +9715,9 @@
             <w:vMerge w:val="restart"/>
           </w:tcPr>
           <w:p>
-            <w:proofErr w:type="spellStart"/>
-            <w:r>
-              <w:t>Kesulitan</w:t>
-            </w:r>
-            <w:proofErr w:type="spellEnd"/>
-            <w:r>
-              <w:t xml:space="preserve"> </w:t>
-            </w:r>
-            <w:proofErr w:type="spellStart"/>
-            <w:r>
-              <w:t>membuat</w:t>
-            </w:r>
-            <w:proofErr w:type="spellEnd"/>
-            <w:r>
-              <w:t xml:space="preserve"> icon play </w:t>
-            </w:r>
-            <w:proofErr w:type="spellStart"/>
-            <w:r>
-              <w:t>padak</w:t>
-            </w:r>
-            <w:proofErr w:type="spellEnd"/>
-            <w:r>
-              <w:t xml:space="preserve"> </w:t>
-            </w:r>
-            <w:proofErr w:type="spellStart"/>
-            <w:r>
-              <w:t>musik</w:t>
-            </w:r>
-            <w:proofErr w:type="spellEnd"/>
+            <w:r>
+              <w:t>Kesulitan membuat icon play padak musik</w:t>
+            </w:r>
           </w:p>
         </w:tc>
         <w:tc>
@@ -10504,29 +9974,8 @@
             <w:vMerge w:val="restart"/>
           </w:tcPr>
           <w:p>
-            <w:proofErr w:type="spellStart"/>
-            <w:r>
-              <w:t>Apa</w:t>
-            </w:r>
-            <w:proofErr w:type="spellEnd"/>
-            <w:r>
-              <w:t xml:space="preserve"> yang kamu </w:t>
-            </w:r>
-            <w:proofErr w:type="spellStart"/>
-            <w:r>
-              <w:t>lakukan</w:t>
-            </w:r>
-            <w:proofErr w:type="spellEnd"/>
-            <w:r>
-              <w:t xml:space="preserve"> </w:t>
-            </w:r>
-            <w:proofErr w:type="spellStart"/>
-            <w:r>
-              <w:t>selama</w:t>
-            </w:r>
-            <w:proofErr w:type="spellEnd"/>
-            <w:r>
-              <w:t xml:space="preserve"> sprint?</w:t>
+            <w:r>
+              <w:t>Apa yang kamu lakukan selama sprint?</w:t>
             </w:r>
           </w:p>
         </w:tc>
@@ -10536,19 +9985,9 @@
             <w:vMerge w:val="restart"/>
           </w:tcPr>
           <w:p>
-            <w:proofErr w:type="spellStart"/>
-            <w:r>
-              <w:t>Membuat</w:t>
-            </w:r>
-            <w:proofErr w:type="spellEnd"/>
-            <w:r>
-              <w:t xml:space="preserve"> Fitur pause/stop </w:t>
-            </w:r>
-            <w:proofErr w:type="spellStart"/>
-            <w:r>
-              <w:t>musik</w:t>
-            </w:r>
-            <w:proofErr w:type="spellEnd"/>
+            <w:r>
+              <w:t>Membuat Fitur pause/stop musik</w:t>
+            </w:r>
           </w:p>
         </w:tc>
         <w:tc>
@@ -10570,27 +10009,9 @@
             <w:vMerge w:val="restart"/>
           </w:tcPr>
           <w:p>
-            <w:proofErr w:type="spellStart"/>
-            <w:r>
-              <w:t>Kesulitan</w:t>
-            </w:r>
-            <w:proofErr w:type="spellEnd"/>
-            <w:r>
-              <w:t xml:space="preserve"> </w:t>
-            </w:r>
-            <w:proofErr w:type="spellStart"/>
-            <w:r>
-              <w:t>membuat</w:t>
-            </w:r>
-            <w:proofErr w:type="spellEnd"/>
-            <w:r>
-              <w:t xml:space="preserve"> icon pause pada </w:t>
-            </w:r>
-            <w:proofErr w:type="spellStart"/>
-            <w:r>
-              <w:t>musik</w:t>
-            </w:r>
-            <w:proofErr w:type="spellEnd"/>
+            <w:r>
+              <w:t>Kesulitan membuat icon pause pada musik</w:t>
+            </w:r>
           </w:p>
         </w:tc>
         <w:tc>
@@ -10855,29 +10276,8 @@
             <w:vMerge w:val="restart"/>
           </w:tcPr>
           <w:p>
-            <w:proofErr w:type="spellStart"/>
-            <w:r>
-              <w:t>Apa</w:t>
-            </w:r>
-            <w:proofErr w:type="spellEnd"/>
-            <w:r>
-              <w:t xml:space="preserve"> yang kamu </w:t>
-            </w:r>
-            <w:proofErr w:type="spellStart"/>
-            <w:r>
-              <w:t>lakukan</w:t>
-            </w:r>
-            <w:proofErr w:type="spellEnd"/>
-            <w:r>
-              <w:t xml:space="preserve"> </w:t>
-            </w:r>
-            <w:proofErr w:type="spellStart"/>
-            <w:r>
-              <w:t>selama</w:t>
-            </w:r>
-            <w:proofErr w:type="spellEnd"/>
-            <w:r>
-              <w:t xml:space="preserve"> sprint?</w:t>
+            <w:r>
+              <w:t>Apa yang kamu lakukan selama sprint?</w:t>
             </w:r>
           </w:p>
         </w:tc>
@@ -11204,29 +10604,8 @@
             <w:vMerge w:val="restart"/>
           </w:tcPr>
           <w:p>
-            <w:proofErr w:type="spellStart"/>
-            <w:r>
-              <w:t>Apa</w:t>
-            </w:r>
-            <w:proofErr w:type="spellEnd"/>
-            <w:r>
-              <w:t xml:space="preserve"> yang kamu </w:t>
-            </w:r>
-            <w:proofErr w:type="spellStart"/>
-            <w:r>
-              <w:t>lakukan</w:t>
-            </w:r>
-            <w:proofErr w:type="spellEnd"/>
-            <w:r>
-              <w:t xml:space="preserve"> </w:t>
-            </w:r>
-            <w:proofErr w:type="spellStart"/>
-            <w:r>
-              <w:t>selama</w:t>
-            </w:r>
-            <w:proofErr w:type="spellEnd"/>
-            <w:r>
-              <w:t xml:space="preserve"> sprint?</w:t>
+            <w:r>
+              <w:t>Apa yang kamu lakukan selama sprint?</w:t>
             </w:r>
           </w:p>
         </w:tc>
@@ -11541,29 +10920,8 @@
                 <w:lang w:val="id-ID"/>
               </w:rPr>
             </w:pPr>
-            <w:proofErr w:type="spellStart"/>
-            <w:r>
-              <w:t>Apa</w:t>
-            </w:r>
-            <w:proofErr w:type="spellEnd"/>
-            <w:r>
-              <w:t xml:space="preserve"> yang kamu </w:t>
-            </w:r>
-            <w:proofErr w:type="spellStart"/>
-            <w:r>
-              <w:t>lakukan</w:t>
-            </w:r>
-            <w:proofErr w:type="spellEnd"/>
-            <w:r>
-              <w:t xml:space="preserve"> </w:t>
-            </w:r>
-            <w:proofErr w:type="spellStart"/>
-            <w:r>
-              <w:t>selama</w:t>
-            </w:r>
-            <w:proofErr w:type="spellEnd"/>
-            <w:r>
-              <w:t xml:space="preserve"> sprint?</w:t>
+            <w:r>
+              <w:t>Apa yang kamu lakukan selama sprint?</w:t>
             </w:r>
           </w:p>
         </w:tc>
@@ -11958,29 +11316,8 @@
                 <w:lang w:val="id-ID"/>
               </w:rPr>
             </w:pPr>
-            <w:proofErr w:type="spellStart"/>
-            <w:r>
-              <w:t>Apa</w:t>
-            </w:r>
-            <w:proofErr w:type="spellEnd"/>
-            <w:r>
-              <w:t xml:space="preserve"> yang kamu </w:t>
-            </w:r>
-            <w:proofErr w:type="spellStart"/>
-            <w:r>
-              <w:t>lakukan</w:t>
-            </w:r>
-            <w:proofErr w:type="spellEnd"/>
-            <w:r>
-              <w:t xml:space="preserve"> </w:t>
-            </w:r>
-            <w:proofErr w:type="spellStart"/>
-            <w:r>
-              <w:t>selama</w:t>
-            </w:r>
-            <w:proofErr w:type="spellEnd"/>
-            <w:r>
-              <w:t xml:space="preserve"> sprint?</w:t>
+            <w:r>
+              <w:t>Apa yang kamu lakukan selama sprint?</w:t>
             </w:r>
           </w:p>
         </w:tc>
@@ -12375,29 +11712,8 @@
                 <w:lang w:val="id-ID"/>
               </w:rPr>
             </w:pPr>
-            <w:proofErr w:type="spellStart"/>
-            <w:r>
-              <w:t>Apa</w:t>
-            </w:r>
-            <w:proofErr w:type="spellEnd"/>
-            <w:r>
-              <w:t xml:space="preserve"> yang kamu </w:t>
-            </w:r>
-            <w:proofErr w:type="spellStart"/>
-            <w:r>
-              <w:t>lakukan</w:t>
-            </w:r>
-            <w:proofErr w:type="spellEnd"/>
-            <w:r>
-              <w:t xml:space="preserve"> </w:t>
-            </w:r>
-            <w:proofErr w:type="spellStart"/>
-            <w:r>
-              <w:t>selama</w:t>
-            </w:r>
-            <w:proofErr w:type="spellEnd"/>
-            <w:r>
-              <w:t xml:space="preserve"> sprint?</w:t>
+            <w:r>
+              <w:t>Apa yang kamu lakukan selama sprint?</w:t>
             </w:r>
           </w:p>
         </w:tc>
@@ -12804,29 +12120,8 @@
                 <w:lang w:val="id-ID"/>
               </w:rPr>
             </w:pPr>
-            <w:proofErr w:type="spellStart"/>
-            <w:r>
-              <w:t>Apa</w:t>
-            </w:r>
-            <w:proofErr w:type="spellEnd"/>
-            <w:r>
-              <w:t xml:space="preserve"> yang kamu </w:t>
-            </w:r>
-            <w:proofErr w:type="spellStart"/>
-            <w:r>
-              <w:t>lakukan</w:t>
-            </w:r>
-            <w:proofErr w:type="spellEnd"/>
-            <w:r>
-              <w:t xml:space="preserve"> </w:t>
-            </w:r>
-            <w:proofErr w:type="spellStart"/>
-            <w:r>
-              <w:t>selama</w:t>
-            </w:r>
-            <w:proofErr w:type="spellEnd"/>
-            <w:r>
-              <w:t xml:space="preserve"> sprint?</w:t>
+            <w:r>
+              <w:t>Apa yang kamu lakukan selama sprint?</w:t>
             </w:r>
           </w:p>
         </w:tc>
@@ -13440,6 +12735,7 @@
               <w:rPr>
                 <w:lang w:val="id-ID"/>
               </w:rPr>
+              <w:lastRenderedPageBreak/>
               <w:t>Task 2: Membuat prototype pada tampilan</w:t>
             </w:r>
           </w:p>
@@ -13472,6 +12768,7 @@
               <w:rPr>
                 <w:lang w:val="id-ID"/>
               </w:rPr>
+              <w:lastRenderedPageBreak/>
               <w:t>-</w:t>
             </w:r>
           </w:p>
@@ -14415,6 +13712,50 @@
       </w:tr>
     </w:tbl>
     <w:p/>
+    <w:p>
+      <w:r>
+        <w:rPr>
+          <w:noProof/>
+          <w14:ligatures w14:val="standardContextual"/>
+        </w:rPr>
+        <w:lastRenderedPageBreak/>
+        <w:drawing>
+          <wp:inline distT="0" distB="0" distL="0" distR="0" wp14:anchorId="0FE417B4" wp14:editId="11F7665E">
+            <wp:extent cx="5943600" cy="3341370"/>
+            <wp:effectExtent l="0" t="0" r="0" b="0"/>
+            <wp:docPr id="2" name="Picture 2"/>
+            <wp:cNvGraphicFramePr>
+              <a:graphicFrameLocks xmlns:a="http://schemas.openxmlformats.org/drawingml/2006/main" noChangeAspect="1"/>
+            </wp:cNvGraphicFramePr>
+            <a:graphic xmlns:a="http://schemas.openxmlformats.org/drawingml/2006/main">
+              <a:graphicData uri="http://schemas.openxmlformats.org/drawingml/2006/picture">
+                <pic:pic xmlns:pic="http://schemas.openxmlformats.org/drawingml/2006/picture">
+                  <pic:nvPicPr>
+                    <pic:cNvPr id="1" name=""/>
+                    <pic:cNvPicPr/>
+                  </pic:nvPicPr>
+                  <pic:blipFill>
+                    <a:blip r:embed="rId7"/>
+                    <a:stretch>
+                      <a:fillRect/>
+                    </a:stretch>
+                  </pic:blipFill>
+                  <pic:spPr>
+                    <a:xfrm>
+                      <a:off x="0" y="0"/>
+                      <a:ext cx="5943600" cy="3341370"/>
+                    </a:xfrm>
+                    <a:prstGeom prst="rect">
+                      <a:avLst/>
+                    </a:prstGeom>
+                  </pic:spPr>
+                </pic:pic>
+              </a:graphicData>
+            </a:graphic>
+          </wp:inline>
+        </w:drawing>
+      </w:r>
+    </w:p>
     <w:sectPr>
       <w:pgSz w:w="12240" w:h="15840"/>
       <w:pgMar w:top="1440" w:right="1440" w:bottom="1440" w:left="1440" w:header="720" w:footer="720" w:gutter="0"/>
@@ -14426,7 +13767,7 @@
 </file>
 
 <file path=word/numbering.xml><?xml version="1.0" encoding="utf-8"?>
-<w:numbering xmlns:wpc="http://schemas.microsoft.com/office/word/2010/wordprocessingCanvas" xmlns:cx="http://schemas.microsoft.com/office/drawing/2014/chartex" xmlns:cx1="http://schemas.microsoft.com/office/drawing/2015/9/8/chartex" xmlns:cx2="http://schemas.microsoft.com/office/drawing/2015/10/21/chartex" xmlns:cx3="http://schemas.microsoft.com/office/drawing/2016/5/9/chartex" xmlns:cx4="http://schemas.microsoft.com/office/drawing/2016/5/10/chartex" xmlns:cx5="http://schemas.microsoft.com/office/drawing/2016/5/11/chartex" xmlns:cx6="http://schemas.microsoft.com/office/drawing/2016/5/12/chartex" xmlns:cx7="http://schemas.microsoft.com/office/drawing/2016/5/13/chartex" xmlns:cx8="http://schemas.microsoft.com/office/drawing/2016/5/14/chartex" xmlns:mc="http://schemas.openxmlformats.org/markup-compatibility/2006" xmlns:aink="http://schemas.microsoft.com/office/drawing/2016/ink" xmlns:am3d="http://schemas.microsoft.com/office/drawing/2017/model3d" xmlns:o="urn:schemas-microsoft-com:office:office" xmlns:oel="http://schemas.microsoft.com/office/2019/extlst" xmlns:r="http://schemas.openxmlformats.org/officeDocument/2006/relationships" xmlns:m="http://schemas.openxmlformats.org/officeDocument/2006/math" xmlns:v="urn:schemas-microsoft-com:vml" xmlns:wp14="http://schemas.microsoft.com/office/word/2010/wordprocessingDrawing" xmlns:wp="http://schemas.openxmlformats.org/drawingml/2006/wordprocessingDrawing" xmlns:w10="urn:schemas-microsoft-com:office:word" xmlns:w="http://schemas.openxmlformats.org/wordprocessingml/2006/main" xmlns:w14="http://schemas.microsoft.com/office/word/2010/wordml" xmlns:w15="http://schemas.microsoft.com/office/word/2012/wordml" xmlns:w16cex="http://schemas.microsoft.com/office/word/2018/wordml/cex" xmlns:w16cid="http://schemas.microsoft.com/office/word/2016/wordml/cid" xmlns:w16="http://schemas.microsoft.com/office/word/2018/wordml" xmlns:w16sdtdh="http://schemas.microsoft.com/office/word/2020/wordml/sdtdatahash" xmlns:w16se="http://schemas.microsoft.com/office/word/2015/wordml/symex" xmlns:wpg="http://schemas.microsoft.com/office/word/2010/wordprocessingGroup" xmlns:wpi="http://schemas.microsoft.com/office/word/2010/wordprocessingInk" xmlns:wne="http://schemas.microsoft.com/office/word/2006/wordml" xmlns:wps="http://schemas.microsoft.com/office/word/2010/wordprocessingShape" mc:Ignorable="w14 w15 w16se w16cid w16 w16cex w16sdtdh wp14">
+<w:numbering xmlns:wpc="http://schemas.microsoft.com/office/word/2010/wordprocessingCanvas" xmlns:cx="http://schemas.microsoft.com/office/drawing/2014/chartex" xmlns:cx1="http://schemas.microsoft.com/office/drawing/2015/9/8/chartex" xmlns:cx2="http://schemas.microsoft.com/office/drawing/2015/10/21/chartex" xmlns:cx3="http://schemas.microsoft.com/office/drawing/2016/5/9/chartex" xmlns:cx4="http://schemas.microsoft.com/office/drawing/2016/5/10/chartex" xmlns:cx5="http://schemas.microsoft.com/office/drawing/2016/5/11/chartex" xmlns:cx6="http://schemas.microsoft.com/office/drawing/2016/5/12/chartex" xmlns:cx7="http://schemas.microsoft.com/office/drawing/2016/5/13/chartex" xmlns:cx8="http://schemas.microsoft.com/office/drawing/2016/5/14/chartex" xmlns:mc="http://schemas.openxmlformats.org/markup-compatibility/2006" xmlns:aink="http://schemas.microsoft.com/office/drawing/2016/ink" xmlns:am3d="http://schemas.microsoft.com/office/drawing/2017/model3d" xmlns:o="urn:schemas-microsoft-com:office:office" xmlns:r="http://schemas.openxmlformats.org/officeDocument/2006/relationships" xmlns:m="http://schemas.openxmlformats.org/officeDocument/2006/math" xmlns:v="urn:schemas-microsoft-com:vml" xmlns:wp14="http://schemas.microsoft.com/office/word/2010/wordprocessingDrawing" xmlns:wp="http://schemas.openxmlformats.org/drawingml/2006/wordprocessingDrawing" xmlns:w10="urn:schemas-microsoft-com:office:word" xmlns:w="http://schemas.openxmlformats.org/wordprocessingml/2006/main" xmlns:w14="http://schemas.microsoft.com/office/word/2010/wordml" xmlns:w15="http://schemas.microsoft.com/office/word/2012/wordml" xmlns:w16cex="http://schemas.microsoft.com/office/word/2018/wordml/cex" xmlns:w16cid="http://schemas.microsoft.com/office/word/2016/wordml/cid" xmlns:w16="http://schemas.microsoft.com/office/word/2018/wordml" xmlns:w16sdtdh="http://schemas.microsoft.com/office/word/2020/wordml/sdtdatahash" xmlns:w16se="http://schemas.microsoft.com/office/word/2015/wordml/symex" xmlns:wpg="http://schemas.microsoft.com/office/word/2010/wordprocessingGroup" xmlns:wpi="http://schemas.microsoft.com/office/word/2010/wordprocessingInk" xmlns:wne="http://schemas.microsoft.com/office/word/2006/wordml" xmlns:wps="http://schemas.microsoft.com/office/word/2010/wordprocessingShape" mc:Ignorable="w14 w15 w16se w16cid w16 w16cex w16sdtdh wp14">
   <w:abstractNum w:abstractNumId="0" w15:restartNumberingAfterBreak="0">
     <w:nsid w:val="3D9A740A"/>
     <w:multiLevelType w:val="hybridMultilevel"/>
@@ -14516,7 +13857,7 @@
       </w:pPr>
     </w:lvl>
   </w:abstractNum>
-  <w:num w:numId="1" w16cid:durableId="2034186653">
+  <w:num w:numId="1">
     <w:abstractNumId w:val="0"/>
   </w:num>
 </w:numbering>

</xml_diff>

<commit_message>
Menambahkan link trello tugas uas
</commit_message>
<xml_diff>
--- a/LolKocakWKWK_Tugas2.docx
+++ b/LolKocakWKWK_Tugas2.docx
@@ -13713,6 +13713,12 @@
     </w:tbl>
     <w:p/>
     <w:p>
+      <w:pPr>
+        <w:rPr>
+          <w:noProof/>
+          <w14:ligatures w14:val="standardContextual"/>
+        </w:rPr>
+      </w:pPr>
       <w:r>
         <w:rPr>
           <w:noProof/>
@@ -13755,6 +13761,66 @@
           </wp:inline>
         </w:drawing>
       </w:r>
+    </w:p>
+    <w:p>
+      <w:pPr>
+        <w:tabs>
+          <w:tab w:val="left" w:pos="2475"/>
+        </w:tabs>
+        <w:rPr>
+          <w:noProof/>
+          <w14:ligatures w14:val="standardContextual"/>
+        </w:rPr>
+      </w:pPr>
+    </w:p>
+    <w:p>
+      <w:pPr>
+        <w:tabs>
+          <w:tab w:val="left" w:pos="2475"/>
+        </w:tabs>
+        <w:rPr>
+          <w:noProof/>
+          <w:lang w:val="id-ID"/>
+          <w14:ligatures w14:val="standardContextual"/>
+        </w:rPr>
+      </w:pPr>
+      <w:r>
+        <w:rPr>
+          <w:noProof/>
+          <w:lang w:val="id-ID"/>
+          <w14:ligatures w14:val="standardContextual"/>
+        </w:rPr>
+        <w:t>Link Trello:</w:t>
+      </w:r>
+    </w:p>
+    <w:p>
+      <w:pPr>
+        <w:tabs>
+          <w:tab w:val="left" w:pos="2475"/>
+        </w:tabs>
+        <w:rPr>
+          <w:lang w:val="id-ID"/>
+        </w:rPr>
+      </w:pPr>
+      <w:hyperlink r:id="rId8" w:history="1">
+        <w:r>
+          <w:rPr>
+            <w:rStyle w:val="Hyperlink"/>
+            <w:lang w:val="id-ID"/>
+          </w:rPr>
+          <w:t>https://trello.com/b/Y0paKqaE</w:t>
+        </w:r>
+      </w:hyperlink>
+    </w:p>
+    <w:p>
+      <w:pPr>
+        <w:tabs>
+          <w:tab w:val="left" w:pos="2475"/>
+        </w:tabs>
+        <w:rPr>
+          <w:lang w:val="id-ID"/>
+        </w:rPr>
+      </w:pPr>
     </w:p>
     <w:sectPr>
       <w:pgSz w:w="12240" w:h="15840"/>
@@ -14356,6 +14422,29 @@
       </w:tblBorders>
     </w:tblPr>
   </w:style>
+  <w:style w:type="character" w:styleId="Hyperlink">
+    <w:name w:val="Hyperlink"/>
+    <w:basedOn w:val="DefaultParagraphFont"/>
+    <w:uiPriority w:val="99"/>
+    <w:unhideWhenUsed/>
+    <w:rsid w:val="00451298"/>
+    <w:rPr>
+      <w:color w:val="0563C1" w:themeColor="hyperlink"/>
+      <w:u w:val="single"/>
+    </w:rPr>
+  </w:style>
+  <w:style w:type="character" w:styleId="UnresolvedMention">
+    <w:name w:val="Unresolved Mention"/>
+    <w:basedOn w:val="DefaultParagraphFont"/>
+    <w:uiPriority w:val="99"/>
+    <w:semiHidden/>
+    <w:unhideWhenUsed/>
+    <w:rsid w:val="00451298"/>
+    <w:rPr>
+      <w:color w:val="605E5C"/>
+      <w:shd w:val="clear" w:color="auto" w:fill="E1DFDD"/>
+    </w:rPr>
+  </w:style>
 </w:styles>
 </file>
 

</xml_diff>

<commit_message>
Menambahkan screnshoot figma tugas uas
</commit_message>
<xml_diff>
--- a/LolKocakWKWK_Tugas2.docx
+++ b/LolKocakWKWK_Tugas2.docx
@@ -13772,6 +13772,48 @@
           <w14:ligatures w14:val="standardContextual"/>
         </w:rPr>
       </w:pPr>
+      <w:r>
+        <w:rPr>
+          <w:noProof/>
+          <w14:ligatures w14:val="standardContextual"/>
+        </w:rPr>
+        <w:lastRenderedPageBreak/>
+        <w:drawing>
+          <wp:inline distT="0" distB="0" distL="0" distR="0" wp14:anchorId="1269B5F4" wp14:editId="7C760CC1">
+            <wp:extent cx="4077269" cy="5153744"/>
+            <wp:effectExtent l="0" t="0" r="0" b="8890"/>
+            <wp:docPr id="4" name="Picture 4"/>
+            <wp:cNvGraphicFramePr>
+              <a:graphicFrameLocks xmlns:a="http://schemas.openxmlformats.org/drawingml/2006/main" noChangeAspect="1"/>
+            </wp:cNvGraphicFramePr>
+            <a:graphic xmlns:a="http://schemas.openxmlformats.org/drawingml/2006/main">
+              <a:graphicData uri="http://schemas.openxmlformats.org/drawingml/2006/picture">
+                <pic:pic xmlns:pic="http://schemas.openxmlformats.org/drawingml/2006/picture">
+                  <pic:nvPicPr>
+                    <pic:cNvPr id="1" name=""/>
+                    <pic:cNvPicPr/>
+                  </pic:nvPicPr>
+                  <pic:blipFill>
+                    <a:blip r:embed="rId8"/>
+                    <a:stretch>
+                      <a:fillRect/>
+                    </a:stretch>
+                  </pic:blipFill>
+                  <pic:spPr>
+                    <a:xfrm>
+                      <a:off x="0" y="0"/>
+                      <a:ext cx="4077269" cy="5153744"/>
+                    </a:xfrm>
+                    <a:prstGeom prst="rect">
+                      <a:avLst/>
+                    </a:prstGeom>
+                  </pic:spPr>
+                </pic:pic>
+              </a:graphicData>
+            </a:graphic>
+          </wp:inline>
+        </w:drawing>
+      </w:r>
     </w:p>
     <w:p>
       <w:pPr>
@@ -13802,7 +13844,7 @@
           <w:lang w:val="id-ID"/>
         </w:rPr>
       </w:pPr>
-      <w:hyperlink r:id="rId8" w:history="1">
+      <w:hyperlink r:id="rId9" w:history="1">
         <w:r>
           <w:rPr>
             <w:rStyle w:val="Hyperlink"/>

</xml_diff>

<commit_message>
Menambahkan link figma tugas uas
</commit_message>
<xml_diff>
--- a/LolKocakWKWK_Tugas2.docx
+++ b/LolKocakWKWK_Tugas2.docx
@@ -13851,6 +13851,41 @@
             <w:lang w:val="id-ID"/>
           </w:rPr>
           <w:t>https://trello.com/b/Y0paKqaE</w:t>
+        </w:r>
+      </w:hyperlink>
+    </w:p>
+    <w:p>
+      <w:pPr>
+        <w:tabs>
+          <w:tab w:val="left" w:pos="2475"/>
+        </w:tabs>
+        <w:rPr>
+          <w:lang w:val="id-ID"/>
+        </w:rPr>
+      </w:pPr>
+      <w:r>
+        <w:rPr>
+          <w:lang w:val="id-ID"/>
+        </w:rPr>
+        <w:t>Link Figma:</w:t>
+      </w:r>
+    </w:p>
+    <w:p>
+      <w:pPr>
+        <w:tabs>
+          <w:tab w:val="left" w:pos="2475"/>
+        </w:tabs>
+        <w:rPr>
+          <w:lang w:val="id-ID"/>
+        </w:rPr>
+      </w:pPr>
+      <w:hyperlink r:id="rId10" w:history="1">
+        <w:r>
+          <w:rPr>
+            <w:rStyle w:val="Hyperlink"/>
+            <w:lang w:val="id-ID"/>
+          </w:rPr>
+          <w:t>https://www.figma.com/file/KIj600llkHIekH6hCJcwV4/Untitled?type=design&amp;node-id=0%3A1&amp;mode=design&amp;t=9bJq6oYt0VyprgSi-1</w:t>
         </w:r>
       </w:hyperlink>
     </w:p>

</xml_diff>

<commit_message>
Menambahkan link github tugas uas
</commit_message>
<xml_diff>
--- a/LolKocakWKWK_Tugas2.docx
+++ b/LolKocakWKWK_Tugas2.docx
@@ -13886,6 +13886,41 @@
             <w:lang w:val="id-ID"/>
           </w:rPr>
           <w:t>https://www.figma.com/file/KIj600llkHIekH6hCJcwV4/Untitled?type=design&amp;node-id=0%3A1&amp;mode=design&amp;t=9bJq6oYt0VyprgSi-1</w:t>
+        </w:r>
+      </w:hyperlink>
+    </w:p>
+    <w:p>
+      <w:pPr>
+        <w:tabs>
+          <w:tab w:val="left" w:pos="2475"/>
+        </w:tabs>
+        <w:rPr>
+          <w:lang w:val="id-ID"/>
+        </w:rPr>
+      </w:pPr>
+      <w:r>
+        <w:rPr>
+          <w:lang w:val="id-ID"/>
+        </w:rPr>
+        <w:t>Link Github:</w:t>
+      </w:r>
+    </w:p>
+    <w:p>
+      <w:pPr>
+        <w:tabs>
+          <w:tab w:val="left" w:pos="2475"/>
+        </w:tabs>
+        <w:rPr>
+          <w:lang w:val="id-ID"/>
+        </w:rPr>
+      </w:pPr>
+      <w:hyperlink r:id="rId11" w:history="1">
+        <w:r>
+          <w:rPr>
+            <w:rStyle w:val="Hyperlink"/>
+            <w:lang w:val="id-ID"/>
+          </w:rPr>
+          <w:t>https://github.com/WilbertHuberta/LolKocakWkWkUAS</w:t>
         </w:r>
       </w:hyperlink>
     </w:p>

</xml_diff>